<commit_message>
Remove problem from 5.3
</commit_message>
<xml_diff>
--- a/Courses/Software-Sciences/Module-2-DS-and-Algo/05.3-Sets-and-Dictionaries-More-Exercises/05.3-Sets-and-Dictionaries-More-Exercises.docx
+++ b/Courses/Software-Sciences/Module-2-DS-and-Algo/05.3-Sets-and-Dictionaries-More-Exercises/05.3-Sets-and-Dictionaries-More-Exercises.docx
@@ -1,6 +1,6 @@
 
 <file path=word/document.xml><?xml version="1.0" encoding="utf-8"?>
-<w:document xmlns:wpc="http://schemas.microsoft.com/office/word/2010/wordprocessingCanvas" xmlns:cx="http://schemas.microsoft.com/office/drawing/2014/chartex" xmlns:mc="http://schemas.openxmlformats.org/markup-compatibility/2006" xmlns:o="urn:schemas-microsoft-com:office:office" xmlns:r="http://schemas.openxmlformats.org/officeDocument/2006/relationships" xmlns:m="http://schemas.openxmlformats.org/officeDocument/2006/math" xmlns:v="urn:schemas-microsoft-com:vml" xmlns:wp14="http://schemas.microsoft.com/office/word/2010/wordprocessingDrawing" xmlns:wp="http://schemas.openxmlformats.org/drawingml/2006/wordprocessingDrawing" xmlns:w10="urn:schemas-microsoft-com:office:word" xmlns:w="http://schemas.openxmlformats.org/wordprocessingml/2006/main" xmlns:w14="http://schemas.microsoft.com/office/word/2010/wordml" xmlns:w15="http://schemas.microsoft.com/office/word/2012/wordml" xmlns:w16se="http://schemas.microsoft.com/office/word/2015/wordml/symex" xmlns:wpg="http://schemas.microsoft.com/office/word/2010/wordprocessingGroup" xmlns:wpi="http://schemas.microsoft.com/office/word/2010/wordprocessingInk" xmlns:wne="http://schemas.microsoft.com/office/word/2006/wordml" xmlns:wps="http://schemas.microsoft.com/office/word/2010/wordprocessingShape" mc:Ignorable="w14 w15 w16se wp14">
+<w:document xmlns:wpc="http://schemas.microsoft.com/office/word/2010/wordprocessingCanvas" xmlns:cx="http://schemas.microsoft.com/office/drawing/2014/chartex" xmlns:cx1="http://schemas.microsoft.com/office/drawing/2015/9/8/chartex" xmlns:cx2="http://schemas.microsoft.com/office/drawing/2015/10/21/chartex" xmlns:cx3="http://schemas.microsoft.com/office/drawing/2016/5/9/chartex" xmlns:cx4="http://schemas.microsoft.com/office/drawing/2016/5/10/chartex" xmlns:cx5="http://schemas.microsoft.com/office/drawing/2016/5/11/chartex" xmlns:cx6="http://schemas.microsoft.com/office/drawing/2016/5/12/chartex" xmlns:cx7="http://schemas.microsoft.com/office/drawing/2016/5/13/chartex" xmlns:cx8="http://schemas.microsoft.com/office/drawing/2016/5/14/chartex" xmlns:mc="http://schemas.openxmlformats.org/markup-compatibility/2006" xmlns:aink="http://schemas.microsoft.com/office/drawing/2016/ink" xmlns:am3d="http://schemas.microsoft.com/office/drawing/2017/model3d" xmlns:o="urn:schemas-microsoft-com:office:office" xmlns:oel="http://schemas.microsoft.com/office/2019/extlst" xmlns:r="http://schemas.openxmlformats.org/officeDocument/2006/relationships" xmlns:m="http://schemas.openxmlformats.org/officeDocument/2006/math" xmlns:v="urn:schemas-microsoft-com:vml" xmlns:wp14="http://schemas.microsoft.com/office/word/2010/wordprocessingDrawing" xmlns:wp="http://schemas.openxmlformats.org/drawingml/2006/wordprocessingDrawing" xmlns:w10="urn:schemas-microsoft-com:office:word" xmlns:w="http://schemas.openxmlformats.org/wordprocessingml/2006/main" xmlns:w14="http://schemas.microsoft.com/office/word/2010/wordml" xmlns:w15="http://schemas.microsoft.com/office/word/2012/wordml" xmlns:w16cex="http://schemas.microsoft.com/office/word/2018/wordml/cex" xmlns:w16cid="http://schemas.microsoft.com/office/word/2016/wordml/cid" xmlns:w16="http://schemas.microsoft.com/office/word/2018/wordml" xmlns:w16sdtdh="http://schemas.microsoft.com/office/word/2020/wordml/sdtdatahash" xmlns:w16se="http://schemas.microsoft.com/office/word/2015/wordml/symex" xmlns:wpg="http://schemas.microsoft.com/office/word/2010/wordprocessingGroup" xmlns:wpi="http://schemas.microsoft.com/office/word/2010/wordprocessingInk" xmlns:wne="http://schemas.microsoft.com/office/word/2006/wordml" xmlns:wps="http://schemas.microsoft.com/office/word/2010/wordprocessingShape" mc:Ignorable="w14 w15 w16se w16cid w16 w16cex w16sdtdh wp14">
   <w:body>
     <w:p>
       <w:pPr>
@@ -38,8 +38,6 @@
         </w:rPr>
         <w:t>Тествайте решението в Judge</w:t>
       </w:r>
-      <w:bookmarkStart w:id="0" w:name="_GoBack"/>
-      <w:bookmarkEnd w:id="0"/>
       <w:r>
         <w:t xml:space="preserve">: </w:t>
       </w:r>
@@ -60,7 +58,10 @@
         <w:pStyle w:val="2"/>
       </w:pPr>
       <w:r>
-        <w:t>Курсове</w:t>
+        <w:t xml:space="preserve">Компания от </w:t>
+      </w:r>
+      <w:r>
+        <w:t>служители</w:t>
       </w:r>
     </w:p>
     <w:p>
@@ -68,17 +69,7 @@
         <w:spacing w:line="240" w:lineRule="auto"/>
       </w:pPr>
       <w:r>
-        <w:t xml:space="preserve">Напишете програма, която пази информация за </w:t>
-      </w:r>
-      <w:r>
-        <w:rPr>
-          <w:b/>
-          <w:bCs/>
-        </w:rPr>
-        <w:t>курсове</w:t>
-      </w:r>
-      <w:r>
-        <w:t>. Всеки курс съдържа имена на студенти.</w:t>
+        <w:t>Напишете програма, която пази информация за компании и техните служители.</w:t>
       </w:r>
     </w:p>
     <w:p>
@@ -86,48 +77,13 @@
         <w:spacing w:line="240" w:lineRule="auto"/>
       </w:pPr>
       <w:r>
-        <w:t>Ще получите</w:t>
-      </w:r>
-      <w:r>
-        <w:rPr>
-          <w:b/>
-          <w:bCs/>
-        </w:rPr>
-        <w:t xml:space="preserve"> име на курса</w:t>
-      </w:r>
-      <w:r>
-        <w:t xml:space="preserve"> и</w:t>
-      </w:r>
-      <w:r>
-        <w:rPr>
-          <w:b/>
-          <w:bCs/>
-        </w:rPr>
-        <w:t xml:space="preserve"> име</w:t>
-      </w:r>
-      <w:r>
-        <w:rPr>
-          <w:b/>
-          <w:bCs/>
-        </w:rPr>
-        <w:t>на</w:t>
-      </w:r>
-      <w:r>
-        <w:rPr>
-          <w:b/>
-          <w:bCs/>
-        </w:rPr>
-        <w:t xml:space="preserve"> на студент</w:t>
-      </w:r>
-      <w:r>
-        <w:rPr>
-          <w:b/>
-          <w:bCs/>
-        </w:rPr>
-        <w:t>и</w:t>
-      </w:r>
-      <w:r>
-        <w:t>, докато не получите "</w:t>
+        <w:t xml:space="preserve">Ще получите име на компания и </w:t>
+      </w:r>
+      <w:r>
+        <w:t xml:space="preserve">лични карти на работниците, докато не получите </w:t>
+      </w:r>
+      <w:r>
+        <w:t>командата "</w:t>
       </w:r>
       <w:r>
         <w:rPr>
@@ -135,105 +91,192 @@
           <w:b/>
           <w:bCs/>
         </w:rPr>
-        <w:t>end</w:t>
-      </w:r>
-      <w:r>
-        <w:t xml:space="preserve">". </w:t>
-      </w:r>
-      <w:r>
-        <w:rPr>
-          <w:b/>
-          <w:bCs/>
-        </w:rPr>
-        <w:t>Ако няма такъв курс</w:t>
-      </w:r>
-      <w:r>
-        <w:t>, го добавете</w:t>
-      </w:r>
-      <w:r>
-        <w:t xml:space="preserve">. След това </w:t>
-      </w:r>
-      <w:r>
-        <w:t>регистрирайте</w:t>
-      </w:r>
-      <w:r>
-        <w:t xml:space="preserve"> студента. Когато получите командата "</w:t>
-      </w:r>
-      <w:r>
-        <w:rPr>
-          <w:rFonts w:ascii="Consolas" w:hAnsi="Consolas"/>
-          <w:b/>
-          <w:bCs/>
-        </w:rPr>
-        <w:t>end</w:t>
-      </w:r>
-      <w:r>
-        <w:t xml:space="preserve">", отпечатайте </w:t>
-      </w:r>
-      <w:r>
-        <w:rPr>
-          <w:b/>
-          <w:bCs/>
-        </w:rPr>
-        <w:t xml:space="preserve">имената </w:t>
-      </w:r>
-      <w:r>
-        <w:rPr>
-          <w:b/>
-          <w:bCs/>
-        </w:rPr>
-        <w:t>на курсовете</w:t>
-      </w:r>
-      <w:r>
-        <w:t xml:space="preserve"> с </w:t>
-      </w:r>
-      <w:r>
-        <w:rPr>
-          <w:b/>
-          <w:bCs/>
-        </w:rPr>
-        <w:t>имената на студентите</w:t>
-      </w:r>
-      <w:r>
-        <w:t>. Подредете ги по брой студенти</w:t>
-      </w:r>
-      <w:r>
-        <w:rPr>
-          <w:b/>
-          <w:bCs/>
-        </w:rPr>
-        <w:t xml:space="preserve"> </w:t>
-      </w:r>
-      <w:r>
-        <w:rPr>
-          <w:b/>
-          <w:bCs/>
-        </w:rPr>
-        <w:t>в низходящ ред</w:t>
-      </w:r>
-      <w:r>
-        <w:t xml:space="preserve">. </w:t>
-      </w:r>
-      <w:r>
-        <w:t xml:space="preserve">Студентите трябва да бъдат </w:t>
-      </w:r>
-      <w:r>
-        <w:rPr>
-          <w:b/>
-          <w:bCs/>
-        </w:rPr>
-        <w:t>сортирани по азбучен ред</w:t>
-      </w:r>
-      <w:r>
-        <w:t>.</w:t>
+        <w:t>End</w:t>
+      </w:r>
+      <w:r>
+        <w:t>". Ще добавяте работник за всяка компания. Имайте на предвид, че не можете да имате двама работника с ед</w:t>
+      </w:r>
+      <w:r>
+        <w:t>наква лична карта.</w:t>
       </w:r>
     </w:p>
     <w:p>
       <w:pPr>
+        <w:spacing w:line="240" w:lineRule="auto"/>
+      </w:pPr>
+      <w:r>
+        <w:t>Когато приключите</w:t>
+      </w:r>
+      <w:r>
+        <w:t>, сортирайте имената на компани</w:t>
+      </w:r>
+      <w:r>
+        <w:t>и</w:t>
+      </w:r>
+      <w:r>
+        <w:t xml:space="preserve">те по азбучен ред. </w:t>
+      </w:r>
+    </w:p>
+    <w:p>
+      <w:pPr>
+        <w:spacing w:line="240" w:lineRule="auto"/>
+      </w:pPr>
+      <w:r>
+        <w:t>Отпечатайте имената на компаниите и техните работници в следния формат:</w:t>
+      </w:r>
+    </w:p>
+    <w:p>
+      <w:pPr>
+        <w:pStyle w:val="ac"/>
+        <w:numPr>
+          <w:ilvl w:val="0"/>
+          <w:numId w:val="12"/>
+        </w:numPr>
+        <w:spacing w:line="240" w:lineRule="auto"/>
+        <w:rPr>
+          <w:rStyle w:val="ab"/>
+          <w:rFonts w:ascii="Consolas" w:hAnsi="Consolas"/>
+        </w:rPr>
+      </w:pPr>
+      <w:r>
+        <w:rPr>
+          <w:rStyle w:val="ab"/>
+          <w:rFonts w:ascii="Consolas" w:hAnsi="Consolas"/>
+        </w:rPr>
+        <w:t>{</w:t>
+      </w:r>
+      <w:r>
+        <w:rPr>
+          <w:rStyle w:val="ab"/>
+          <w:rFonts w:ascii="Consolas" w:hAnsi="Consolas"/>
+        </w:rPr>
+        <w:t>Име на компания</w:t>
+      </w:r>
+      <w:r>
+        <w:rPr>
+          <w:rStyle w:val="ab"/>
+          <w:rFonts w:ascii="Consolas" w:hAnsi="Consolas"/>
+        </w:rPr>
+        <w:t>}</w:t>
+      </w:r>
+    </w:p>
+    <w:p>
+      <w:pPr>
+        <w:pStyle w:val="ac"/>
+        <w:numPr>
+          <w:ilvl w:val="0"/>
+          <w:numId w:val="12"/>
+        </w:numPr>
+        <w:spacing w:line="240" w:lineRule="auto"/>
+        <w:rPr>
+          <w:rStyle w:val="ab"/>
+          <w:rFonts w:ascii="Consolas" w:hAnsi="Consolas"/>
+        </w:rPr>
+      </w:pPr>
+      <w:r>
+        <w:rPr>
+          <w:rStyle w:val="ab"/>
+          <w:rFonts w:ascii="Consolas" w:hAnsi="Consolas"/>
+        </w:rPr>
+        <w:t>-- {</w:t>
+      </w:r>
+      <w:r>
+        <w:rPr>
+          <w:rFonts w:ascii="Consolas" w:hAnsi="Consolas"/>
+          <w:b/>
+          <w:bCs/>
+        </w:rPr>
+        <w:t>лична карта на работника</w:t>
+      </w:r>
+      <w:r>
+        <w:rPr>
+          <w:rStyle w:val="ab"/>
+          <w:rFonts w:ascii="Consolas" w:hAnsi="Consolas"/>
+        </w:rPr>
+        <w:t>1}</w:t>
+      </w:r>
+    </w:p>
+    <w:p>
+      <w:pPr>
+        <w:pStyle w:val="ac"/>
+        <w:numPr>
+          <w:ilvl w:val="0"/>
+          <w:numId w:val="12"/>
+        </w:numPr>
+        <w:spacing w:line="240" w:lineRule="auto"/>
+        <w:rPr>
+          <w:rStyle w:val="ab"/>
+          <w:rFonts w:ascii="Consolas" w:hAnsi="Consolas"/>
+        </w:rPr>
+      </w:pPr>
+      <w:r>
+        <w:rPr>
+          <w:rStyle w:val="ab"/>
+          <w:rFonts w:ascii="Consolas" w:hAnsi="Consolas"/>
+        </w:rPr>
+        <w:t>-- {</w:t>
+      </w:r>
+      <w:r>
+        <w:rPr>
+          <w:rFonts w:ascii="Consolas" w:hAnsi="Consolas"/>
+          <w:b/>
+          <w:bCs/>
+        </w:rPr>
+        <w:t>лична карта на работника</w:t>
+      </w:r>
+      <w:r>
+        <w:rPr>
+          <w:rStyle w:val="ab"/>
+          <w:rFonts w:ascii="Consolas" w:hAnsi="Consolas"/>
+        </w:rPr>
+        <w:t>2}</w:t>
+      </w:r>
+    </w:p>
+    <w:p>
+      <w:pPr>
+        <w:pStyle w:val="ac"/>
+        <w:numPr>
+          <w:ilvl w:val="0"/>
+          <w:numId w:val="12"/>
+        </w:numPr>
+        <w:spacing w:line="240" w:lineRule="auto"/>
+        <w:rPr>
+          <w:rStyle w:val="ab"/>
+          <w:rFonts w:ascii="Consolas" w:hAnsi="Consolas"/>
+        </w:rPr>
+      </w:pPr>
+      <w:r>
+        <w:rPr>
+          <w:rStyle w:val="ab"/>
+          <w:rFonts w:ascii="Consolas" w:hAnsi="Consolas"/>
+        </w:rPr>
+        <w:t>-- {</w:t>
+      </w:r>
+      <w:r>
+        <w:rPr>
+          <w:rFonts w:ascii="Consolas" w:hAnsi="Consolas"/>
+          <w:b/>
+          <w:bCs/>
+        </w:rPr>
+        <w:t>лична карта на работника</w:t>
+      </w:r>
+      <w:r>
+        <w:rPr>
+          <w:rStyle w:val="ab"/>
+          <w:rFonts w:ascii="Consolas" w:hAnsi="Consolas"/>
+        </w:rPr>
+        <w:t>N}</w:t>
+      </w:r>
+    </w:p>
+    <w:p>
+      <w:pPr>
         <w:pStyle w:val="3"/>
       </w:pPr>
       <w:r>
         <w:t>Вход</w:t>
+      </w:r>
+      <w:r>
+        <w:t xml:space="preserve"> </w:t>
       </w:r>
     </w:p>
     <w:p>
@@ -246,7 +289,7 @@
         <w:contextualSpacing/>
       </w:pPr>
       <w:r>
-        <w:t>Докато не получите командата "</w:t>
+        <w:t>Докато получите "</w:t>
       </w:r>
       <w:r>
         <w:rPr>
@@ -254,1025 +297,40 @@
           <w:b/>
           <w:bCs/>
         </w:rPr>
-        <w:t>end</w:t>
-      </w:r>
-      <w:r>
-        <w:t>", ще получавате вход в следния формат:</w:t>
+        <w:t>End</w:t>
+      </w:r>
+      <w:r>
+        <w:t xml:space="preserve">", ще четете команди в следния формат: </w:t>
+      </w:r>
+      <w:r>
+        <w:rPr>
+          <w:rFonts w:ascii="Consolas" w:hAnsi="Consolas"/>
+        </w:rPr>
+        <w:t>"</w:t>
+      </w:r>
+      <w:r>
+        <w:rPr>
+          <w:rFonts w:ascii="Consolas" w:hAnsi="Consolas"/>
+          <w:b/>
+          <w:bCs/>
+        </w:rPr>
+        <w:t>{Име на компанията} -&gt; {лична карта на работника}</w:t>
+      </w:r>
+      <w:r>
+        <w:rPr>
+          <w:rFonts w:ascii="Consolas" w:hAnsi="Consolas"/>
+        </w:rPr>
+        <w:t>"</w:t>
       </w:r>
     </w:p>
     <w:p>
       <w:pPr>
-        <w:spacing w:line="240" w:lineRule="auto"/>
-        <w:ind w:firstLine="720"/>
-        <w:contextualSpacing/>
-      </w:pPr>
-      <w:r>
-        <w:t xml:space="preserve"> "</w:t>
-      </w:r>
-      <w:r>
-        <w:rPr>
-          <w:rFonts w:ascii="Consolas" w:hAnsi="Consolas"/>
-          <w:b/>
-          <w:bCs/>
-        </w:rPr>
-        <w:t>{Име на к</w:t>
-      </w:r>
-      <w:r>
-        <w:rPr>
-          <w:rFonts w:ascii="Consolas" w:hAnsi="Consolas"/>
-          <w:b/>
-          <w:bCs/>
-        </w:rPr>
-        <w:t>урса</w:t>
-      </w:r>
-      <w:r>
-        <w:rPr>
-          <w:rFonts w:ascii="Consolas" w:hAnsi="Consolas"/>
-          <w:b/>
-          <w:bCs/>
-        </w:rPr>
-        <w:t>} : {</w:t>
-      </w:r>
-      <w:r>
-        <w:rPr>
-          <w:rFonts w:ascii="Consolas" w:hAnsi="Consolas"/>
-          <w:b/>
-          <w:bCs/>
-        </w:rPr>
-        <w:t>Име на студента</w:t>
-      </w:r>
-      <w:r>
-        <w:rPr>
-          <w:rFonts w:ascii="Consolas" w:hAnsi="Consolas"/>
-          <w:b/>
-          <w:bCs/>
-        </w:rPr>
-        <w:t>}</w:t>
-      </w:r>
-      <w:r>
-        <w:t>"</w:t>
-      </w:r>
-    </w:p>
-    <w:p>
-      <w:pPr>
-        <w:numPr>
-          <w:ilvl w:val="0"/>
-          <w:numId w:val="22"/>
-        </w:numPr>
-        <w:spacing w:line="240" w:lineRule="auto"/>
-        <w:contextualSpacing/>
-      </w:pPr>
-      <w:r>
-        <w:t xml:space="preserve">Винаги ще бъдат разделени с </w:t>
-      </w:r>
-      <w:r>
-        <w:rPr>
-          <w:rFonts w:ascii="Consolas" w:hAnsi="Consolas"/>
-          <w:b/>
-          <w:bCs/>
-        </w:rPr>
-        <w:t>" : "</w:t>
-      </w:r>
-      <w:r>
-        <w:rPr>
-          <w:b/>
-          <w:bCs/>
-        </w:rPr>
-        <w:t>.</w:t>
-      </w:r>
-    </w:p>
-    <w:p>
-      <w:pPr>
         <w:pStyle w:val="3"/>
       </w:pPr>
       <w:r>
-        <w:t>Изход</w:t>
-      </w:r>
-    </w:p>
-    <w:p>
-      <w:pPr>
-        <w:numPr>
-          <w:ilvl w:val="0"/>
-          <w:numId w:val="22"/>
-        </w:numPr>
-        <w:spacing w:line="240" w:lineRule="auto"/>
-        <w:contextualSpacing/>
-        <w:rPr>
-          <w:rFonts w:ascii="Consolas" w:hAnsi="Consolas"/>
-        </w:rPr>
-      </w:pPr>
-      <w:r>
-        <w:rPr>
-          <w:rFonts w:eastAsiaTheme="minorEastAsia"/>
-        </w:rPr>
-        <w:t xml:space="preserve">Отпечатайте информацията за </w:t>
-      </w:r>
-      <w:r>
-        <w:rPr>
-          <w:rFonts w:eastAsiaTheme="minorEastAsia"/>
-          <w:b/>
-          <w:bCs/>
-        </w:rPr>
-        <w:t>всеки кур</w:t>
-      </w:r>
-      <w:r>
-        <w:rPr>
-          <w:rFonts w:eastAsiaTheme="minorEastAsia"/>
-        </w:rPr>
-        <w:t>с в следния формат:</w:t>
-      </w:r>
-    </w:p>
-    <w:p>
-      <w:pPr>
-        <w:numPr>
-          <w:ilvl w:val="0"/>
-          <w:numId w:val="22"/>
-        </w:numPr>
-        <w:spacing w:line="240" w:lineRule="auto"/>
-        <w:contextualSpacing/>
-      </w:pPr>
-      <w:r>
-        <w:rPr>
-          <w:rFonts w:ascii="Consolas" w:hAnsi="Consolas"/>
-          <w:b/>
-          <w:bCs/>
-        </w:rPr>
-        <w:t>"{Име на курса}: {Броя на студентите в него}"</w:t>
-      </w:r>
-    </w:p>
-    <w:p>
-      <w:pPr>
-        <w:numPr>
-          <w:ilvl w:val="0"/>
-          <w:numId w:val="22"/>
-        </w:numPr>
-        <w:spacing w:line="240" w:lineRule="auto"/>
-        <w:contextualSpacing/>
-      </w:pPr>
-      <w:r>
-        <w:rPr>
-          <w:rFonts w:eastAsiaTheme="minorEastAsia"/>
-        </w:rPr>
-        <w:t xml:space="preserve">Отпечатайте информацията за </w:t>
-      </w:r>
-      <w:r>
-        <w:rPr>
-          <w:rFonts w:eastAsiaTheme="minorEastAsia"/>
-          <w:b/>
-          <w:bCs/>
-        </w:rPr>
-        <w:t xml:space="preserve">всеки студент </w:t>
-      </w:r>
-      <w:r>
-        <w:rPr>
-          <w:rFonts w:eastAsiaTheme="minorEastAsia"/>
-        </w:rPr>
-        <w:t>в следния формат</w:t>
-      </w:r>
-      <w:r>
-        <w:t>:</w:t>
-      </w:r>
-      <w:r>
-        <w:br/>
-      </w:r>
-      <w:r>
-        <w:rPr>
-          <w:rFonts w:ascii="Consolas" w:hAnsi="Consolas"/>
-          <w:b/>
-          <w:bCs/>
-        </w:rPr>
-        <w:t>"-- {</w:t>
-      </w:r>
-      <w:r>
-        <w:rPr>
-          <w:rFonts w:ascii="Consolas" w:hAnsi="Consolas"/>
-          <w:b/>
-          <w:bCs/>
-        </w:rPr>
-        <w:t>Име на студнет</w:t>
-      </w:r>
-      <w:r>
-        <w:rPr>
-          <w:rFonts w:ascii="Consolas" w:hAnsi="Consolas"/>
-          <w:b/>
-          <w:bCs/>
-        </w:rPr>
-        <w:t>}"</w:t>
-      </w:r>
-    </w:p>
-    <w:p>
-      <w:pPr>
-        <w:pStyle w:val="3"/>
-      </w:pPr>
-      <w:r>
         <w:t>Примери</w:t>
       </w:r>
-    </w:p>
-    <w:tbl>
-      <w:tblPr>
-        <w:tblStyle w:val="af"/>
-        <w:tblW w:w="8687" w:type="dxa"/>
-        <w:tblInd w:w="85" w:type="dxa"/>
-        <w:tblCellMar>
-          <w:top w:w="85" w:type="dxa"/>
-          <w:left w:w="142" w:type="dxa"/>
-          <w:bottom w:w="85" w:type="dxa"/>
-          <w:right w:w="142" w:type="dxa"/>
-        </w:tblCellMar>
-        <w:tblLook w:val="04A0" w:firstRow="1" w:lastRow="0" w:firstColumn="1" w:lastColumn="0" w:noHBand="0" w:noVBand="1"/>
-      </w:tblPr>
-      <w:tblGrid>
-        <w:gridCol w:w="5130"/>
-        <w:gridCol w:w="3557"/>
-      </w:tblGrid>
-      <w:tr>
-        <w:trPr>
-          <w:trHeight w:val="244"/>
-        </w:trPr>
-        <w:tc>
-          <w:tcPr>
-            <w:tcW w:w="5130" w:type="dxa"/>
-            <w:shd w:val="clear" w:color="auto" w:fill="D9D9D9" w:themeFill="background1" w:themeFillShade="D9"/>
-          </w:tcPr>
-          <w:p>
-            <w:pPr>
-              <w:spacing w:before="40" w:after="40"/>
-              <w:jc w:val="center"/>
-              <w:rPr>
-                <w:b/>
-                <w:bCs/>
-              </w:rPr>
-            </w:pPr>
-            <w:r>
-              <w:rPr>
-                <w:b/>
-                <w:bCs/>
-              </w:rPr>
-              <w:t>Вход</w:t>
-            </w:r>
-          </w:p>
-        </w:tc>
-        <w:tc>
-          <w:tcPr>
-            <w:tcW w:w="3557" w:type="dxa"/>
-            <w:shd w:val="clear" w:color="auto" w:fill="D9D9D9" w:themeFill="background1" w:themeFillShade="D9"/>
-          </w:tcPr>
-          <w:p>
-            <w:pPr>
-              <w:spacing w:before="40" w:after="40"/>
-              <w:jc w:val="center"/>
-              <w:rPr>
-                <w:b/>
-                <w:bCs/>
-              </w:rPr>
-            </w:pPr>
-            <w:r>
-              <w:rPr>
-                <w:b/>
-                <w:bCs/>
-              </w:rPr>
-              <w:t>Изход</w:t>
-            </w:r>
-          </w:p>
-        </w:tc>
-      </w:tr>
-      <w:tr>
-        <w:trPr>
-          <w:trHeight w:val="235"/>
-        </w:trPr>
-        <w:tc>
-          <w:tcPr>
-            <w:tcW w:w="5130" w:type="dxa"/>
-          </w:tcPr>
-          <w:p>
-            <w:pPr>
-              <w:spacing w:before="40" w:after="40"/>
-              <w:rPr>
-                <w:rFonts w:ascii="Consolas" w:hAnsi="Consolas" w:cs="Times New Roman"/>
-              </w:rPr>
-            </w:pPr>
-            <w:r>
-              <w:rPr>
-                <w:rFonts w:ascii="Consolas" w:hAnsi="Consolas" w:cs="Times New Roman"/>
-              </w:rPr>
-              <w:t>Programming Fundamentals : John Smith</w:t>
-            </w:r>
-          </w:p>
-          <w:p>
-            <w:pPr>
-              <w:spacing w:before="40" w:after="40"/>
-              <w:rPr>
-                <w:rFonts w:ascii="Consolas" w:hAnsi="Consolas" w:cs="Times New Roman"/>
-              </w:rPr>
-            </w:pPr>
-            <w:r>
-              <w:rPr>
-                <w:rFonts w:ascii="Consolas" w:hAnsi="Consolas" w:cs="Times New Roman"/>
-              </w:rPr>
-              <w:t>Programming Fundamentals : Linda Johnson</w:t>
-            </w:r>
-          </w:p>
-          <w:p>
-            <w:pPr>
-              <w:spacing w:before="40" w:after="40"/>
-              <w:rPr>
-                <w:rFonts w:ascii="Consolas" w:hAnsi="Consolas" w:cs="Times New Roman"/>
-              </w:rPr>
-            </w:pPr>
-            <w:r>
-              <w:rPr>
-                <w:rFonts w:ascii="Consolas" w:hAnsi="Consolas" w:cs="Times New Roman"/>
-              </w:rPr>
-              <w:t>JS Core : Will Wilson</w:t>
-            </w:r>
-          </w:p>
-          <w:p>
-            <w:pPr>
-              <w:spacing w:before="40" w:after="40"/>
-              <w:rPr>
-                <w:rFonts w:ascii="Consolas" w:hAnsi="Consolas" w:cs="Times New Roman"/>
-              </w:rPr>
-            </w:pPr>
-            <w:r>
-              <w:rPr>
-                <w:rFonts w:ascii="Consolas" w:hAnsi="Consolas" w:cs="Times New Roman"/>
-              </w:rPr>
-              <w:t>Java Advanced : Harrison White</w:t>
-            </w:r>
-          </w:p>
-          <w:p>
-            <w:pPr>
-              <w:spacing w:before="40" w:after="40"/>
-              <w:rPr>
-                <w:rFonts w:ascii="Consolas" w:hAnsi="Consolas" w:cs="Times New Roman"/>
-              </w:rPr>
-            </w:pPr>
-            <w:r>
-              <w:rPr>
-                <w:rFonts w:ascii="Consolas" w:hAnsi="Consolas" w:cs="Times New Roman"/>
-              </w:rPr>
-              <w:t>end</w:t>
-            </w:r>
-          </w:p>
-        </w:tc>
-        <w:tc>
-          <w:tcPr>
-            <w:tcW w:w="3557" w:type="dxa"/>
-          </w:tcPr>
-          <w:p>
-            <w:pPr>
-              <w:spacing w:before="40" w:after="40"/>
-              <w:rPr>
-                <w:rFonts w:ascii="Consolas" w:hAnsi="Consolas" w:cs="Times New Roman"/>
-              </w:rPr>
-            </w:pPr>
-            <w:r>
-              <w:rPr>
-                <w:rFonts w:ascii="Consolas" w:hAnsi="Consolas" w:cs="Times New Roman"/>
-              </w:rPr>
-              <w:t>Programming Fundamentals: 2</w:t>
-            </w:r>
-          </w:p>
-          <w:p>
-            <w:pPr>
-              <w:spacing w:before="40" w:after="40"/>
-              <w:rPr>
-                <w:rFonts w:ascii="Consolas" w:hAnsi="Consolas" w:cs="Times New Roman"/>
-              </w:rPr>
-            </w:pPr>
-            <w:r>
-              <w:rPr>
-                <w:rFonts w:ascii="Consolas" w:hAnsi="Consolas" w:cs="Times New Roman"/>
-              </w:rPr>
-              <w:t>-- John Smith</w:t>
-            </w:r>
-          </w:p>
-          <w:p>
-            <w:pPr>
-              <w:spacing w:before="40" w:after="40"/>
-              <w:rPr>
-                <w:rFonts w:ascii="Consolas" w:hAnsi="Consolas" w:cs="Times New Roman"/>
-              </w:rPr>
-            </w:pPr>
-            <w:r>
-              <w:rPr>
-                <w:rFonts w:ascii="Consolas" w:hAnsi="Consolas" w:cs="Times New Roman"/>
-              </w:rPr>
-              <w:t>-- Linda Johnson</w:t>
-            </w:r>
-          </w:p>
-          <w:p>
-            <w:pPr>
-              <w:spacing w:before="40" w:after="40"/>
-              <w:rPr>
-                <w:rFonts w:ascii="Consolas" w:hAnsi="Consolas" w:cs="Times New Roman"/>
-              </w:rPr>
-            </w:pPr>
-            <w:r>
-              <w:rPr>
-                <w:rFonts w:ascii="Consolas" w:hAnsi="Consolas" w:cs="Times New Roman"/>
-              </w:rPr>
-              <w:t>JS Core: 1</w:t>
-            </w:r>
-          </w:p>
-          <w:p>
-            <w:pPr>
-              <w:spacing w:before="40" w:after="40"/>
-              <w:rPr>
-                <w:rFonts w:ascii="Consolas" w:hAnsi="Consolas" w:cs="Times New Roman"/>
-              </w:rPr>
-            </w:pPr>
-            <w:r>
-              <w:rPr>
-                <w:rFonts w:ascii="Consolas" w:hAnsi="Consolas" w:cs="Times New Roman"/>
-              </w:rPr>
-              <w:t>-- Will Wilson</w:t>
-            </w:r>
-          </w:p>
-          <w:p>
-            <w:pPr>
-              <w:spacing w:before="40" w:after="40"/>
-              <w:rPr>
-                <w:rFonts w:ascii="Consolas" w:hAnsi="Consolas" w:cs="Times New Roman"/>
-              </w:rPr>
-            </w:pPr>
-            <w:r>
-              <w:rPr>
-                <w:rFonts w:ascii="Consolas" w:hAnsi="Consolas" w:cs="Times New Roman"/>
-              </w:rPr>
-              <w:t>Java Advanced: 1</w:t>
-            </w:r>
-          </w:p>
-          <w:p>
-            <w:pPr>
-              <w:spacing w:before="40" w:after="40"/>
-              <w:rPr>
-                <w:rFonts w:ascii="Consolas" w:hAnsi="Consolas" w:cs="Times New Roman"/>
-              </w:rPr>
-            </w:pPr>
-            <w:r>
-              <w:rPr>
-                <w:rFonts w:ascii="Consolas" w:hAnsi="Consolas" w:cs="Times New Roman"/>
-              </w:rPr>
-              <w:t>-- Harrison White</w:t>
-            </w:r>
-          </w:p>
-        </w:tc>
-      </w:tr>
-      <w:tr>
-        <w:trPr>
-          <w:trHeight w:val="191"/>
-        </w:trPr>
-        <w:tc>
-          <w:tcPr>
-            <w:tcW w:w="5130" w:type="dxa"/>
-          </w:tcPr>
-          <w:p>
-            <w:pPr>
-              <w:spacing w:before="40" w:after="40"/>
-              <w:rPr>
-                <w:rFonts w:ascii="Consolas" w:hAnsi="Consolas" w:cs="Times New Roman"/>
-                <w:bCs/>
-              </w:rPr>
-            </w:pPr>
-            <w:r>
-              <w:rPr>
-                <w:rFonts w:ascii="Consolas" w:hAnsi="Consolas" w:cs="Times New Roman"/>
-                <w:bCs/>
-              </w:rPr>
-              <w:t>Algorithms : Jay Moore</w:t>
-            </w:r>
-          </w:p>
-          <w:p>
-            <w:pPr>
-              <w:spacing w:before="40" w:after="40"/>
-              <w:rPr>
-                <w:rFonts w:ascii="Consolas" w:hAnsi="Consolas" w:cs="Times New Roman"/>
-                <w:bCs/>
-              </w:rPr>
-            </w:pPr>
-            <w:r>
-              <w:rPr>
-                <w:rFonts w:ascii="Consolas" w:hAnsi="Consolas" w:cs="Times New Roman"/>
-                <w:bCs/>
-              </w:rPr>
-              <w:t>Programming Basics : Martin Taylor</w:t>
-            </w:r>
-          </w:p>
-          <w:p>
-            <w:pPr>
-              <w:spacing w:before="40" w:after="40"/>
-              <w:rPr>
-                <w:rFonts w:ascii="Consolas" w:hAnsi="Consolas" w:cs="Times New Roman"/>
-                <w:bCs/>
-              </w:rPr>
-            </w:pPr>
-            <w:r>
-              <w:rPr>
-                <w:rFonts w:ascii="Consolas" w:hAnsi="Consolas" w:cs="Times New Roman"/>
-                <w:bCs/>
-              </w:rPr>
-              <w:t>Python Fundamentals : John Anderson</w:t>
-            </w:r>
-          </w:p>
-          <w:p>
-            <w:pPr>
-              <w:spacing w:before="40" w:after="40"/>
-              <w:rPr>
-                <w:rFonts w:ascii="Consolas" w:hAnsi="Consolas" w:cs="Times New Roman"/>
-                <w:bCs/>
-              </w:rPr>
-            </w:pPr>
-            <w:r>
-              <w:rPr>
-                <w:rFonts w:ascii="Consolas" w:hAnsi="Consolas" w:cs="Times New Roman"/>
-                <w:bCs/>
-              </w:rPr>
-              <w:t>Python Fundamentals : Andrew Robinson</w:t>
-            </w:r>
-          </w:p>
-          <w:p>
-            <w:pPr>
-              <w:spacing w:before="40" w:after="40"/>
-              <w:rPr>
-                <w:rFonts w:ascii="Consolas" w:hAnsi="Consolas" w:cs="Times New Roman"/>
-                <w:bCs/>
-              </w:rPr>
-            </w:pPr>
-            <w:r>
-              <w:rPr>
-                <w:rFonts w:ascii="Consolas" w:hAnsi="Consolas" w:cs="Times New Roman"/>
-                <w:bCs/>
-              </w:rPr>
-              <w:t>Algorithms : Bob Jackson</w:t>
-            </w:r>
-          </w:p>
-          <w:p>
-            <w:pPr>
-              <w:spacing w:before="40" w:after="40"/>
-              <w:rPr>
-                <w:rFonts w:ascii="Consolas" w:hAnsi="Consolas" w:cs="Times New Roman"/>
-                <w:bCs/>
-              </w:rPr>
-            </w:pPr>
-            <w:r>
-              <w:rPr>
-                <w:rFonts w:ascii="Consolas" w:hAnsi="Consolas" w:cs="Times New Roman"/>
-                <w:bCs/>
-              </w:rPr>
-              <w:t>Python Fundamentals : Clark Lewis</w:t>
-            </w:r>
-          </w:p>
-          <w:p>
-            <w:pPr>
-              <w:spacing w:before="40" w:after="40"/>
-              <w:rPr>
-                <w:rFonts w:ascii="Consolas" w:hAnsi="Consolas" w:cs="Times New Roman"/>
-                <w:bCs/>
-              </w:rPr>
-            </w:pPr>
-            <w:r>
-              <w:rPr>
-                <w:rFonts w:ascii="Consolas" w:hAnsi="Consolas" w:cs="Times New Roman"/>
-                <w:bCs/>
-              </w:rPr>
-              <w:t>end</w:t>
-            </w:r>
-          </w:p>
-        </w:tc>
-        <w:tc>
-          <w:tcPr>
-            <w:tcW w:w="3557" w:type="dxa"/>
-          </w:tcPr>
-          <w:p>
-            <w:pPr>
-              <w:spacing w:before="40" w:after="40"/>
-              <w:rPr>
-                <w:rFonts w:ascii="Consolas" w:hAnsi="Consolas" w:cs="Times New Roman"/>
-                <w:bCs/>
-              </w:rPr>
-            </w:pPr>
-            <w:r>
-              <w:rPr>
-                <w:rFonts w:ascii="Consolas" w:hAnsi="Consolas" w:cs="Times New Roman"/>
-                <w:bCs/>
-              </w:rPr>
-              <w:t>Python Fundamentals: 3</w:t>
-            </w:r>
-          </w:p>
-          <w:p>
-            <w:pPr>
-              <w:spacing w:before="40" w:after="40"/>
-              <w:rPr>
-                <w:rFonts w:ascii="Consolas" w:hAnsi="Consolas" w:cs="Times New Roman"/>
-                <w:bCs/>
-              </w:rPr>
-            </w:pPr>
-            <w:r>
-              <w:rPr>
-                <w:rFonts w:ascii="Consolas" w:hAnsi="Consolas" w:cs="Times New Roman"/>
-                <w:bCs/>
-              </w:rPr>
-              <w:t>-- Andrew Robinson</w:t>
-            </w:r>
-          </w:p>
-          <w:p>
-            <w:pPr>
-              <w:spacing w:before="40" w:after="40"/>
-              <w:rPr>
-                <w:rFonts w:ascii="Consolas" w:hAnsi="Consolas" w:cs="Times New Roman"/>
-                <w:bCs/>
-              </w:rPr>
-            </w:pPr>
-            <w:r>
-              <w:rPr>
-                <w:rFonts w:ascii="Consolas" w:hAnsi="Consolas" w:cs="Times New Roman"/>
-                <w:bCs/>
-              </w:rPr>
-              <w:t>-- Clark Lewis</w:t>
-            </w:r>
-          </w:p>
-          <w:p>
-            <w:pPr>
-              <w:spacing w:before="40" w:after="40"/>
-              <w:rPr>
-                <w:rFonts w:ascii="Consolas" w:hAnsi="Consolas" w:cs="Times New Roman"/>
-                <w:bCs/>
-              </w:rPr>
-            </w:pPr>
-            <w:r>
-              <w:rPr>
-                <w:rFonts w:ascii="Consolas" w:hAnsi="Consolas" w:cs="Times New Roman"/>
-                <w:bCs/>
-              </w:rPr>
-              <w:t>-- John Anderson</w:t>
-            </w:r>
-          </w:p>
-          <w:p>
-            <w:pPr>
-              <w:spacing w:before="40" w:after="40"/>
-              <w:rPr>
-                <w:rFonts w:ascii="Consolas" w:hAnsi="Consolas" w:cs="Times New Roman"/>
-                <w:bCs/>
-              </w:rPr>
-            </w:pPr>
-            <w:r>
-              <w:rPr>
-                <w:rFonts w:ascii="Consolas" w:hAnsi="Consolas" w:cs="Times New Roman"/>
-                <w:bCs/>
-              </w:rPr>
-              <w:t>Algorithms: 2</w:t>
-            </w:r>
-          </w:p>
-          <w:p>
-            <w:pPr>
-              <w:spacing w:before="40" w:after="40"/>
-              <w:rPr>
-                <w:rFonts w:ascii="Consolas" w:hAnsi="Consolas" w:cs="Times New Roman"/>
-                <w:bCs/>
-              </w:rPr>
-            </w:pPr>
-            <w:r>
-              <w:rPr>
-                <w:rFonts w:ascii="Consolas" w:hAnsi="Consolas" w:cs="Times New Roman"/>
-                <w:bCs/>
-              </w:rPr>
-              <w:t>-- Bob Jackson</w:t>
-            </w:r>
-          </w:p>
-          <w:p>
-            <w:pPr>
-              <w:spacing w:before="40" w:after="40"/>
-              <w:rPr>
-                <w:rFonts w:ascii="Consolas" w:hAnsi="Consolas" w:cs="Times New Roman"/>
-                <w:bCs/>
-              </w:rPr>
-            </w:pPr>
-            <w:r>
-              <w:rPr>
-                <w:rFonts w:ascii="Consolas" w:hAnsi="Consolas" w:cs="Times New Roman"/>
-                <w:bCs/>
-              </w:rPr>
-              <w:t>-- Jay Moore</w:t>
-            </w:r>
-          </w:p>
-          <w:p>
-            <w:pPr>
-              <w:spacing w:before="40" w:after="40"/>
-              <w:rPr>
-                <w:rFonts w:ascii="Consolas" w:hAnsi="Consolas" w:cs="Times New Roman"/>
-                <w:bCs/>
-              </w:rPr>
-            </w:pPr>
-            <w:r>
-              <w:rPr>
-                <w:rFonts w:ascii="Consolas" w:hAnsi="Consolas" w:cs="Times New Roman"/>
-                <w:bCs/>
-              </w:rPr>
-              <w:t>Programming Basics: 1</w:t>
-            </w:r>
-          </w:p>
-          <w:p>
-            <w:pPr>
-              <w:spacing w:before="40" w:after="40"/>
-              <w:rPr>
-                <w:rFonts w:ascii="Consolas" w:hAnsi="Consolas" w:cs="Times New Roman"/>
-                <w:bCs/>
-              </w:rPr>
-            </w:pPr>
-            <w:r>
-              <w:rPr>
-                <w:rFonts w:ascii="Consolas" w:hAnsi="Consolas" w:cs="Times New Roman"/>
-                <w:bCs/>
-              </w:rPr>
-              <w:t>-- Martin Taylor</w:t>
-            </w:r>
-          </w:p>
-        </w:tc>
-      </w:tr>
-    </w:tbl>
-    <w:p>
-      <w:pPr>
-        <w:pStyle w:val="2"/>
-      </w:pPr>
-      <w:r>
-        <w:lastRenderedPageBreak/>
-        <w:t xml:space="preserve"> </w:t>
-      </w:r>
-      <w:r>
-        <w:t xml:space="preserve">Компания от </w:t>
-      </w:r>
-      <w:r>
-        <w:t>служители</w:t>
-      </w:r>
-    </w:p>
-    <w:p>
-      <w:pPr>
-        <w:spacing w:line="240" w:lineRule="auto"/>
-      </w:pPr>
-      <w:r>
-        <w:t>Напишете програма, която пази информация за компании и техните служители.</w:t>
-      </w:r>
-    </w:p>
-    <w:p>
-      <w:pPr>
-        <w:spacing w:line="240" w:lineRule="auto"/>
-      </w:pPr>
-      <w:r>
-        <w:t xml:space="preserve">Ще получите име на компания и </w:t>
-      </w:r>
-      <w:r>
-        <w:t xml:space="preserve">лични карти на работниците, докато не получите </w:t>
-      </w:r>
-      <w:r>
-        <w:t>командата "</w:t>
-      </w:r>
-      <w:r>
-        <w:rPr>
-          <w:rFonts w:ascii="Consolas" w:hAnsi="Consolas"/>
-          <w:b/>
-          <w:bCs/>
-        </w:rPr>
-        <w:t>End</w:t>
-      </w:r>
-      <w:r>
-        <w:t>". Ще добавяте работник за всяка компания. Имайте на предвид, че не можете да имате двама работника с ед</w:t>
-      </w:r>
-      <w:r>
-        <w:t>наква лична карта.</w:t>
-      </w:r>
-    </w:p>
-    <w:p>
-      <w:pPr>
-        <w:spacing w:line="240" w:lineRule="auto"/>
-      </w:pPr>
-      <w:r>
-        <w:t>Когато приключите</w:t>
-      </w:r>
-      <w:r>
-        <w:t>, сортирайте имената на компани</w:t>
-      </w:r>
-      <w:r>
-        <w:t>и</w:t>
-      </w:r>
-      <w:r>
-        <w:t xml:space="preserve">те по азбучен ред. </w:t>
-      </w:r>
-    </w:p>
-    <w:p>
-      <w:pPr>
-        <w:spacing w:line="240" w:lineRule="auto"/>
-      </w:pPr>
-      <w:r>
-        <w:t>Отпечатайте имената на компаниите и техните работници в следния формат:</w:t>
-      </w:r>
-    </w:p>
-    <w:p>
-      <w:pPr>
-        <w:pStyle w:val="ac"/>
-        <w:numPr>
-          <w:ilvl w:val="0"/>
-          <w:numId w:val="12"/>
-        </w:numPr>
-        <w:spacing w:line="240" w:lineRule="auto"/>
-        <w:rPr>
-          <w:rStyle w:val="ab"/>
-          <w:rFonts w:ascii="Consolas" w:hAnsi="Consolas"/>
-        </w:rPr>
-      </w:pPr>
-      <w:r>
-        <w:rPr>
-          <w:rStyle w:val="ab"/>
-          <w:rFonts w:ascii="Consolas" w:hAnsi="Consolas"/>
-        </w:rPr>
-        <w:t>{</w:t>
-      </w:r>
-      <w:r>
-        <w:rPr>
-          <w:rStyle w:val="ab"/>
-          <w:rFonts w:ascii="Consolas" w:hAnsi="Consolas"/>
-        </w:rPr>
-        <w:t>Име на компания</w:t>
-      </w:r>
-      <w:r>
-        <w:rPr>
-          <w:rStyle w:val="ab"/>
-          <w:rFonts w:ascii="Consolas" w:hAnsi="Consolas"/>
-        </w:rPr>
-        <w:t>}</w:t>
-      </w:r>
-    </w:p>
-    <w:p>
-      <w:pPr>
-        <w:pStyle w:val="ac"/>
-        <w:numPr>
-          <w:ilvl w:val="0"/>
-          <w:numId w:val="12"/>
-        </w:numPr>
-        <w:spacing w:line="240" w:lineRule="auto"/>
-        <w:rPr>
-          <w:rStyle w:val="ab"/>
-          <w:rFonts w:ascii="Consolas" w:hAnsi="Consolas"/>
-        </w:rPr>
-      </w:pPr>
-      <w:r>
-        <w:rPr>
-          <w:rStyle w:val="ab"/>
-          <w:rFonts w:ascii="Consolas" w:hAnsi="Consolas"/>
-        </w:rPr>
-        <w:t>-- {</w:t>
-      </w:r>
-      <w:r>
-        <w:rPr>
-          <w:rFonts w:ascii="Consolas" w:hAnsi="Consolas"/>
-          <w:b/>
-          <w:bCs/>
-        </w:rPr>
-        <w:t>лична карта на работника</w:t>
-      </w:r>
-      <w:r>
-        <w:rPr>
-          <w:rStyle w:val="ab"/>
-          <w:rFonts w:ascii="Consolas" w:hAnsi="Consolas"/>
-        </w:rPr>
-        <w:t>1}</w:t>
-      </w:r>
-    </w:p>
-    <w:p>
-      <w:pPr>
-        <w:pStyle w:val="ac"/>
-        <w:numPr>
-          <w:ilvl w:val="0"/>
-          <w:numId w:val="12"/>
-        </w:numPr>
-        <w:spacing w:line="240" w:lineRule="auto"/>
-        <w:rPr>
-          <w:rStyle w:val="ab"/>
-          <w:rFonts w:ascii="Consolas" w:hAnsi="Consolas"/>
-        </w:rPr>
-      </w:pPr>
-      <w:r>
-        <w:rPr>
-          <w:rStyle w:val="ab"/>
-          <w:rFonts w:ascii="Consolas" w:hAnsi="Consolas"/>
-        </w:rPr>
-        <w:t>-- {</w:t>
-      </w:r>
-      <w:r>
-        <w:rPr>
-          <w:rFonts w:ascii="Consolas" w:hAnsi="Consolas"/>
-          <w:b/>
-          <w:bCs/>
-        </w:rPr>
-        <w:t>лична карта на работника</w:t>
-      </w:r>
-      <w:r>
-        <w:rPr>
-          <w:rStyle w:val="ab"/>
-          <w:rFonts w:ascii="Consolas" w:hAnsi="Consolas"/>
-        </w:rPr>
-        <w:t>2}</w:t>
-      </w:r>
-    </w:p>
-    <w:p>
-      <w:pPr>
-        <w:pStyle w:val="ac"/>
-        <w:numPr>
-          <w:ilvl w:val="0"/>
-          <w:numId w:val="12"/>
-        </w:numPr>
-        <w:spacing w:line="240" w:lineRule="auto"/>
-        <w:rPr>
-          <w:rStyle w:val="ab"/>
-          <w:rFonts w:ascii="Consolas" w:hAnsi="Consolas"/>
-        </w:rPr>
-      </w:pPr>
-      <w:r>
-        <w:rPr>
-          <w:rStyle w:val="ab"/>
-          <w:rFonts w:ascii="Consolas" w:hAnsi="Consolas"/>
-        </w:rPr>
-        <w:t>-- {</w:t>
-      </w:r>
-      <w:r>
-        <w:rPr>
-          <w:rFonts w:ascii="Consolas" w:hAnsi="Consolas"/>
-          <w:b/>
-          <w:bCs/>
-        </w:rPr>
-        <w:t>лична карта на работника</w:t>
-      </w:r>
-      <w:r>
-        <w:rPr>
-          <w:rStyle w:val="ab"/>
-          <w:rFonts w:ascii="Consolas" w:hAnsi="Consolas"/>
-        </w:rPr>
-        <w:t>N}</w:t>
-      </w:r>
-    </w:p>
-    <w:p>
-      <w:pPr>
-        <w:pStyle w:val="3"/>
-      </w:pPr>
-      <w:r>
-        <w:t>Вход</w:t>
-      </w:r>
-      <w:r>
-        <w:t xml:space="preserve"> </w:t>
-      </w:r>
-    </w:p>
-    <w:p>
-      <w:pPr>
-        <w:numPr>
-          <w:ilvl w:val="0"/>
-          <w:numId w:val="22"/>
-        </w:numPr>
-        <w:spacing w:line="240" w:lineRule="auto"/>
-        <w:contextualSpacing/>
-      </w:pPr>
-      <w:r>
-        <w:t>Докато получите "</w:t>
-      </w:r>
-      <w:r>
-        <w:rPr>
-          <w:rFonts w:ascii="Consolas" w:hAnsi="Consolas"/>
-          <w:b/>
-          <w:bCs/>
-        </w:rPr>
-        <w:t>End</w:t>
-      </w:r>
-      <w:r>
-        <w:t xml:space="preserve">", ще четете команди в следния формат: </w:t>
-      </w:r>
-      <w:r>
-        <w:rPr>
-          <w:rFonts w:ascii="Consolas" w:hAnsi="Consolas"/>
-        </w:rPr>
-        <w:t>"</w:t>
-      </w:r>
-      <w:r>
-        <w:rPr>
-          <w:rFonts w:ascii="Consolas" w:hAnsi="Consolas"/>
-          <w:b/>
-          <w:bCs/>
-        </w:rPr>
-        <w:t>{Име на компанията} -&gt; {лична карта на работника}</w:t>
-      </w:r>
-      <w:r>
-        <w:rPr>
-          <w:rFonts w:ascii="Consolas" w:hAnsi="Consolas"/>
-        </w:rPr>
-        <w:t>"</w:t>
-      </w:r>
-    </w:p>
-    <w:p>
-      <w:pPr>
-        <w:pStyle w:val="3"/>
-      </w:pPr>
-      <w:r>
-        <w:t>Примери</w:t>
-      </w:r>
-      <w:bookmarkStart w:id="1" w:name="_Hlk507808303"/>
+      <w:bookmarkStart w:id="0" w:name="_Hlk507808303"/>
     </w:p>
     <w:tbl>
       <w:tblPr>
@@ -1390,7 +448,7 @@
           </w:p>
         </w:tc>
       </w:tr>
-      <w:bookmarkEnd w:id="1"/>
+      <w:bookmarkEnd w:id="0"/>
       <w:tr>
         <w:tc>
           <w:tcPr>
@@ -2014,6 +1072,7 @@
           <w:b w:val="0"/>
           <w:noProof w:val="0"/>
         </w:rPr>
+        <w:lastRenderedPageBreak/>
         <w:t xml:space="preserve">Ако получите </w:t>
       </w:r>
       <w:r>
@@ -2296,7 +1355,6 @@
         <w:pStyle w:val="3"/>
       </w:pPr>
       <w:r>
-        <w:lastRenderedPageBreak/>
         <w:t>Вход</w:t>
       </w:r>
     </w:p>
@@ -3149,6 +2207,7 @@
         <w:spacing w:line="240" w:lineRule="auto"/>
       </w:pPr>
       <w:r>
+        <w:lastRenderedPageBreak/>
         <w:t xml:space="preserve">Докато не получите </w:t>
       </w:r>
       <w:r>
@@ -3449,7 +2508,6 @@
           <w:b w:val="0"/>
           <w:noProof w:val="0"/>
         </w:rPr>
-        <w:lastRenderedPageBreak/>
         <w:t xml:space="preserve">След като получите </w:t>
       </w:r>
       <w:r>
@@ -4297,6 +3355,7 @@
                 <w:b w:val="0"/>
                 <w:noProof w:val="0"/>
               </w:rPr>
+              <w:lastRenderedPageBreak/>
               <w:t>C# - 3</w:t>
             </w:r>
           </w:p>
@@ -4338,6 +3397,7 @@
                 <w:b w:val="0"/>
                 <w:noProof w:val="0"/>
               </w:rPr>
+              <w:lastRenderedPageBreak/>
               <w:t>Сортираме участниците по възходящ по максимален брой точки</w:t>
             </w:r>
             <w:r>
@@ -6914,8 +5974,8 @@
         </w:rPr>
         <w:t>"</w:t>
       </w:r>
-      <w:bookmarkStart w:id="2" w:name="OLE_LINK1"/>
-      <w:bookmarkStart w:id="3" w:name="OLE_LINK2"/>
+      <w:bookmarkStart w:id="1" w:name="OLE_LINK1"/>
+      <w:bookmarkStart w:id="2" w:name="OLE_LINK2"/>
       <w:r>
         <w:rPr>
           <w:rFonts w:ascii="Consolas" w:hAnsi="Consolas"/>
@@ -6940,8 +6000,8 @@
         </w:rPr>
         <w:t>} vloggers in its logs.</w:t>
       </w:r>
+      <w:bookmarkEnd w:id="1"/>
       <w:bookmarkEnd w:id="2"/>
-      <w:bookmarkEnd w:id="3"/>
     </w:p>
     <w:p>
       <w:pPr>
@@ -6951,8 +6011,8 @@
           <w:noProof w:val="0"/>
         </w:rPr>
       </w:pPr>
-      <w:bookmarkStart w:id="4" w:name="OLE_LINK3"/>
-      <w:bookmarkStart w:id="5" w:name="OLE_LINK4"/>
+      <w:bookmarkStart w:id="3" w:name="OLE_LINK3"/>
+      <w:bookmarkStart w:id="4" w:name="OLE_LINK4"/>
       <w:r>
         <w:rPr>
           <w:rFonts w:ascii="Consolas" w:hAnsi="Consolas"/>
@@ -7017,8 +6077,8 @@
         </w:rPr>
         <w:t>} following</w:t>
       </w:r>
+      <w:bookmarkEnd w:id="3"/>
       <w:bookmarkEnd w:id="4"/>
-      <w:bookmarkEnd w:id="5"/>
     </w:p>
     <w:p>
       <w:pPr>
@@ -8471,7 +7531,7 @@
 </file>
 
 <file path=word/endnotes.xml><?xml version="1.0" encoding="utf-8"?>
-<w:endnotes xmlns:wpc="http://schemas.microsoft.com/office/word/2010/wordprocessingCanvas" xmlns:cx="http://schemas.microsoft.com/office/drawing/2014/chartex" xmlns:mc="http://schemas.openxmlformats.org/markup-compatibility/2006" xmlns:o="urn:schemas-microsoft-com:office:office" xmlns:r="http://schemas.openxmlformats.org/officeDocument/2006/relationships" xmlns:m="http://schemas.openxmlformats.org/officeDocument/2006/math" xmlns:v="urn:schemas-microsoft-com:vml" xmlns:wp14="http://schemas.microsoft.com/office/word/2010/wordprocessingDrawing" xmlns:wp="http://schemas.openxmlformats.org/drawingml/2006/wordprocessingDrawing" xmlns:w10="urn:schemas-microsoft-com:office:word" xmlns:w="http://schemas.openxmlformats.org/wordprocessingml/2006/main" xmlns:w14="http://schemas.microsoft.com/office/word/2010/wordml" xmlns:w15="http://schemas.microsoft.com/office/word/2012/wordml" xmlns:w16se="http://schemas.microsoft.com/office/word/2015/wordml/symex" xmlns:wpg="http://schemas.microsoft.com/office/word/2010/wordprocessingGroup" xmlns:wpi="http://schemas.microsoft.com/office/word/2010/wordprocessingInk" xmlns:wne="http://schemas.microsoft.com/office/word/2006/wordml" xmlns:wps="http://schemas.microsoft.com/office/word/2010/wordprocessingShape" mc:Ignorable="w14 w15 w16se wp14">
+<w:endnotes xmlns:wpc="http://schemas.microsoft.com/office/word/2010/wordprocessingCanvas" xmlns:cx="http://schemas.microsoft.com/office/drawing/2014/chartex" xmlns:cx1="http://schemas.microsoft.com/office/drawing/2015/9/8/chartex" xmlns:cx2="http://schemas.microsoft.com/office/drawing/2015/10/21/chartex" xmlns:cx3="http://schemas.microsoft.com/office/drawing/2016/5/9/chartex" xmlns:cx4="http://schemas.microsoft.com/office/drawing/2016/5/10/chartex" xmlns:cx5="http://schemas.microsoft.com/office/drawing/2016/5/11/chartex" xmlns:cx6="http://schemas.microsoft.com/office/drawing/2016/5/12/chartex" xmlns:cx7="http://schemas.microsoft.com/office/drawing/2016/5/13/chartex" xmlns:cx8="http://schemas.microsoft.com/office/drawing/2016/5/14/chartex" xmlns:mc="http://schemas.openxmlformats.org/markup-compatibility/2006" xmlns:aink="http://schemas.microsoft.com/office/drawing/2016/ink" xmlns:am3d="http://schemas.microsoft.com/office/drawing/2017/model3d" xmlns:o="urn:schemas-microsoft-com:office:office" xmlns:oel="http://schemas.microsoft.com/office/2019/extlst" xmlns:r="http://schemas.openxmlformats.org/officeDocument/2006/relationships" xmlns:m="http://schemas.openxmlformats.org/officeDocument/2006/math" xmlns:v="urn:schemas-microsoft-com:vml" xmlns:wp14="http://schemas.microsoft.com/office/word/2010/wordprocessingDrawing" xmlns:wp="http://schemas.openxmlformats.org/drawingml/2006/wordprocessingDrawing" xmlns:w10="urn:schemas-microsoft-com:office:word" xmlns:w="http://schemas.openxmlformats.org/wordprocessingml/2006/main" xmlns:w14="http://schemas.microsoft.com/office/word/2010/wordml" xmlns:w15="http://schemas.microsoft.com/office/word/2012/wordml" xmlns:w16cex="http://schemas.microsoft.com/office/word/2018/wordml/cex" xmlns:w16cid="http://schemas.microsoft.com/office/word/2016/wordml/cid" xmlns:w16="http://schemas.microsoft.com/office/word/2018/wordml" xmlns:w16sdtdh="http://schemas.microsoft.com/office/word/2020/wordml/sdtdatahash" xmlns:w16se="http://schemas.microsoft.com/office/word/2015/wordml/symex" xmlns:wpg="http://schemas.microsoft.com/office/word/2010/wordprocessingGroup" xmlns:wpi="http://schemas.microsoft.com/office/word/2010/wordprocessingInk" xmlns:wne="http://schemas.microsoft.com/office/word/2006/wordml" xmlns:wps="http://schemas.microsoft.com/office/word/2010/wordprocessingShape" mc:Ignorable="w14 w15 w16se w16cid w16 w16cex w16sdtdh wp14">
   <w:endnote w:type="separator" w:id="-1">
     <w:p>
       <w:pPr>
@@ -8496,7 +7556,7 @@
 </file>
 
 <file path=word/footer1.xml><?xml version="1.0" encoding="utf-8"?>
-<w:ftr xmlns:wpc="http://schemas.microsoft.com/office/word/2010/wordprocessingCanvas" xmlns:cx="http://schemas.microsoft.com/office/drawing/2014/chartex" xmlns:mc="http://schemas.openxmlformats.org/markup-compatibility/2006" xmlns:o="urn:schemas-microsoft-com:office:office" xmlns:r="http://schemas.openxmlformats.org/officeDocument/2006/relationships" xmlns:m="http://schemas.openxmlformats.org/officeDocument/2006/math" xmlns:v="urn:schemas-microsoft-com:vml" xmlns:wp14="http://schemas.microsoft.com/office/word/2010/wordprocessingDrawing" xmlns:wp="http://schemas.openxmlformats.org/drawingml/2006/wordprocessingDrawing" xmlns:w10="urn:schemas-microsoft-com:office:word" xmlns:w="http://schemas.openxmlformats.org/wordprocessingml/2006/main" xmlns:w14="http://schemas.microsoft.com/office/word/2010/wordml" xmlns:w15="http://schemas.microsoft.com/office/word/2012/wordml" xmlns:w16se="http://schemas.microsoft.com/office/word/2015/wordml/symex" xmlns:wpg="http://schemas.microsoft.com/office/word/2010/wordprocessingGroup" xmlns:wpi="http://schemas.microsoft.com/office/word/2010/wordprocessingInk" xmlns:wne="http://schemas.microsoft.com/office/word/2006/wordml" xmlns:wps="http://schemas.microsoft.com/office/word/2010/wordprocessingShape" mc:Ignorable="w14 w15 w16se wp14">
+<w:ftr xmlns:wpc="http://schemas.microsoft.com/office/word/2010/wordprocessingCanvas" xmlns:cx="http://schemas.microsoft.com/office/drawing/2014/chartex" xmlns:cx1="http://schemas.microsoft.com/office/drawing/2015/9/8/chartex" xmlns:cx2="http://schemas.microsoft.com/office/drawing/2015/10/21/chartex" xmlns:cx3="http://schemas.microsoft.com/office/drawing/2016/5/9/chartex" xmlns:cx4="http://schemas.microsoft.com/office/drawing/2016/5/10/chartex" xmlns:cx5="http://schemas.microsoft.com/office/drawing/2016/5/11/chartex" xmlns:cx6="http://schemas.microsoft.com/office/drawing/2016/5/12/chartex" xmlns:cx7="http://schemas.microsoft.com/office/drawing/2016/5/13/chartex" xmlns:cx8="http://schemas.microsoft.com/office/drawing/2016/5/14/chartex" xmlns:mc="http://schemas.openxmlformats.org/markup-compatibility/2006" xmlns:aink="http://schemas.microsoft.com/office/drawing/2016/ink" xmlns:am3d="http://schemas.microsoft.com/office/drawing/2017/model3d" xmlns:o="urn:schemas-microsoft-com:office:office" xmlns:oel="http://schemas.microsoft.com/office/2019/extlst" xmlns:r="http://schemas.openxmlformats.org/officeDocument/2006/relationships" xmlns:m="http://schemas.openxmlformats.org/officeDocument/2006/math" xmlns:v="urn:schemas-microsoft-com:vml" xmlns:wp14="http://schemas.microsoft.com/office/word/2010/wordprocessingDrawing" xmlns:wp="http://schemas.openxmlformats.org/drawingml/2006/wordprocessingDrawing" xmlns:w10="urn:schemas-microsoft-com:office:word" xmlns:w="http://schemas.openxmlformats.org/wordprocessingml/2006/main" xmlns:w14="http://schemas.microsoft.com/office/word/2010/wordml" xmlns:w15="http://schemas.microsoft.com/office/word/2012/wordml" xmlns:w16cex="http://schemas.microsoft.com/office/word/2018/wordml/cex" xmlns:w16cid="http://schemas.microsoft.com/office/word/2016/wordml/cid" xmlns:w16="http://schemas.microsoft.com/office/word/2018/wordml" xmlns:w16sdtdh="http://schemas.microsoft.com/office/word/2020/wordml/sdtdatahash" xmlns:w16se="http://schemas.microsoft.com/office/word/2015/wordml/symex" xmlns:wpg="http://schemas.microsoft.com/office/word/2010/wordprocessingGroup" xmlns:wpi="http://schemas.microsoft.com/office/word/2010/wordprocessingInk" xmlns:wne="http://schemas.microsoft.com/office/word/2006/wordml" xmlns:wps="http://schemas.microsoft.com/office/word/2010/wordprocessingShape" mc:Ignorable="w14 w15 w16se w16cid w16 w16cex w16sdtdh wp14">
   <w:p>
     <w:pPr>
       <w:pStyle w:val="a5"/>
@@ -8592,7 +7652,7 @@
             </wp:anchor>
           </w:drawing>
         </mc:Choice>
-        <mc:Fallback xmlns:w16sdtdh="http://schemas.microsoft.com/office/word/2020/wordml/sdtdatahash" xmlns:w16du="http://schemas.microsoft.com/office/word/2023/wordml/word16du" xmlns:w16="http://schemas.microsoft.com/office/word/2018/wordml" xmlns:w16cid="http://schemas.microsoft.com/office/word/2016/wordml/cid" xmlns:w16cex="http://schemas.microsoft.com/office/word/2018/wordml/cex" xmlns:oel="http://schemas.microsoft.com/office/2019/extlst" xmlns:am3d="http://schemas.microsoft.com/office/drawing/2017/model3d" xmlns:aink="http://schemas.microsoft.com/office/drawing/2016/ink" xmlns:cx8="http://schemas.microsoft.com/office/drawing/2016/5/14/chartex" xmlns:cx7="http://schemas.microsoft.com/office/drawing/2016/5/13/chartex" xmlns:cx6="http://schemas.microsoft.com/office/drawing/2016/5/12/chartex" xmlns:cx5="http://schemas.microsoft.com/office/drawing/2016/5/11/chartex" xmlns:cx4="http://schemas.microsoft.com/office/drawing/2016/5/10/chartex" xmlns:cx3="http://schemas.microsoft.com/office/drawing/2016/5/9/chartex" xmlns:cx2="http://schemas.microsoft.com/office/drawing/2015/10/21/chartex" xmlns:cx1="http://schemas.microsoft.com/office/drawing/2015/9/8/chartex">
+        <mc:Fallback xmlns:w16du="http://schemas.microsoft.com/office/word/2023/wordml/word16du">
           <w:pict>
             <v:shapetype w14:anchorId="41B1E642" id="_x0000_t202" coordsize="21600,21600" o:spt="202" path="m,l,21600r21600,l21600,xe">
               <v:stroke joinstyle="miter"/>
@@ -8704,7 +7764,7 @@
                               <w:szCs w:val="17"/>
                             </w:rPr>
                           </w:pPr>
-                          <w:bookmarkStart w:id="6" w:name="_Hlk24191091"/>
+                          <w:bookmarkStart w:id="5" w:name="_Hlk24191091"/>
                           <w:r>
                             <w:rPr>
                               <w:sz w:val="17"/>
@@ -8822,7 +7882,7 @@
                             <w:t>.</w:t>
                           </w:r>
                         </w:p>
-                        <w:bookmarkEnd w:id="6"/>
+                        <w:bookmarkEnd w:id="5"/>
                         <w:p>
                           <w:pPr>
                             <w:spacing w:line="240" w:lineRule="auto"/>
@@ -9053,7 +8113,7 @@
                                               <a14:useLocalDpi xmlns:a14="http://schemas.microsoft.com/office/drawing/2010/main" val="0"/>
                                             </a:ext>
                                             <a:ext uri="{837473B0-CC2E-450A-ABE3-18F120FF3D39}">
-                                              <a1611:picAttrSrcUrl xmlns:a1611="http://schemas.microsoft.com/office/drawing/2016/11/main" xmlns:w16sdtdh="http://schemas.microsoft.com/office/word/2020/wordml/sdtdatahash" xmlns:w16du="http://schemas.microsoft.com/office/word/2023/wordml/word16du" xmlns:w16="http://schemas.microsoft.com/office/word/2018/wordml" xmlns:w16cid="http://schemas.microsoft.com/office/word/2016/wordml/cid" xmlns:w16cex="http://schemas.microsoft.com/office/word/2018/wordml/cex" xmlns:w="http://schemas.openxmlformats.org/wordprocessingml/2006/main" xmlns:w10="urn:schemas-microsoft-com:office:word" xmlns:v="urn:schemas-microsoft-com:vml" xmlns:oel="http://schemas.microsoft.com/office/2019/extlst" xmlns:o="urn:schemas-microsoft-com:office:office" xmlns:am3d="http://schemas.microsoft.com/office/drawing/2017/model3d" xmlns:aink="http://schemas.microsoft.com/office/drawing/2016/ink" xmlns:cx8="http://schemas.microsoft.com/office/drawing/2016/5/14/chartex" xmlns:cx7="http://schemas.microsoft.com/office/drawing/2016/5/13/chartex" xmlns:cx6="http://schemas.microsoft.com/office/drawing/2016/5/12/chartex" xmlns:cx5="http://schemas.microsoft.com/office/drawing/2016/5/11/chartex" xmlns:cx4="http://schemas.microsoft.com/office/drawing/2016/5/10/chartex" xmlns:cx3="http://schemas.microsoft.com/office/drawing/2016/5/9/chartex" xmlns:cx2="http://schemas.microsoft.com/office/drawing/2015/10/21/chartex" xmlns:cx1="http://schemas.microsoft.com/office/drawing/2015/9/8/chartex" xmlns="" r:id="rId9"/>
+                                              <a1611:picAttrSrcUrl xmlns:a1611="http://schemas.microsoft.com/office/drawing/2016/11/main" r:id="rId9"/>
                                             </a:ext>
                                           </a:extLst>
                                         </a:blip>
@@ -9398,7 +8458,7 @@
             </wp:anchor>
           </w:drawing>
         </mc:Choice>
-        <mc:Fallback xmlns:w16sdtdh="http://schemas.microsoft.com/office/word/2020/wordml/sdtdatahash" xmlns:w16du="http://schemas.microsoft.com/office/word/2023/wordml/word16du" xmlns:w16="http://schemas.microsoft.com/office/word/2018/wordml" xmlns:w16cid="http://schemas.microsoft.com/office/word/2016/wordml/cid" xmlns:w16cex="http://schemas.microsoft.com/office/word/2018/wordml/cex" xmlns:oel="http://schemas.microsoft.com/office/2019/extlst" xmlns:am3d="http://schemas.microsoft.com/office/drawing/2017/model3d" xmlns:aink="http://schemas.microsoft.com/office/drawing/2016/ink" xmlns:cx8="http://schemas.microsoft.com/office/drawing/2016/5/14/chartex" xmlns:cx7="http://schemas.microsoft.com/office/drawing/2016/5/13/chartex" xmlns:cx6="http://schemas.microsoft.com/office/drawing/2016/5/12/chartex" xmlns:cx5="http://schemas.microsoft.com/office/drawing/2016/5/11/chartex" xmlns:cx4="http://schemas.microsoft.com/office/drawing/2016/5/10/chartex" xmlns:cx3="http://schemas.microsoft.com/office/drawing/2016/5/9/chartex" xmlns:cx2="http://schemas.microsoft.com/office/drawing/2015/10/21/chartex" xmlns:cx1="http://schemas.microsoft.com/office/drawing/2015/9/8/chartex">
+        <mc:Fallback xmlns:w16du="http://schemas.microsoft.com/office/word/2023/wordml/word16du">
           <w:pict>
             <v:shape w14:anchorId="2074F399" id="Text Box 16" o:spid="_x0000_s1027" type="#_x0000_t202" style="position:absolute;margin-left:109pt;margin-top:7pt;width:411.4pt;height:40.45pt;z-index:251657216;visibility:visible;mso-wrap-style:square;mso-width-percent:0;mso-height-percent:0;mso-wrap-distance-left:9pt;mso-wrap-distance-top:0;mso-wrap-distance-right:9pt;mso-wrap-distance-bottom:0;mso-position-horizontal:absolute;mso-position-horizontal-relative:text;mso-position-vertical:absolute;mso-position-vertical-relative:text;mso-width-percent:0;mso-height-percent:0;mso-width-relative:page;mso-height-relative:page;v-text-anchor:top" o:gfxdata="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" filled="f" stroked="f">
               <v:textbox inset=".5mm,1.2mm,.5mm,.5mm">
@@ -10316,7 +9376,7 @@
             </wp:anchor>
           </w:drawing>
         </mc:Choice>
-        <mc:Fallback xmlns:a1611="http://schemas.microsoft.com/office/drawing/2016/11/main" xmlns:a14="http://schemas.microsoft.com/office/drawing/2010/main" xmlns:pic="http://schemas.openxmlformats.org/drawingml/2006/picture" xmlns:a="http://schemas.openxmlformats.org/drawingml/2006/main" xmlns:w16sdtdh="http://schemas.microsoft.com/office/word/2020/wordml/sdtdatahash" xmlns:w16du="http://schemas.microsoft.com/office/word/2023/wordml/word16du" xmlns:w16="http://schemas.microsoft.com/office/word/2018/wordml" xmlns:w16cid="http://schemas.microsoft.com/office/word/2016/wordml/cid" xmlns:w16cex="http://schemas.microsoft.com/office/word/2018/wordml/cex" xmlns:oel="http://schemas.microsoft.com/office/2019/extlst" xmlns:am3d="http://schemas.microsoft.com/office/drawing/2017/model3d" xmlns:aink="http://schemas.microsoft.com/office/drawing/2016/ink" xmlns:cx8="http://schemas.microsoft.com/office/drawing/2016/5/14/chartex" xmlns:cx7="http://schemas.microsoft.com/office/drawing/2016/5/13/chartex" xmlns:cx6="http://schemas.microsoft.com/office/drawing/2016/5/12/chartex" xmlns:cx5="http://schemas.microsoft.com/office/drawing/2016/5/11/chartex" xmlns:cx4="http://schemas.microsoft.com/office/drawing/2016/5/10/chartex" xmlns:cx3="http://schemas.microsoft.com/office/drawing/2016/5/9/chartex" xmlns:cx2="http://schemas.microsoft.com/office/drawing/2015/10/21/chartex" xmlns:cx1="http://schemas.microsoft.com/office/drawing/2015/9/8/chartex">
+        <mc:Fallback xmlns:w16du="http://schemas.microsoft.com/office/word/2023/wordml/word16du" xmlns:a="http://schemas.openxmlformats.org/drawingml/2006/main" xmlns:pic="http://schemas.openxmlformats.org/drawingml/2006/picture" xmlns:a14="http://schemas.microsoft.com/office/drawing/2010/main" xmlns:a1611="http://schemas.microsoft.com/office/drawing/2016/11/main">
           <w:pict w14:anchorId="17711262">
             <v:line id="Straight Connector 19" style="position:absolute;flip:y;z-index:251622400;visibility:visible;mso-wrap-style:square;mso-width-percent:0;mso-height-percent:0;mso-wrap-distance-left:9pt;mso-wrap-distance-top:0;mso-wrap-distance-right:9pt;mso-wrap-distance-bottom:0;mso-position-horizontal:absolute;mso-position-horizontal-relative:text;mso-position-vertical:absolute;mso-position-vertical-relative:text;mso-width-percent:0;mso-height-percent:0;mso-width-relative:page;mso-height-relative:page" o:spid="_x0000_s1026" strokecolor="#974706 [1609]" strokeweight="1pt" from="-.1pt,5.2pt" to="520.7pt,5.2pt" w14:anchorId="60BE7D18" o:gfxdata="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">
               <v:stroke endcap="round"/>
@@ -10613,7 +9673,7 @@
 </file>
 
 <file path=word/footnotes.xml><?xml version="1.0" encoding="utf-8"?>
-<w:footnotes xmlns:wpc="http://schemas.microsoft.com/office/word/2010/wordprocessingCanvas" xmlns:cx="http://schemas.microsoft.com/office/drawing/2014/chartex" xmlns:mc="http://schemas.openxmlformats.org/markup-compatibility/2006" xmlns:o="urn:schemas-microsoft-com:office:office" xmlns:r="http://schemas.openxmlformats.org/officeDocument/2006/relationships" xmlns:m="http://schemas.openxmlformats.org/officeDocument/2006/math" xmlns:v="urn:schemas-microsoft-com:vml" xmlns:wp14="http://schemas.microsoft.com/office/word/2010/wordprocessingDrawing" xmlns:wp="http://schemas.openxmlformats.org/drawingml/2006/wordprocessingDrawing" xmlns:w10="urn:schemas-microsoft-com:office:word" xmlns:w="http://schemas.openxmlformats.org/wordprocessingml/2006/main" xmlns:w14="http://schemas.microsoft.com/office/word/2010/wordml" xmlns:w15="http://schemas.microsoft.com/office/word/2012/wordml" xmlns:w16se="http://schemas.microsoft.com/office/word/2015/wordml/symex" xmlns:wpg="http://schemas.microsoft.com/office/word/2010/wordprocessingGroup" xmlns:wpi="http://schemas.microsoft.com/office/word/2010/wordprocessingInk" xmlns:wne="http://schemas.microsoft.com/office/word/2006/wordml" xmlns:wps="http://schemas.microsoft.com/office/word/2010/wordprocessingShape" mc:Ignorable="w14 w15 w16se wp14">
+<w:footnotes xmlns:wpc="http://schemas.microsoft.com/office/word/2010/wordprocessingCanvas" xmlns:cx="http://schemas.microsoft.com/office/drawing/2014/chartex" xmlns:cx1="http://schemas.microsoft.com/office/drawing/2015/9/8/chartex" xmlns:cx2="http://schemas.microsoft.com/office/drawing/2015/10/21/chartex" xmlns:cx3="http://schemas.microsoft.com/office/drawing/2016/5/9/chartex" xmlns:cx4="http://schemas.microsoft.com/office/drawing/2016/5/10/chartex" xmlns:cx5="http://schemas.microsoft.com/office/drawing/2016/5/11/chartex" xmlns:cx6="http://schemas.microsoft.com/office/drawing/2016/5/12/chartex" xmlns:cx7="http://schemas.microsoft.com/office/drawing/2016/5/13/chartex" xmlns:cx8="http://schemas.microsoft.com/office/drawing/2016/5/14/chartex" xmlns:mc="http://schemas.openxmlformats.org/markup-compatibility/2006" xmlns:aink="http://schemas.microsoft.com/office/drawing/2016/ink" xmlns:am3d="http://schemas.microsoft.com/office/drawing/2017/model3d" xmlns:o="urn:schemas-microsoft-com:office:office" xmlns:oel="http://schemas.microsoft.com/office/2019/extlst" xmlns:r="http://schemas.openxmlformats.org/officeDocument/2006/relationships" xmlns:m="http://schemas.openxmlformats.org/officeDocument/2006/math" xmlns:v="urn:schemas-microsoft-com:vml" xmlns:wp14="http://schemas.microsoft.com/office/word/2010/wordprocessingDrawing" xmlns:wp="http://schemas.openxmlformats.org/drawingml/2006/wordprocessingDrawing" xmlns:w10="urn:schemas-microsoft-com:office:word" xmlns:w="http://schemas.openxmlformats.org/wordprocessingml/2006/main" xmlns:w14="http://schemas.microsoft.com/office/word/2010/wordml" xmlns:w15="http://schemas.microsoft.com/office/word/2012/wordml" xmlns:w16cex="http://schemas.microsoft.com/office/word/2018/wordml/cex" xmlns:w16cid="http://schemas.microsoft.com/office/word/2016/wordml/cid" xmlns:w16="http://schemas.microsoft.com/office/word/2018/wordml" xmlns:w16sdtdh="http://schemas.microsoft.com/office/word/2020/wordml/sdtdatahash" xmlns:w16se="http://schemas.microsoft.com/office/word/2015/wordml/symex" xmlns:wpg="http://schemas.microsoft.com/office/word/2010/wordprocessingGroup" xmlns:wpi="http://schemas.microsoft.com/office/word/2010/wordprocessingInk" xmlns:wne="http://schemas.microsoft.com/office/word/2006/wordml" xmlns:wps="http://schemas.microsoft.com/office/word/2010/wordprocessingShape" mc:Ignorable="w14 w15 w16se w16cid w16 w16cex w16sdtdh wp14">
   <w:footnote w:type="separator" w:id="-1">
     <w:p>
       <w:pPr>
@@ -10638,7 +9698,7 @@
 </file>
 
 <file path=word/header1.xml><?xml version="1.0" encoding="utf-8"?>
-<w:hdr xmlns:wpc="http://schemas.microsoft.com/office/word/2010/wordprocessingCanvas" xmlns:cx="http://schemas.microsoft.com/office/drawing/2014/chartex" xmlns:mc="http://schemas.openxmlformats.org/markup-compatibility/2006" xmlns:o="urn:schemas-microsoft-com:office:office" xmlns:r="http://schemas.openxmlformats.org/officeDocument/2006/relationships" xmlns:m="http://schemas.openxmlformats.org/officeDocument/2006/math" xmlns:v="urn:schemas-microsoft-com:vml" xmlns:wp14="http://schemas.microsoft.com/office/word/2010/wordprocessingDrawing" xmlns:wp="http://schemas.openxmlformats.org/drawingml/2006/wordprocessingDrawing" xmlns:w10="urn:schemas-microsoft-com:office:word" xmlns:w="http://schemas.openxmlformats.org/wordprocessingml/2006/main" xmlns:w14="http://schemas.microsoft.com/office/word/2010/wordml" xmlns:w15="http://schemas.microsoft.com/office/word/2012/wordml" xmlns:w16se="http://schemas.microsoft.com/office/word/2015/wordml/symex" xmlns:wpg="http://schemas.microsoft.com/office/word/2010/wordprocessingGroup" xmlns:wpi="http://schemas.microsoft.com/office/word/2010/wordprocessingInk" xmlns:wne="http://schemas.microsoft.com/office/word/2006/wordml" xmlns:wps="http://schemas.microsoft.com/office/word/2010/wordprocessingShape" mc:Ignorable="w14 w15 w16se wp14">
+<w:hdr xmlns:wpc="http://schemas.microsoft.com/office/word/2010/wordprocessingCanvas" xmlns:cx="http://schemas.microsoft.com/office/drawing/2014/chartex" xmlns:cx1="http://schemas.microsoft.com/office/drawing/2015/9/8/chartex" xmlns:cx2="http://schemas.microsoft.com/office/drawing/2015/10/21/chartex" xmlns:cx3="http://schemas.microsoft.com/office/drawing/2016/5/9/chartex" xmlns:cx4="http://schemas.microsoft.com/office/drawing/2016/5/10/chartex" xmlns:cx5="http://schemas.microsoft.com/office/drawing/2016/5/11/chartex" xmlns:cx6="http://schemas.microsoft.com/office/drawing/2016/5/12/chartex" xmlns:cx7="http://schemas.microsoft.com/office/drawing/2016/5/13/chartex" xmlns:cx8="http://schemas.microsoft.com/office/drawing/2016/5/14/chartex" xmlns:mc="http://schemas.openxmlformats.org/markup-compatibility/2006" xmlns:aink="http://schemas.microsoft.com/office/drawing/2016/ink" xmlns:am3d="http://schemas.microsoft.com/office/drawing/2017/model3d" xmlns:o="urn:schemas-microsoft-com:office:office" xmlns:oel="http://schemas.microsoft.com/office/2019/extlst" xmlns:r="http://schemas.openxmlformats.org/officeDocument/2006/relationships" xmlns:m="http://schemas.openxmlformats.org/officeDocument/2006/math" xmlns:v="urn:schemas-microsoft-com:vml" xmlns:wp14="http://schemas.microsoft.com/office/word/2010/wordprocessingDrawing" xmlns:wp="http://schemas.openxmlformats.org/drawingml/2006/wordprocessingDrawing" xmlns:w10="urn:schemas-microsoft-com:office:word" xmlns:w="http://schemas.openxmlformats.org/wordprocessingml/2006/main" xmlns:w14="http://schemas.microsoft.com/office/word/2010/wordml" xmlns:w15="http://schemas.microsoft.com/office/word/2012/wordml" xmlns:w16cex="http://schemas.microsoft.com/office/word/2018/wordml/cex" xmlns:w16cid="http://schemas.microsoft.com/office/word/2016/wordml/cid" xmlns:w16="http://schemas.microsoft.com/office/word/2018/wordml" xmlns:w16sdtdh="http://schemas.microsoft.com/office/word/2020/wordml/sdtdatahash" xmlns:w16se="http://schemas.microsoft.com/office/word/2015/wordml/symex" xmlns:wpg="http://schemas.microsoft.com/office/word/2010/wordprocessingGroup" xmlns:wpi="http://schemas.microsoft.com/office/word/2010/wordprocessingInk" xmlns:wne="http://schemas.microsoft.com/office/word/2006/wordml" xmlns:wps="http://schemas.microsoft.com/office/word/2010/wordprocessingShape" mc:Ignorable="w14 w15 w16se w16cid w16 w16cex w16sdtdh wp14">
   <w:p>
     <w:pPr>
       <w:pStyle w:val="a3"/>
@@ -10649,7 +9709,7 @@
 </file>
 
 <file path=word/numbering.xml><?xml version="1.0" encoding="utf-8"?>
-<w:numbering xmlns:wpc="http://schemas.microsoft.com/office/word/2010/wordprocessingCanvas" xmlns:cx="http://schemas.microsoft.com/office/drawing/2014/chartex" xmlns:mc="http://schemas.openxmlformats.org/markup-compatibility/2006" xmlns:o="urn:schemas-microsoft-com:office:office" xmlns:r="http://schemas.openxmlformats.org/officeDocument/2006/relationships" xmlns:m="http://schemas.openxmlformats.org/officeDocument/2006/math" xmlns:v="urn:schemas-microsoft-com:vml" xmlns:wp14="http://schemas.microsoft.com/office/word/2010/wordprocessingDrawing" xmlns:wp="http://schemas.openxmlformats.org/drawingml/2006/wordprocessingDrawing" xmlns:w10="urn:schemas-microsoft-com:office:word" xmlns:w="http://schemas.openxmlformats.org/wordprocessingml/2006/main" xmlns:w14="http://schemas.microsoft.com/office/word/2010/wordml" xmlns:w15="http://schemas.microsoft.com/office/word/2012/wordml" xmlns:w16se="http://schemas.microsoft.com/office/word/2015/wordml/symex" xmlns:wpg="http://schemas.microsoft.com/office/word/2010/wordprocessingGroup" xmlns:wpi="http://schemas.microsoft.com/office/word/2010/wordprocessingInk" xmlns:wne="http://schemas.microsoft.com/office/word/2006/wordml" xmlns:wps="http://schemas.microsoft.com/office/word/2010/wordprocessingShape" mc:Ignorable="w14 w15 w16se wp14">
+<w:numbering xmlns:wpc="http://schemas.microsoft.com/office/word/2010/wordprocessingCanvas" xmlns:cx="http://schemas.microsoft.com/office/drawing/2014/chartex" xmlns:cx1="http://schemas.microsoft.com/office/drawing/2015/9/8/chartex" xmlns:cx2="http://schemas.microsoft.com/office/drawing/2015/10/21/chartex" xmlns:cx3="http://schemas.microsoft.com/office/drawing/2016/5/9/chartex" xmlns:cx4="http://schemas.microsoft.com/office/drawing/2016/5/10/chartex" xmlns:cx5="http://schemas.microsoft.com/office/drawing/2016/5/11/chartex" xmlns:cx6="http://schemas.microsoft.com/office/drawing/2016/5/12/chartex" xmlns:cx7="http://schemas.microsoft.com/office/drawing/2016/5/13/chartex" xmlns:cx8="http://schemas.microsoft.com/office/drawing/2016/5/14/chartex" xmlns:mc="http://schemas.openxmlformats.org/markup-compatibility/2006" xmlns:aink="http://schemas.microsoft.com/office/drawing/2016/ink" xmlns:am3d="http://schemas.microsoft.com/office/drawing/2017/model3d" xmlns:o="urn:schemas-microsoft-com:office:office" xmlns:oel="http://schemas.microsoft.com/office/2019/extlst" xmlns:r="http://schemas.openxmlformats.org/officeDocument/2006/relationships" xmlns:m="http://schemas.openxmlformats.org/officeDocument/2006/math" xmlns:v="urn:schemas-microsoft-com:vml" xmlns:wp14="http://schemas.microsoft.com/office/word/2010/wordprocessingDrawing" xmlns:wp="http://schemas.openxmlformats.org/drawingml/2006/wordprocessingDrawing" xmlns:w10="urn:schemas-microsoft-com:office:word" xmlns:w="http://schemas.openxmlformats.org/wordprocessingml/2006/main" xmlns:w14="http://schemas.microsoft.com/office/word/2010/wordml" xmlns:w15="http://schemas.microsoft.com/office/word/2012/wordml" xmlns:w16cex="http://schemas.microsoft.com/office/word/2018/wordml/cex" xmlns:w16cid="http://schemas.microsoft.com/office/word/2016/wordml/cid" xmlns:w16="http://schemas.microsoft.com/office/word/2018/wordml" xmlns:w16sdtdh="http://schemas.microsoft.com/office/word/2020/wordml/sdtdatahash" xmlns:w16se="http://schemas.microsoft.com/office/word/2015/wordml/symex" xmlns:wpg="http://schemas.microsoft.com/office/word/2010/wordprocessingGroup" xmlns:wpi="http://schemas.microsoft.com/office/word/2010/wordprocessingInk" xmlns:wne="http://schemas.microsoft.com/office/word/2006/wordml" xmlns:wps="http://schemas.microsoft.com/office/word/2010/wordprocessingShape" mc:Ignorable="w14 w15 w16se w16cid w16 w16cex w16sdtdh wp14">
   <w:abstractNum w:abstractNumId="0" w15:restartNumberingAfterBreak="0">
     <w:nsid w:val="01FBD993"/>
     <w:multiLevelType w:val="hybridMultilevel"/>
@@ -13358,82 +12418,82 @@
       </w:rPr>
     </w:lvl>
   </w:abstractNum>
-  <w:num w:numId="1">
+  <w:num w:numId="1" w16cid:durableId="140269968">
     <w:abstractNumId w:val="13"/>
   </w:num>
-  <w:num w:numId="2">
+  <w:num w:numId="2" w16cid:durableId="600258358">
     <w:abstractNumId w:val="4"/>
   </w:num>
-  <w:num w:numId="3">
+  <w:num w:numId="3" w16cid:durableId="1395199304">
     <w:abstractNumId w:val="15"/>
   </w:num>
-  <w:num w:numId="4">
+  <w:num w:numId="4" w16cid:durableId="1682079481">
     <w:abstractNumId w:val="1"/>
   </w:num>
-  <w:num w:numId="5">
+  <w:num w:numId="5" w16cid:durableId="361635823">
     <w:abstractNumId w:val="2"/>
   </w:num>
-  <w:num w:numId="6">
+  <w:num w:numId="6" w16cid:durableId="1767848852">
     <w:abstractNumId w:val="14"/>
   </w:num>
-  <w:num w:numId="7">
+  <w:num w:numId="7" w16cid:durableId="1860005490">
     <w:abstractNumId w:val="8"/>
   </w:num>
-  <w:num w:numId="8">
+  <w:num w:numId="8" w16cid:durableId="349380882">
     <w:abstractNumId w:val="22"/>
   </w:num>
-  <w:num w:numId="9">
+  <w:num w:numId="9" w16cid:durableId="1639072912">
     <w:abstractNumId w:val="0"/>
   </w:num>
-  <w:num w:numId="10">
+  <w:num w:numId="10" w16cid:durableId="1735352382">
     <w:abstractNumId w:val="12"/>
   </w:num>
-  <w:num w:numId="11">
+  <w:num w:numId="11" w16cid:durableId="1723211509">
     <w:abstractNumId w:val="23"/>
   </w:num>
-  <w:num w:numId="12">
+  <w:num w:numId="12" w16cid:durableId="556207791">
     <w:abstractNumId w:val="17"/>
   </w:num>
-  <w:num w:numId="13">
+  <w:num w:numId="13" w16cid:durableId="521938831">
     <w:abstractNumId w:val="9"/>
   </w:num>
-  <w:num w:numId="14">
+  <w:num w:numId="14" w16cid:durableId="1100876914">
     <w:abstractNumId w:val="5"/>
   </w:num>
-  <w:num w:numId="15">
+  <w:num w:numId="15" w16cid:durableId="2074549278">
     <w:abstractNumId w:val="10"/>
   </w:num>
-  <w:num w:numId="16">
+  <w:num w:numId="16" w16cid:durableId="1340811195">
     <w:abstractNumId w:val="25"/>
   </w:num>
-  <w:num w:numId="17">
+  <w:num w:numId="17" w16cid:durableId="668757174">
     <w:abstractNumId w:val="19"/>
   </w:num>
-  <w:num w:numId="18">
+  <w:num w:numId="18" w16cid:durableId="307591677">
     <w:abstractNumId w:val="7"/>
   </w:num>
-  <w:num w:numId="19">
+  <w:num w:numId="19" w16cid:durableId="193425746">
     <w:abstractNumId w:val="11"/>
   </w:num>
-  <w:num w:numId="20">
+  <w:num w:numId="20" w16cid:durableId="948509722">
     <w:abstractNumId w:val="16"/>
   </w:num>
-  <w:num w:numId="21">
+  <w:num w:numId="21" w16cid:durableId="1460031499">
     <w:abstractNumId w:val="24"/>
   </w:num>
-  <w:num w:numId="22">
+  <w:num w:numId="22" w16cid:durableId="630132098">
     <w:abstractNumId w:val="18"/>
   </w:num>
-  <w:num w:numId="23">
+  <w:num w:numId="23" w16cid:durableId="1253048782">
     <w:abstractNumId w:val="20"/>
   </w:num>
-  <w:num w:numId="24">
+  <w:num w:numId="24" w16cid:durableId="1339238231">
     <w:abstractNumId w:val="21"/>
   </w:num>
-  <w:num w:numId="25">
+  <w:num w:numId="25" w16cid:durableId="725758418">
     <w:abstractNumId w:val="6"/>
   </w:num>
-  <w:num w:numId="26">
+  <w:num w:numId="26" w16cid:durableId="758060123">
     <w:abstractNumId w:val="3"/>
   </w:num>
   <w:numIdMacAtCleanup w:val="13"/>
@@ -13441,7 +12501,7 @@
 </file>
 
 <file path=word/styles.xml><?xml version="1.0" encoding="utf-8"?>
-<w:styles xmlns:mc="http://schemas.openxmlformats.org/markup-compatibility/2006" xmlns:r="http://schemas.openxmlformats.org/officeDocument/2006/relationships" xmlns:w="http://schemas.openxmlformats.org/wordprocessingml/2006/main" xmlns:w14="http://schemas.microsoft.com/office/word/2010/wordml" xmlns:w15="http://schemas.microsoft.com/office/word/2012/wordml" xmlns:w16se="http://schemas.microsoft.com/office/word/2015/wordml/symex" mc:Ignorable="w14 w15 w16se">
+<w:styles xmlns:mc="http://schemas.openxmlformats.org/markup-compatibility/2006" xmlns:r="http://schemas.openxmlformats.org/officeDocument/2006/relationships" xmlns:w="http://schemas.openxmlformats.org/wordprocessingml/2006/main" xmlns:w14="http://schemas.microsoft.com/office/word/2010/wordml" xmlns:w15="http://schemas.microsoft.com/office/word/2012/wordml" xmlns:w16cex="http://schemas.microsoft.com/office/word/2018/wordml/cex" xmlns:w16cid="http://schemas.microsoft.com/office/word/2016/wordml/cid" xmlns:w16="http://schemas.microsoft.com/office/word/2018/wordml" xmlns:w16sdtdh="http://schemas.microsoft.com/office/word/2020/wordml/sdtdatahash" xmlns:w16se="http://schemas.microsoft.com/office/word/2015/wordml/symex" mc:Ignorable="w14 w15 w16se w16cid w16 w16cex w16sdtdh">
   <w:docDefaults>
     <w:rPrDefault>
       <w:rPr>
@@ -13457,7 +12517,7 @@
       </w:pPr>
     </w:pPrDefault>
   </w:docDefaults>
-  <w:latentStyles w:defLockedState="0" w:defUIPriority="99" w:defSemiHidden="0" w:defUnhideWhenUsed="0" w:defQFormat="0" w:count="371">
+  <w:latentStyles w:defLockedState="0" w:defUIPriority="99" w:defSemiHidden="0" w:defUnhideWhenUsed="0" w:defQFormat="0" w:count="376">
     <w:lsdException w:name="Normal" w:uiPriority="0" w:qFormat="1"/>
     <w:lsdException w:name="heading 1" w:uiPriority="9" w:qFormat="1"/>
     <w:lsdException w:name="heading 2" w:semiHidden="1" w:uiPriority="9" w:unhideWhenUsed="1" w:qFormat="1"/>
@@ -13829,6 +12889,11 @@
     <w:lsdException w:name="List Table 5 Dark Accent 6" w:uiPriority="50"/>
     <w:lsdException w:name="List Table 6 Colorful Accent 6" w:uiPriority="51"/>
     <w:lsdException w:name="List Table 7 Colorful Accent 6" w:uiPriority="52"/>
+    <w:lsdException w:name="Mention" w:semiHidden="1" w:unhideWhenUsed="1"/>
+    <w:lsdException w:name="Smart Hyperlink" w:semiHidden="1" w:unhideWhenUsed="1"/>
+    <w:lsdException w:name="Hashtag" w:semiHidden="1" w:unhideWhenUsed="1"/>
+    <w:lsdException w:name="Unresolved Mention" w:semiHidden="1" w:unhideWhenUsed="1"/>
+    <w:lsdException w:name="Smart Link" w:semiHidden="1" w:unhideWhenUsed="1"/>
   </w:latentStyles>
   <w:style w:type="paragraph" w:default="1" w:styleId="a">
     <w:name w:val="Normal"/>
@@ -14275,8 +13340,8 @@
       <w:u w:val="single"/>
     </w:rPr>
   </w:style>
-  <w:style w:type="character" w:customStyle="1" w:styleId="UnresolvedMention">
-    <w:name w:val="Unresolved Mention"/>
+  <w:style w:type="character" w:customStyle="1" w:styleId="11">
+    <w:name w:val="Неразрешено споменаване1"/>
     <w:basedOn w:val="a0"/>
     <w:uiPriority w:val="99"/>
     <w:semiHidden/>
@@ -14387,7 +13452,7 @@
       <w:szCs w:val="20"/>
     </w:rPr>
   </w:style>
-  <w:style w:type="character" w:customStyle="1" w:styleId="11">
+  <w:style w:type="character" w:customStyle="1" w:styleId="12">
     <w:name w:val="Неразрешено споменаване1"/>
     <w:basedOn w:val="a0"/>
     <w:uiPriority w:val="99"/>

</xml_diff>

<commit_message>
Remove task from 5.3
</commit_message>
<xml_diff>
--- a/Courses/Software-Sciences/Module-2-DS-and-Algo/05.3-Sets-and-Dictionaries-More-Exercises/05.3-Sets-and-Dictionaries-More-Exercises.docx
+++ b/Courses/Software-Sciences/Module-2-DS-and-Algo/05.3-Sets-and-Dictionaries-More-Exercises/05.3-Sets-and-Dictionaries-More-Exercises.docx
@@ -1,6 +1,6 @@
 
 <file path=word/document.xml><?xml version="1.0" encoding="utf-8"?>
-<w:document xmlns:wpc="http://schemas.microsoft.com/office/word/2010/wordprocessingCanvas" xmlns:cx="http://schemas.microsoft.com/office/drawing/2014/chartex" xmlns:mc="http://schemas.openxmlformats.org/markup-compatibility/2006" xmlns:o="urn:schemas-microsoft-com:office:office" xmlns:r="http://schemas.openxmlformats.org/officeDocument/2006/relationships" xmlns:m="http://schemas.openxmlformats.org/officeDocument/2006/math" xmlns:v="urn:schemas-microsoft-com:vml" xmlns:wp14="http://schemas.microsoft.com/office/word/2010/wordprocessingDrawing" xmlns:wp="http://schemas.openxmlformats.org/drawingml/2006/wordprocessingDrawing" xmlns:w10="urn:schemas-microsoft-com:office:word" xmlns:w="http://schemas.openxmlformats.org/wordprocessingml/2006/main" xmlns:w14="http://schemas.microsoft.com/office/word/2010/wordml" xmlns:w15="http://schemas.microsoft.com/office/word/2012/wordml" xmlns:w16se="http://schemas.microsoft.com/office/word/2015/wordml/symex" xmlns:wpg="http://schemas.microsoft.com/office/word/2010/wordprocessingGroup" xmlns:wpi="http://schemas.microsoft.com/office/word/2010/wordprocessingInk" xmlns:wne="http://schemas.microsoft.com/office/word/2006/wordml" xmlns:wps="http://schemas.microsoft.com/office/word/2010/wordprocessingShape" mc:Ignorable="w14 w15 w16se wp14">
+<w:document xmlns:wpc="http://schemas.microsoft.com/office/word/2010/wordprocessingCanvas" xmlns:cx="http://schemas.microsoft.com/office/drawing/2014/chartex" xmlns:cx1="http://schemas.microsoft.com/office/drawing/2015/9/8/chartex" xmlns:cx2="http://schemas.microsoft.com/office/drawing/2015/10/21/chartex" xmlns:cx3="http://schemas.microsoft.com/office/drawing/2016/5/9/chartex" xmlns:cx4="http://schemas.microsoft.com/office/drawing/2016/5/10/chartex" xmlns:cx5="http://schemas.microsoft.com/office/drawing/2016/5/11/chartex" xmlns:cx6="http://schemas.microsoft.com/office/drawing/2016/5/12/chartex" xmlns:cx7="http://schemas.microsoft.com/office/drawing/2016/5/13/chartex" xmlns:cx8="http://schemas.microsoft.com/office/drawing/2016/5/14/chartex" xmlns:mc="http://schemas.openxmlformats.org/markup-compatibility/2006" xmlns:aink="http://schemas.microsoft.com/office/drawing/2016/ink" xmlns:am3d="http://schemas.microsoft.com/office/drawing/2017/model3d" xmlns:o="urn:schemas-microsoft-com:office:office" xmlns:oel="http://schemas.microsoft.com/office/2019/extlst" xmlns:r="http://schemas.openxmlformats.org/officeDocument/2006/relationships" xmlns:m="http://schemas.openxmlformats.org/officeDocument/2006/math" xmlns:v="urn:schemas-microsoft-com:vml" xmlns:wp14="http://schemas.microsoft.com/office/word/2010/wordprocessingDrawing" xmlns:wp="http://schemas.openxmlformats.org/drawingml/2006/wordprocessingDrawing" xmlns:w10="urn:schemas-microsoft-com:office:word" xmlns:w="http://schemas.openxmlformats.org/wordprocessingml/2006/main" xmlns:w14="http://schemas.microsoft.com/office/word/2010/wordml" xmlns:w15="http://schemas.microsoft.com/office/word/2012/wordml" xmlns:w16cex="http://schemas.microsoft.com/office/word/2018/wordml/cex" xmlns:w16cid="http://schemas.microsoft.com/office/word/2016/wordml/cid" xmlns:w16="http://schemas.microsoft.com/office/word/2018/wordml" xmlns:w16sdtdh="http://schemas.microsoft.com/office/word/2020/wordml/sdtdatahash" xmlns:w16se="http://schemas.microsoft.com/office/word/2015/wordml/symex" xmlns:wpg="http://schemas.microsoft.com/office/word/2010/wordprocessingGroup" xmlns:wpi="http://schemas.microsoft.com/office/word/2010/wordprocessingInk" xmlns:wne="http://schemas.microsoft.com/office/word/2006/wordml" xmlns:wps="http://schemas.microsoft.com/office/word/2010/wordprocessingShape" mc:Ignorable="w14 w15 w16se w16cid w16 w16cex w16sdtdh wp14">
   <w:body>
     <w:p>
       <w:pPr>
@@ -38,8 +38,6 @@
         </w:rPr>
         <w:t>Тествайте решението в Judge</w:t>
       </w:r>
-      <w:bookmarkStart w:id="0" w:name="_GoBack"/>
-      <w:bookmarkEnd w:id="0"/>
       <w:r>
         <w:t xml:space="preserve">: </w:t>
       </w:r>
@@ -60,7 +58,10 @@
         <w:pStyle w:val="2"/>
       </w:pPr>
       <w:r>
-        <w:t>Курсове</w:t>
+        <w:t xml:space="preserve">Компания от </w:t>
+      </w:r>
+      <w:r>
+        <w:t>служители</w:t>
       </w:r>
     </w:p>
     <w:p>
@@ -68,17 +69,7 @@
         <w:spacing w:line="240" w:lineRule="auto"/>
       </w:pPr>
       <w:r>
-        <w:t xml:space="preserve">Напишете програма, която пази информация за </w:t>
-      </w:r>
-      <w:r>
-        <w:rPr>
-          <w:b/>
-          <w:bCs/>
-        </w:rPr>
-        <w:t>курсове</w:t>
-      </w:r>
-      <w:r>
-        <w:t>. Всеки курс съдържа имена на студенти.</w:t>
+        <w:t>Напишете програма, която пази информация за компании и техните служители.</w:t>
       </w:r>
     </w:p>
     <w:p>
@@ -86,48 +77,13 @@
         <w:spacing w:line="240" w:lineRule="auto"/>
       </w:pPr>
       <w:r>
-        <w:t>Ще получите</w:t>
-      </w:r>
-      <w:r>
-        <w:rPr>
-          <w:b/>
-          <w:bCs/>
-        </w:rPr>
-        <w:t xml:space="preserve"> име на курса</w:t>
-      </w:r>
-      <w:r>
-        <w:t xml:space="preserve"> и</w:t>
-      </w:r>
-      <w:r>
-        <w:rPr>
-          <w:b/>
-          <w:bCs/>
-        </w:rPr>
-        <w:t xml:space="preserve"> име</w:t>
-      </w:r>
-      <w:r>
-        <w:rPr>
-          <w:b/>
-          <w:bCs/>
-        </w:rPr>
-        <w:t>на</w:t>
-      </w:r>
-      <w:r>
-        <w:rPr>
-          <w:b/>
-          <w:bCs/>
-        </w:rPr>
-        <w:t xml:space="preserve"> на студент</w:t>
-      </w:r>
-      <w:r>
-        <w:rPr>
-          <w:b/>
-          <w:bCs/>
-        </w:rPr>
-        <w:t>и</w:t>
-      </w:r>
-      <w:r>
-        <w:t>, докато не получите "</w:t>
+        <w:t xml:space="preserve">Ще получите име на компания и </w:t>
+      </w:r>
+      <w:r>
+        <w:t xml:space="preserve">лични карти на работниците, докато не получите </w:t>
+      </w:r>
+      <w:r>
+        <w:t>командата "</w:t>
       </w:r>
       <w:r>
         <w:rPr>
@@ -135,105 +91,192 @@
           <w:b/>
           <w:bCs/>
         </w:rPr>
-        <w:t>end</w:t>
-      </w:r>
-      <w:r>
-        <w:t xml:space="preserve">". </w:t>
-      </w:r>
-      <w:r>
-        <w:rPr>
-          <w:b/>
-          <w:bCs/>
-        </w:rPr>
-        <w:t>Ако няма такъв курс</w:t>
-      </w:r>
-      <w:r>
-        <w:t>, го добавете</w:t>
-      </w:r>
-      <w:r>
-        <w:t xml:space="preserve">. След това </w:t>
-      </w:r>
-      <w:r>
-        <w:t>регистрирайте</w:t>
-      </w:r>
-      <w:r>
-        <w:t xml:space="preserve"> студента. Когато получите командата "</w:t>
-      </w:r>
-      <w:r>
-        <w:rPr>
-          <w:rFonts w:ascii="Consolas" w:hAnsi="Consolas"/>
-          <w:b/>
-          <w:bCs/>
-        </w:rPr>
-        <w:t>end</w:t>
-      </w:r>
-      <w:r>
-        <w:t xml:space="preserve">", отпечатайте </w:t>
-      </w:r>
-      <w:r>
-        <w:rPr>
-          <w:b/>
-          <w:bCs/>
-        </w:rPr>
-        <w:t xml:space="preserve">имената </w:t>
-      </w:r>
-      <w:r>
-        <w:rPr>
-          <w:b/>
-          <w:bCs/>
-        </w:rPr>
-        <w:t>на курсовете</w:t>
-      </w:r>
-      <w:r>
-        <w:t xml:space="preserve"> с </w:t>
-      </w:r>
-      <w:r>
-        <w:rPr>
-          <w:b/>
-          <w:bCs/>
-        </w:rPr>
-        <w:t>имената на студентите</w:t>
-      </w:r>
-      <w:r>
-        <w:t>. Подредете ги по брой студенти</w:t>
-      </w:r>
-      <w:r>
-        <w:rPr>
-          <w:b/>
-          <w:bCs/>
-        </w:rPr>
-        <w:t xml:space="preserve"> </w:t>
-      </w:r>
-      <w:r>
-        <w:rPr>
-          <w:b/>
-          <w:bCs/>
-        </w:rPr>
-        <w:t>в низходящ ред</w:t>
-      </w:r>
-      <w:r>
-        <w:t xml:space="preserve">. </w:t>
-      </w:r>
-      <w:r>
-        <w:t xml:space="preserve">Студентите трябва да бъдат </w:t>
-      </w:r>
-      <w:r>
-        <w:rPr>
-          <w:b/>
-          <w:bCs/>
-        </w:rPr>
-        <w:t>сортирани по азбучен ред</w:t>
-      </w:r>
-      <w:r>
-        <w:t>.</w:t>
+        <w:t>End</w:t>
+      </w:r>
+      <w:r>
+        <w:t>". Ще добавяте работник за всяка компания. Имайте на предвид, че не можете да имате двама работника с ед</w:t>
+      </w:r>
+      <w:r>
+        <w:t>наква лична карта.</w:t>
       </w:r>
     </w:p>
     <w:p>
       <w:pPr>
+        <w:spacing w:line="240" w:lineRule="auto"/>
+      </w:pPr>
+      <w:r>
+        <w:t>Когато приключите</w:t>
+      </w:r>
+      <w:r>
+        <w:t>, сортирайте имената на компани</w:t>
+      </w:r>
+      <w:r>
+        <w:t>и</w:t>
+      </w:r>
+      <w:r>
+        <w:t xml:space="preserve">те по азбучен ред. </w:t>
+      </w:r>
+    </w:p>
+    <w:p>
+      <w:pPr>
+        <w:spacing w:line="240" w:lineRule="auto"/>
+      </w:pPr>
+      <w:r>
+        <w:t>Отпечатайте имената на компаниите и техните работници в следния формат:</w:t>
+      </w:r>
+    </w:p>
+    <w:p>
+      <w:pPr>
+        <w:pStyle w:val="ac"/>
+        <w:numPr>
+          <w:ilvl w:val="0"/>
+          <w:numId w:val="12"/>
+        </w:numPr>
+        <w:spacing w:line="240" w:lineRule="auto"/>
+        <w:rPr>
+          <w:rStyle w:val="ab"/>
+          <w:rFonts w:ascii="Consolas" w:hAnsi="Consolas"/>
+        </w:rPr>
+      </w:pPr>
+      <w:r>
+        <w:rPr>
+          <w:rStyle w:val="ab"/>
+          <w:rFonts w:ascii="Consolas" w:hAnsi="Consolas"/>
+        </w:rPr>
+        <w:t>{</w:t>
+      </w:r>
+      <w:r>
+        <w:rPr>
+          <w:rStyle w:val="ab"/>
+          <w:rFonts w:ascii="Consolas" w:hAnsi="Consolas"/>
+        </w:rPr>
+        <w:t>Име на компания</w:t>
+      </w:r>
+      <w:r>
+        <w:rPr>
+          <w:rStyle w:val="ab"/>
+          <w:rFonts w:ascii="Consolas" w:hAnsi="Consolas"/>
+        </w:rPr>
+        <w:t>}</w:t>
+      </w:r>
+    </w:p>
+    <w:p>
+      <w:pPr>
+        <w:pStyle w:val="ac"/>
+        <w:numPr>
+          <w:ilvl w:val="0"/>
+          <w:numId w:val="12"/>
+        </w:numPr>
+        <w:spacing w:line="240" w:lineRule="auto"/>
+        <w:rPr>
+          <w:rStyle w:val="ab"/>
+          <w:rFonts w:ascii="Consolas" w:hAnsi="Consolas"/>
+        </w:rPr>
+      </w:pPr>
+      <w:r>
+        <w:rPr>
+          <w:rStyle w:val="ab"/>
+          <w:rFonts w:ascii="Consolas" w:hAnsi="Consolas"/>
+        </w:rPr>
+        <w:t>-- {</w:t>
+      </w:r>
+      <w:r>
+        <w:rPr>
+          <w:rFonts w:ascii="Consolas" w:hAnsi="Consolas"/>
+          <w:b/>
+          <w:bCs/>
+        </w:rPr>
+        <w:t>лична карта на работника</w:t>
+      </w:r>
+      <w:r>
+        <w:rPr>
+          <w:rStyle w:val="ab"/>
+          <w:rFonts w:ascii="Consolas" w:hAnsi="Consolas"/>
+        </w:rPr>
+        <w:t>1}</w:t>
+      </w:r>
+    </w:p>
+    <w:p>
+      <w:pPr>
+        <w:pStyle w:val="ac"/>
+        <w:numPr>
+          <w:ilvl w:val="0"/>
+          <w:numId w:val="12"/>
+        </w:numPr>
+        <w:spacing w:line="240" w:lineRule="auto"/>
+        <w:rPr>
+          <w:rStyle w:val="ab"/>
+          <w:rFonts w:ascii="Consolas" w:hAnsi="Consolas"/>
+        </w:rPr>
+      </w:pPr>
+      <w:r>
+        <w:rPr>
+          <w:rStyle w:val="ab"/>
+          <w:rFonts w:ascii="Consolas" w:hAnsi="Consolas"/>
+        </w:rPr>
+        <w:t>-- {</w:t>
+      </w:r>
+      <w:r>
+        <w:rPr>
+          <w:rFonts w:ascii="Consolas" w:hAnsi="Consolas"/>
+          <w:b/>
+          <w:bCs/>
+        </w:rPr>
+        <w:t>лична карта на работника</w:t>
+      </w:r>
+      <w:r>
+        <w:rPr>
+          <w:rStyle w:val="ab"/>
+          <w:rFonts w:ascii="Consolas" w:hAnsi="Consolas"/>
+        </w:rPr>
+        <w:t>2}</w:t>
+      </w:r>
+    </w:p>
+    <w:p>
+      <w:pPr>
+        <w:pStyle w:val="ac"/>
+        <w:numPr>
+          <w:ilvl w:val="0"/>
+          <w:numId w:val="12"/>
+        </w:numPr>
+        <w:spacing w:line="240" w:lineRule="auto"/>
+        <w:rPr>
+          <w:rStyle w:val="ab"/>
+          <w:rFonts w:ascii="Consolas" w:hAnsi="Consolas"/>
+        </w:rPr>
+      </w:pPr>
+      <w:r>
+        <w:rPr>
+          <w:rStyle w:val="ab"/>
+          <w:rFonts w:ascii="Consolas" w:hAnsi="Consolas"/>
+        </w:rPr>
+        <w:t>-- {</w:t>
+      </w:r>
+      <w:r>
+        <w:rPr>
+          <w:rFonts w:ascii="Consolas" w:hAnsi="Consolas"/>
+          <w:b/>
+          <w:bCs/>
+        </w:rPr>
+        <w:t>лична карта на работника</w:t>
+      </w:r>
+      <w:r>
+        <w:rPr>
+          <w:rStyle w:val="ab"/>
+          <w:rFonts w:ascii="Consolas" w:hAnsi="Consolas"/>
+        </w:rPr>
+        <w:t>N}</w:t>
+      </w:r>
+    </w:p>
+    <w:p>
+      <w:pPr>
         <w:pStyle w:val="3"/>
       </w:pPr>
       <w:r>
         <w:t>Вход</w:t>
+      </w:r>
+      <w:r>
+        <w:t xml:space="preserve"> </w:t>
       </w:r>
     </w:p>
     <w:p>
@@ -246,7 +289,7 @@
         <w:contextualSpacing/>
       </w:pPr>
       <w:r>
-        <w:t>Докато не получите командата "</w:t>
+        <w:t>Докато получите "</w:t>
       </w:r>
       <w:r>
         <w:rPr>
@@ -254,1025 +297,40 @@
           <w:b/>
           <w:bCs/>
         </w:rPr>
-        <w:t>end</w:t>
-      </w:r>
-      <w:r>
-        <w:t>", ще получавате вход в следния формат:</w:t>
+        <w:t>End</w:t>
+      </w:r>
+      <w:r>
+        <w:t xml:space="preserve">", ще четете команди в следния формат: </w:t>
+      </w:r>
+      <w:r>
+        <w:rPr>
+          <w:rFonts w:ascii="Consolas" w:hAnsi="Consolas"/>
+        </w:rPr>
+        <w:t>"</w:t>
+      </w:r>
+      <w:r>
+        <w:rPr>
+          <w:rFonts w:ascii="Consolas" w:hAnsi="Consolas"/>
+          <w:b/>
+          <w:bCs/>
+        </w:rPr>
+        <w:t>{Име на компанията} -&gt; {лична карта на работника}</w:t>
+      </w:r>
+      <w:r>
+        <w:rPr>
+          <w:rFonts w:ascii="Consolas" w:hAnsi="Consolas"/>
+        </w:rPr>
+        <w:t>"</w:t>
       </w:r>
     </w:p>
     <w:p>
       <w:pPr>
-        <w:spacing w:line="240" w:lineRule="auto"/>
-        <w:ind w:firstLine="720"/>
-        <w:contextualSpacing/>
-      </w:pPr>
-      <w:r>
-        <w:t xml:space="preserve"> "</w:t>
-      </w:r>
-      <w:r>
-        <w:rPr>
-          <w:rFonts w:ascii="Consolas" w:hAnsi="Consolas"/>
-          <w:b/>
-          <w:bCs/>
-        </w:rPr>
-        <w:t>{Име на к</w:t>
-      </w:r>
-      <w:r>
-        <w:rPr>
-          <w:rFonts w:ascii="Consolas" w:hAnsi="Consolas"/>
-          <w:b/>
-          <w:bCs/>
-        </w:rPr>
-        <w:t>урса</w:t>
-      </w:r>
-      <w:r>
-        <w:rPr>
-          <w:rFonts w:ascii="Consolas" w:hAnsi="Consolas"/>
-          <w:b/>
-          <w:bCs/>
-        </w:rPr>
-        <w:t>} : {</w:t>
-      </w:r>
-      <w:r>
-        <w:rPr>
-          <w:rFonts w:ascii="Consolas" w:hAnsi="Consolas"/>
-          <w:b/>
-          <w:bCs/>
-        </w:rPr>
-        <w:t>Име на студента</w:t>
-      </w:r>
-      <w:r>
-        <w:rPr>
-          <w:rFonts w:ascii="Consolas" w:hAnsi="Consolas"/>
-          <w:b/>
-          <w:bCs/>
-        </w:rPr>
-        <w:t>}</w:t>
-      </w:r>
-      <w:r>
-        <w:t>"</w:t>
-      </w:r>
-    </w:p>
-    <w:p>
-      <w:pPr>
-        <w:numPr>
-          <w:ilvl w:val="0"/>
-          <w:numId w:val="22"/>
-        </w:numPr>
-        <w:spacing w:line="240" w:lineRule="auto"/>
-        <w:contextualSpacing/>
-      </w:pPr>
-      <w:r>
-        <w:t xml:space="preserve">Винаги ще бъдат разделени с </w:t>
-      </w:r>
-      <w:r>
-        <w:rPr>
-          <w:rFonts w:ascii="Consolas" w:hAnsi="Consolas"/>
-          <w:b/>
-          <w:bCs/>
-        </w:rPr>
-        <w:t>" : "</w:t>
-      </w:r>
-      <w:r>
-        <w:rPr>
-          <w:b/>
-          <w:bCs/>
-        </w:rPr>
-        <w:t>.</w:t>
-      </w:r>
-    </w:p>
-    <w:p>
-      <w:pPr>
         <w:pStyle w:val="3"/>
       </w:pPr>
       <w:r>
-        <w:t>Изход</w:t>
-      </w:r>
-    </w:p>
-    <w:p>
-      <w:pPr>
-        <w:numPr>
-          <w:ilvl w:val="0"/>
-          <w:numId w:val="22"/>
-        </w:numPr>
-        <w:spacing w:line="240" w:lineRule="auto"/>
-        <w:contextualSpacing/>
-        <w:rPr>
-          <w:rFonts w:ascii="Consolas" w:hAnsi="Consolas"/>
-        </w:rPr>
-      </w:pPr>
-      <w:r>
-        <w:rPr>
-          <w:rFonts w:eastAsiaTheme="minorEastAsia"/>
-        </w:rPr>
-        <w:t xml:space="preserve">Отпечатайте информацията за </w:t>
-      </w:r>
-      <w:r>
-        <w:rPr>
-          <w:rFonts w:eastAsiaTheme="minorEastAsia"/>
-          <w:b/>
-          <w:bCs/>
-        </w:rPr>
-        <w:t>всеки кур</w:t>
-      </w:r>
-      <w:r>
-        <w:rPr>
-          <w:rFonts w:eastAsiaTheme="minorEastAsia"/>
-        </w:rPr>
-        <w:t>с в следния формат:</w:t>
-      </w:r>
-    </w:p>
-    <w:p>
-      <w:pPr>
-        <w:numPr>
-          <w:ilvl w:val="0"/>
-          <w:numId w:val="22"/>
-        </w:numPr>
-        <w:spacing w:line="240" w:lineRule="auto"/>
-        <w:contextualSpacing/>
-      </w:pPr>
-      <w:r>
-        <w:rPr>
-          <w:rFonts w:ascii="Consolas" w:hAnsi="Consolas"/>
-          <w:b/>
-          <w:bCs/>
-        </w:rPr>
-        <w:t>"{Име на курса}: {Броя на студентите в него}"</w:t>
-      </w:r>
-    </w:p>
-    <w:p>
-      <w:pPr>
-        <w:numPr>
-          <w:ilvl w:val="0"/>
-          <w:numId w:val="22"/>
-        </w:numPr>
-        <w:spacing w:line="240" w:lineRule="auto"/>
-        <w:contextualSpacing/>
-      </w:pPr>
-      <w:r>
-        <w:rPr>
-          <w:rFonts w:eastAsiaTheme="minorEastAsia"/>
-        </w:rPr>
-        <w:t xml:space="preserve">Отпечатайте информацията за </w:t>
-      </w:r>
-      <w:r>
-        <w:rPr>
-          <w:rFonts w:eastAsiaTheme="minorEastAsia"/>
-          <w:b/>
-          <w:bCs/>
-        </w:rPr>
-        <w:t xml:space="preserve">всеки студент </w:t>
-      </w:r>
-      <w:r>
-        <w:rPr>
-          <w:rFonts w:eastAsiaTheme="minorEastAsia"/>
-        </w:rPr>
-        <w:t>в следния формат</w:t>
-      </w:r>
-      <w:r>
-        <w:t>:</w:t>
-      </w:r>
-      <w:r>
-        <w:br/>
-      </w:r>
-      <w:r>
-        <w:rPr>
-          <w:rFonts w:ascii="Consolas" w:hAnsi="Consolas"/>
-          <w:b/>
-          <w:bCs/>
-        </w:rPr>
-        <w:t>"-- {</w:t>
-      </w:r>
-      <w:r>
-        <w:rPr>
-          <w:rFonts w:ascii="Consolas" w:hAnsi="Consolas"/>
-          <w:b/>
-          <w:bCs/>
-        </w:rPr>
-        <w:t>Име на студнет</w:t>
-      </w:r>
-      <w:r>
-        <w:rPr>
-          <w:rFonts w:ascii="Consolas" w:hAnsi="Consolas"/>
-          <w:b/>
-          <w:bCs/>
-        </w:rPr>
-        <w:t>}"</w:t>
-      </w:r>
-    </w:p>
-    <w:p>
-      <w:pPr>
-        <w:pStyle w:val="3"/>
-      </w:pPr>
-      <w:r>
         <w:t>Примери</w:t>
       </w:r>
-    </w:p>
-    <w:tbl>
-      <w:tblPr>
-        <w:tblStyle w:val="af"/>
-        <w:tblW w:w="8687" w:type="dxa"/>
-        <w:tblInd w:w="85" w:type="dxa"/>
-        <w:tblCellMar>
-          <w:top w:w="85" w:type="dxa"/>
-          <w:left w:w="142" w:type="dxa"/>
-          <w:bottom w:w="85" w:type="dxa"/>
-          <w:right w:w="142" w:type="dxa"/>
-        </w:tblCellMar>
-        <w:tblLook w:val="04A0" w:firstRow="1" w:lastRow="0" w:firstColumn="1" w:lastColumn="0" w:noHBand="0" w:noVBand="1"/>
-      </w:tblPr>
-      <w:tblGrid>
-        <w:gridCol w:w="5130"/>
-        <w:gridCol w:w="3557"/>
-      </w:tblGrid>
-      <w:tr>
-        <w:trPr>
-          <w:trHeight w:val="244"/>
-        </w:trPr>
-        <w:tc>
-          <w:tcPr>
-            <w:tcW w:w="5130" w:type="dxa"/>
-            <w:shd w:val="clear" w:color="auto" w:fill="D9D9D9" w:themeFill="background1" w:themeFillShade="D9"/>
-          </w:tcPr>
-          <w:p>
-            <w:pPr>
-              <w:spacing w:before="40" w:after="40"/>
-              <w:jc w:val="center"/>
-              <w:rPr>
-                <w:b/>
-                <w:bCs/>
-              </w:rPr>
-            </w:pPr>
-            <w:r>
-              <w:rPr>
-                <w:b/>
-                <w:bCs/>
-              </w:rPr>
-              <w:t>Вход</w:t>
-            </w:r>
-          </w:p>
-        </w:tc>
-        <w:tc>
-          <w:tcPr>
-            <w:tcW w:w="3557" w:type="dxa"/>
-            <w:shd w:val="clear" w:color="auto" w:fill="D9D9D9" w:themeFill="background1" w:themeFillShade="D9"/>
-          </w:tcPr>
-          <w:p>
-            <w:pPr>
-              <w:spacing w:before="40" w:after="40"/>
-              <w:jc w:val="center"/>
-              <w:rPr>
-                <w:b/>
-                <w:bCs/>
-              </w:rPr>
-            </w:pPr>
-            <w:r>
-              <w:rPr>
-                <w:b/>
-                <w:bCs/>
-              </w:rPr>
-              <w:t>Изход</w:t>
-            </w:r>
-          </w:p>
-        </w:tc>
-      </w:tr>
-      <w:tr>
-        <w:trPr>
-          <w:trHeight w:val="235"/>
-        </w:trPr>
-        <w:tc>
-          <w:tcPr>
-            <w:tcW w:w="5130" w:type="dxa"/>
-          </w:tcPr>
-          <w:p>
-            <w:pPr>
-              <w:spacing w:before="40" w:after="40"/>
-              <w:rPr>
-                <w:rFonts w:ascii="Consolas" w:hAnsi="Consolas" w:cs="Times New Roman"/>
-              </w:rPr>
-            </w:pPr>
-            <w:r>
-              <w:rPr>
-                <w:rFonts w:ascii="Consolas" w:hAnsi="Consolas" w:cs="Times New Roman"/>
-              </w:rPr>
-              <w:t>Programming Fundamentals : John Smith</w:t>
-            </w:r>
-          </w:p>
-          <w:p>
-            <w:pPr>
-              <w:spacing w:before="40" w:after="40"/>
-              <w:rPr>
-                <w:rFonts w:ascii="Consolas" w:hAnsi="Consolas" w:cs="Times New Roman"/>
-              </w:rPr>
-            </w:pPr>
-            <w:r>
-              <w:rPr>
-                <w:rFonts w:ascii="Consolas" w:hAnsi="Consolas" w:cs="Times New Roman"/>
-              </w:rPr>
-              <w:t>Programming Fundamentals : Linda Johnson</w:t>
-            </w:r>
-          </w:p>
-          <w:p>
-            <w:pPr>
-              <w:spacing w:before="40" w:after="40"/>
-              <w:rPr>
-                <w:rFonts w:ascii="Consolas" w:hAnsi="Consolas" w:cs="Times New Roman"/>
-              </w:rPr>
-            </w:pPr>
-            <w:r>
-              <w:rPr>
-                <w:rFonts w:ascii="Consolas" w:hAnsi="Consolas" w:cs="Times New Roman"/>
-              </w:rPr>
-              <w:t>JS Core : Will Wilson</w:t>
-            </w:r>
-          </w:p>
-          <w:p>
-            <w:pPr>
-              <w:spacing w:before="40" w:after="40"/>
-              <w:rPr>
-                <w:rFonts w:ascii="Consolas" w:hAnsi="Consolas" w:cs="Times New Roman"/>
-              </w:rPr>
-            </w:pPr>
-            <w:r>
-              <w:rPr>
-                <w:rFonts w:ascii="Consolas" w:hAnsi="Consolas" w:cs="Times New Roman"/>
-              </w:rPr>
-              <w:t>Java Advanced : Harrison White</w:t>
-            </w:r>
-          </w:p>
-          <w:p>
-            <w:pPr>
-              <w:spacing w:before="40" w:after="40"/>
-              <w:rPr>
-                <w:rFonts w:ascii="Consolas" w:hAnsi="Consolas" w:cs="Times New Roman"/>
-              </w:rPr>
-            </w:pPr>
-            <w:r>
-              <w:rPr>
-                <w:rFonts w:ascii="Consolas" w:hAnsi="Consolas" w:cs="Times New Roman"/>
-              </w:rPr>
-              <w:t>end</w:t>
-            </w:r>
-          </w:p>
-        </w:tc>
-        <w:tc>
-          <w:tcPr>
-            <w:tcW w:w="3557" w:type="dxa"/>
-          </w:tcPr>
-          <w:p>
-            <w:pPr>
-              <w:spacing w:before="40" w:after="40"/>
-              <w:rPr>
-                <w:rFonts w:ascii="Consolas" w:hAnsi="Consolas" w:cs="Times New Roman"/>
-              </w:rPr>
-            </w:pPr>
-            <w:r>
-              <w:rPr>
-                <w:rFonts w:ascii="Consolas" w:hAnsi="Consolas" w:cs="Times New Roman"/>
-              </w:rPr>
-              <w:t>Programming Fundamentals: 2</w:t>
-            </w:r>
-          </w:p>
-          <w:p>
-            <w:pPr>
-              <w:spacing w:before="40" w:after="40"/>
-              <w:rPr>
-                <w:rFonts w:ascii="Consolas" w:hAnsi="Consolas" w:cs="Times New Roman"/>
-              </w:rPr>
-            </w:pPr>
-            <w:r>
-              <w:rPr>
-                <w:rFonts w:ascii="Consolas" w:hAnsi="Consolas" w:cs="Times New Roman"/>
-              </w:rPr>
-              <w:t>-- John Smith</w:t>
-            </w:r>
-          </w:p>
-          <w:p>
-            <w:pPr>
-              <w:spacing w:before="40" w:after="40"/>
-              <w:rPr>
-                <w:rFonts w:ascii="Consolas" w:hAnsi="Consolas" w:cs="Times New Roman"/>
-              </w:rPr>
-            </w:pPr>
-            <w:r>
-              <w:rPr>
-                <w:rFonts w:ascii="Consolas" w:hAnsi="Consolas" w:cs="Times New Roman"/>
-              </w:rPr>
-              <w:t>-- Linda Johnson</w:t>
-            </w:r>
-          </w:p>
-          <w:p>
-            <w:pPr>
-              <w:spacing w:before="40" w:after="40"/>
-              <w:rPr>
-                <w:rFonts w:ascii="Consolas" w:hAnsi="Consolas" w:cs="Times New Roman"/>
-              </w:rPr>
-            </w:pPr>
-            <w:r>
-              <w:rPr>
-                <w:rFonts w:ascii="Consolas" w:hAnsi="Consolas" w:cs="Times New Roman"/>
-              </w:rPr>
-              <w:t>JS Core: 1</w:t>
-            </w:r>
-          </w:p>
-          <w:p>
-            <w:pPr>
-              <w:spacing w:before="40" w:after="40"/>
-              <w:rPr>
-                <w:rFonts w:ascii="Consolas" w:hAnsi="Consolas" w:cs="Times New Roman"/>
-              </w:rPr>
-            </w:pPr>
-            <w:r>
-              <w:rPr>
-                <w:rFonts w:ascii="Consolas" w:hAnsi="Consolas" w:cs="Times New Roman"/>
-              </w:rPr>
-              <w:t>-- Will Wilson</w:t>
-            </w:r>
-          </w:p>
-          <w:p>
-            <w:pPr>
-              <w:spacing w:before="40" w:after="40"/>
-              <w:rPr>
-                <w:rFonts w:ascii="Consolas" w:hAnsi="Consolas" w:cs="Times New Roman"/>
-              </w:rPr>
-            </w:pPr>
-            <w:r>
-              <w:rPr>
-                <w:rFonts w:ascii="Consolas" w:hAnsi="Consolas" w:cs="Times New Roman"/>
-              </w:rPr>
-              <w:t>Java Advanced: 1</w:t>
-            </w:r>
-          </w:p>
-          <w:p>
-            <w:pPr>
-              <w:spacing w:before="40" w:after="40"/>
-              <w:rPr>
-                <w:rFonts w:ascii="Consolas" w:hAnsi="Consolas" w:cs="Times New Roman"/>
-              </w:rPr>
-            </w:pPr>
-            <w:r>
-              <w:rPr>
-                <w:rFonts w:ascii="Consolas" w:hAnsi="Consolas" w:cs="Times New Roman"/>
-              </w:rPr>
-              <w:t>-- Harrison White</w:t>
-            </w:r>
-          </w:p>
-        </w:tc>
-      </w:tr>
-      <w:tr>
-        <w:trPr>
-          <w:trHeight w:val="191"/>
-        </w:trPr>
-        <w:tc>
-          <w:tcPr>
-            <w:tcW w:w="5130" w:type="dxa"/>
-          </w:tcPr>
-          <w:p>
-            <w:pPr>
-              <w:spacing w:before="40" w:after="40"/>
-              <w:rPr>
-                <w:rFonts w:ascii="Consolas" w:hAnsi="Consolas" w:cs="Times New Roman"/>
-                <w:bCs/>
-              </w:rPr>
-            </w:pPr>
-            <w:r>
-              <w:rPr>
-                <w:rFonts w:ascii="Consolas" w:hAnsi="Consolas" w:cs="Times New Roman"/>
-                <w:bCs/>
-              </w:rPr>
-              <w:t>Algorithms : Jay Moore</w:t>
-            </w:r>
-          </w:p>
-          <w:p>
-            <w:pPr>
-              <w:spacing w:before="40" w:after="40"/>
-              <w:rPr>
-                <w:rFonts w:ascii="Consolas" w:hAnsi="Consolas" w:cs="Times New Roman"/>
-                <w:bCs/>
-              </w:rPr>
-            </w:pPr>
-            <w:r>
-              <w:rPr>
-                <w:rFonts w:ascii="Consolas" w:hAnsi="Consolas" w:cs="Times New Roman"/>
-                <w:bCs/>
-              </w:rPr>
-              <w:t>Programming Basics : Martin Taylor</w:t>
-            </w:r>
-          </w:p>
-          <w:p>
-            <w:pPr>
-              <w:spacing w:before="40" w:after="40"/>
-              <w:rPr>
-                <w:rFonts w:ascii="Consolas" w:hAnsi="Consolas" w:cs="Times New Roman"/>
-                <w:bCs/>
-              </w:rPr>
-            </w:pPr>
-            <w:r>
-              <w:rPr>
-                <w:rFonts w:ascii="Consolas" w:hAnsi="Consolas" w:cs="Times New Roman"/>
-                <w:bCs/>
-              </w:rPr>
-              <w:t>Python Fundamentals : John Anderson</w:t>
-            </w:r>
-          </w:p>
-          <w:p>
-            <w:pPr>
-              <w:spacing w:before="40" w:after="40"/>
-              <w:rPr>
-                <w:rFonts w:ascii="Consolas" w:hAnsi="Consolas" w:cs="Times New Roman"/>
-                <w:bCs/>
-              </w:rPr>
-            </w:pPr>
-            <w:r>
-              <w:rPr>
-                <w:rFonts w:ascii="Consolas" w:hAnsi="Consolas" w:cs="Times New Roman"/>
-                <w:bCs/>
-              </w:rPr>
-              <w:t>Python Fundamentals : Andrew Robinson</w:t>
-            </w:r>
-          </w:p>
-          <w:p>
-            <w:pPr>
-              <w:spacing w:before="40" w:after="40"/>
-              <w:rPr>
-                <w:rFonts w:ascii="Consolas" w:hAnsi="Consolas" w:cs="Times New Roman"/>
-                <w:bCs/>
-              </w:rPr>
-            </w:pPr>
-            <w:r>
-              <w:rPr>
-                <w:rFonts w:ascii="Consolas" w:hAnsi="Consolas" w:cs="Times New Roman"/>
-                <w:bCs/>
-              </w:rPr>
-              <w:t>Algorithms : Bob Jackson</w:t>
-            </w:r>
-          </w:p>
-          <w:p>
-            <w:pPr>
-              <w:spacing w:before="40" w:after="40"/>
-              <w:rPr>
-                <w:rFonts w:ascii="Consolas" w:hAnsi="Consolas" w:cs="Times New Roman"/>
-                <w:bCs/>
-              </w:rPr>
-            </w:pPr>
-            <w:r>
-              <w:rPr>
-                <w:rFonts w:ascii="Consolas" w:hAnsi="Consolas" w:cs="Times New Roman"/>
-                <w:bCs/>
-              </w:rPr>
-              <w:t>Python Fundamentals : Clark Lewis</w:t>
-            </w:r>
-          </w:p>
-          <w:p>
-            <w:pPr>
-              <w:spacing w:before="40" w:after="40"/>
-              <w:rPr>
-                <w:rFonts w:ascii="Consolas" w:hAnsi="Consolas" w:cs="Times New Roman"/>
-                <w:bCs/>
-              </w:rPr>
-            </w:pPr>
-            <w:r>
-              <w:rPr>
-                <w:rFonts w:ascii="Consolas" w:hAnsi="Consolas" w:cs="Times New Roman"/>
-                <w:bCs/>
-              </w:rPr>
-              <w:t>end</w:t>
-            </w:r>
-          </w:p>
-        </w:tc>
-        <w:tc>
-          <w:tcPr>
-            <w:tcW w:w="3557" w:type="dxa"/>
-          </w:tcPr>
-          <w:p>
-            <w:pPr>
-              <w:spacing w:before="40" w:after="40"/>
-              <w:rPr>
-                <w:rFonts w:ascii="Consolas" w:hAnsi="Consolas" w:cs="Times New Roman"/>
-                <w:bCs/>
-              </w:rPr>
-            </w:pPr>
-            <w:r>
-              <w:rPr>
-                <w:rFonts w:ascii="Consolas" w:hAnsi="Consolas" w:cs="Times New Roman"/>
-                <w:bCs/>
-              </w:rPr>
-              <w:t>Python Fundamentals: 3</w:t>
-            </w:r>
-          </w:p>
-          <w:p>
-            <w:pPr>
-              <w:spacing w:before="40" w:after="40"/>
-              <w:rPr>
-                <w:rFonts w:ascii="Consolas" w:hAnsi="Consolas" w:cs="Times New Roman"/>
-                <w:bCs/>
-              </w:rPr>
-            </w:pPr>
-            <w:r>
-              <w:rPr>
-                <w:rFonts w:ascii="Consolas" w:hAnsi="Consolas" w:cs="Times New Roman"/>
-                <w:bCs/>
-              </w:rPr>
-              <w:t>-- Andrew Robinson</w:t>
-            </w:r>
-          </w:p>
-          <w:p>
-            <w:pPr>
-              <w:spacing w:before="40" w:after="40"/>
-              <w:rPr>
-                <w:rFonts w:ascii="Consolas" w:hAnsi="Consolas" w:cs="Times New Roman"/>
-                <w:bCs/>
-              </w:rPr>
-            </w:pPr>
-            <w:r>
-              <w:rPr>
-                <w:rFonts w:ascii="Consolas" w:hAnsi="Consolas" w:cs="Times New Roman"/>
-                <w:bCs/>
-              </w:rPr>
-              <w:t>-- Clark Lewis</w:t>
-            </w:r>
-          </w:p>
-          <w:p>
-            <w:pPr>
-              <w:spacing w:before="40" w:after="40"/>
-              <w:rPr>
-                <w:rFonts w:ascii="Consolas" w:hAnsi="Consolas" w:cs="Times New Roman"/>
-                <w:bCs/>
-              </w:rPr>
-            </w:pPr>
-            <w:r>
-              <w:rPr>
-                <w:rFonts w:ascii="Consolas" w:hAnsi="Consolas" w:cs="Times New Roman"/>
-                <w:bCs/>
-              </w:rPr>
-              <w:t>-- John Anderson</w:t>
-            </w:r>
-          </w:p>
-          <w:p>
-            <w:pPr>
-              <w:spacing w:before="40" w:after="40"/>
-              <w:rPr>
-                <w:rFonts w:ascii="Consolas" w:hAnsi="Consolas" w:cs="Times New Roman"/>
-                <w:bCs/>
-              </w:rPr>
-            </w:pPr>
-            <w:r>
-              <w:rPr>
-                <w:rFonts w:ascii="Consolas" w:hAnsi="Consolas" w:cs="Times New Roman"/>
-                <w:bCs/>
-              </w:rPr>
-              <w:t>Algorithms: 2</w:t>
-            </w:r>
-          </w:p>
-          <w:p>
-            <w:pPr>
-              <w:spacing w:before="40" w:after="40"/>
-              <w:rPr>
-                <w:rFonts w:ascii="Consolas" w:hAnsi="Consolas" w:cs="Times New Roman"/>
-                <w:bCs/>
-              </w:rPr>
-            </w:pPr>
-            <w:r>
-              <w:rPr>
-                <w:rFonts w:ascii="Consolas" w:hAnsi="Consolas" w:cs="Times New Roman"/>
-                <w:bCs/>
-              </w:rPr>
-              <w:t>-- Bob Jackson</w:t>
-            </w:r>
-          </w:p>
-          <w:p>
-            <w:pPr>
-              <w:spacing w:before="40" w:after="40"/>
-              <w:rPr>
-                <w:rFonts w:ascii="Consolas" w:hAnsi="Consolas" w:cs="Times New Roman"/>
-                <w:bCs/>
-              </w:rPr>
-            </w:pPr>
-            <w:r>
-              <w:rPr>
-                <w:rFonts w:ascii="Consolas" w:hAnsi="Consolas" w:cs="Times New Roman"/>
-                <w:bCs/>
-              </w:rPr>
-              <w:t>-- Jay Moore</w:t>
-            </w:r>
-          </w:p>
-          <w:p>
-            <w:pPr>
-              <w:spacing w:before="40" w:after="40"/>
-              <w:rPr>
-                <w:rFonts w:ascii="Consolas" w:hAnsi="Consolas" w:cs="Times New Roman"/>
-                <w:bCs/>
-              </w:rPr>
-            </w:pPr>
-            <w:r>
-              <w:rPr>
-                <w:rFonts w:ascii="Consolas" w:hAnsi="Consolas" w:cs="Times New Roman"/>
-                <w:bCs/>
-              </w:rPr>
-              <w:t>Programming Basics: 1</w:t>
-            </w:r>
-          </w:p>
-          <w:p>
-            <w:pPr>
-              <w:spacing w:before="40" w:after="40"/>
-              <w:rPr>
-                <w:rFonts w:ascii="Consolas" w:hAnsi="Consolas" w:cs="Times New Roman"/>
-                <w:bCs/>
-              </w:rPr>
-            </w:pPr>
-            <w:r>
-              <w:rPr>
-                <w:rFonts w:ascii="Consolas" w:hAnsi="Consolas" w:cs="Times New Roman"/>
-                <w:bCs/>
-              </w:rPr>
-              <w:t>-- Martin Taylor</w:t>
-            </w:r>
-          </w:p>
-        </w:tc>
-      </w:tr>
-    </w:tbl>
-    <w:p>
-      <w:pPr>
-        <w:pStyle w:val="2"/>
-      </w:pPr>
-      <w:r>
-        <w:lastRenderedPageBreak/>
-        <w:t xml:space="preserve"> </w:t>
-      </w:r>
-      <w:r>
-        <w:t xml:space="preserve">Компания от </w:t>
-      </w:r>
-      <w:r>
-        <w:t>служители</w:t>
-      </w:r>
-    </w:p>
-    <w:p>
-      <w:pPr>
-        <w:spacing w:line="240" w:lineRule="auto"/>
-      </w:pPr>
-      <w:r>
-        <w:t>Напишете програма, която пази информация за компании и техните служители.</w:t>
-      </w:r>
-    </w:p>
-    <w:p>
-      <w:pPr>
-        <w:spacing w:line="240" w:lineRule="auto"/>
-      </w:pPr>
-      <w:r>
-        <w:t xml:space="preserve">Ще получите име на компания и </w:t>
-      </w:r>
-      <w:r>
-        <w:t xml:space="preserve">лични карти на работниците, докато не получите </w:t>
-      </w:r>
-      <w:r>
-        <w:t>командата "</w:t>
-      </w:r>
-      <w:r>
-        <w:rPr>
-          <w:rFonts w:ascii="Consolas" w:hAnsi="Consolas"/>
-          <w:b/>
-          <w:bCs/>
-        </w:rPr>
-        <w:t>End</w:t>
-      </w:r>
-      <w:r>
-        <w:t>". Ще добавяте работник за всяка компания. Имайте на предвид, че не можете да имате двама работника с ед</w:t>
-      </w:r>
-      <w:r>
-        <w:t>наква лична карта.</w:t>
-      </w:r>
-    </w:p>
-    <w:p>
-      <w:pPr>
-        <w:spacing w:line="240" w:lineRule="auto"/>
-      </w:pPr>
-      <w:r>
-        <w:t>Когато приключите</w:t>
-      </w:r>
-      <w:r>
-        <w:t>, сортирайте имената на компани</w:t>
-      </w:r>
-      <w:r>
-        <w:t>и</w:t>
-      </w:r>
-      <w:r>
-        <w:t xml:space="preserve">те по азбучен ред. </w:t>
-      </w:r>
-    </w:p>
-    <w:p>
-      <w:pPr>
-        <w:spacing w:line="240" w:lineRule="auto"/>
-      </w:pPr>
-      <w:r>
-        <w:t>Отпечатайте имената на компаниите и техните работници в следния формат:</w:t>
-      </w:r>
-    </w:p>
-    <w:p>
-      <w:pPr>
-        <w:pStyle w:val="ac"/>
-        <w:numPr>
-          <w:ilvl w:val="0"/>
-          <w:numId w:val="12"/>
-        </w:numPr>
-        <w:spacing w:line="240" w:lineRule="auto"/>
-        <w:rPr>
-          <w:rStyle w:val="ab"/>
-          <w:rFonts w:ascii="Consolas" w:hAnsi="Consolas"/>
-        </w:rPr>
-      </w:pPr>
-      <w:r>
-        <w:rPr>
-          <w:rStyle w:val="ab"/>
-          <w:rFonts w:ascii="Consolas" w:hAnsi="Consolas"/>
-        </w:rPr>
-        <w:t>{</w:t>
-      </w:r>
-      <w:r>
-        <w:rPr>
-          <w:rStyle w:val="ab"/>
-          <w:rFonts w:ascii="Consolas" w:hAnsi="Consolas"/>
-        </w:rPr>
-        <w:t>Име на компания</w:t>
-      </w:r>
-      <w:r>
-        <w:rPr>
-          <w:rStyle w:val="ab"/>
-          <w:rFonts w:ascii="Consolas" w:hAnsi="Consolas"/>
-        </w:rPr>
-        <w:t>}</w:t>
-      </w:r>
-    </w:p>
-    <w:p>
-      <w:pPr>
-        <w:pStyle w:val="ac"/>
-        <w:numPr>
-          <w:ilvl w:val="0"/>
-          <w:numId w:val="12"/>
-        </w:numPr>
-        <w:spacing w:line="240" w:lineRule="auto"/>
-        <w:rPr>
-          <w:rStyle w:val="ab"/>
-          <w:rFonts w:ascii="Consolas" w:hAnsi="Consolas"/>
-        </w:rPr>
-      </w:pPr>
-      <w:r>
-        <w:rPr>
-          <w:rStyle w:val="ab"/>
-          <w:rFonts w:ascii="Consolas" w:hAnsi="Consolas"/>
-        </w:rPr>
-        <w:t>-- {</w:t>
-      </w:r>
-      <w:r>
-        <w:rPr>
-          <w:rFonts w:ascii="Consolas" w:hAnsi="Consolas"/>
-          <w:b/>
-          <w:bCs/>
-        </w:rPr>
-        <w:t>лична карта на работника</w:t>
-      </w:r>
-      <w:r>
-        <w:rPr>
-          <w:rStyle w:val="ab"/>
-          <w:rFonts w:ascii="Consolas" w:hAnsi="Consolas"/>
-        </w:rPr>
-        <w:t>1}</w:t>
-      </w:r>
-    </w:p>
-    <w:p>
-      <w:pPr>
-        <w:pStyle w:val="ac"/>
-        <w:numPr>
-          <w:ilvl w:val="0"/>
-          <w:numId w:val="12"/>
-        </w:numPr>
-        <w:spacing w:line="240" w:lineRule="auto"/>
-        <w:rPr>
-          <w:rStyle w:val="ab"/>
-          <w:rFonts w:ascii="Consolas" w:hAnsi="Consolas"/>
-        </w:rPr>
-      </w:pPr>
-      <w:r>
-        <w:rPr>
-          <w:rStyle w:val="ab"/>
-          <w:rFonts w:ascii="Consolas" w:hAnsi="Consolas"/>
-        </w:rPr>
-        <w:t>-- {</w:t>
-      </w:r>
-      <w:r>
-        <w:rPr>
-          <w:rFonts w:ascii="Consolas" w:hAnsi="Consolas"/>
-          <w:b/>
-          <w:bCs/>
-        </w:rPr>
-        <w:t>лична карта на работника</w:t>
-      </w:r>
-      <w:r>
-        <w:rPr>
-          <w:rStyle w:val="ab"/>
-          <w:rFonts w:ascii="Consolas" w:hAnsi="Consolas"/>
-        </w:rPr>
-        <w:t>2}</w:t>
-      </w:r>
-    </w:p>
-    <w:p>
-      <w:pPr>
-        <w:pStyle w:val="ac"/>
-        <w:numPr>
-          <w:ilvl w:val="0"/>
-          <w:numId w:val="12"/>
-        </w:numPr>
-        <w:spacing w:line="240" w:lineRule="auto"/>
-        <w:rPr>
-          <w:rStyle w:val="ab"/>
-          <w:rFonts w:ascii="Consolas" w:hAnsi="Consolas"/>
-        </w:rPr>
-      </w:pPr>
-      <w:r>
-        <w:rPr>
-          <w:rStyle w:val="ab"/>
-          <w:rFonts w:ascii="Consolas" w:hAnsi="Consolas"/>
-        </w:rPr>
-        <w:t>-- {</w:t>
-      </w:r>
-      <w:r>
-        <w:rPr>
-          <w:rFonts w:ascii="Consolas" w:hAnsi="Consolas"/>
-          <w:b/>
-          <w:bCs/>
-        </w:rPr>
-        <w:t>лична карта на работника</w:t>
-      </w:r>
-      <w:r>
-        <w:rPr>
-          <w:rStyle w:val="ab"/>
-          <w:rFonts w:ascii="Consolas" w:hAnsi="Consolas"/>
-        </w:rPr>
-        <w:t>N}</w:t>
-      </w:r>
-    </w:p>
-    <w:p>
-      <w:pPr>
-        <w:pStyle w:val="3"/>
-      </w:pPr>
-      <w:r>
-        <w:t>Вход</w:t>
-      </w:r>
-      <w:r>
-        <w:t xml:space="preserve"> </w:t>
-      </w:r>
-    </w:p>
-    <w:p>
-      <w:pPr>
-        <w:numPr>
-          <w:ilvl w:val="0"/>
-          <w:numId w:val="22"/>
-        </w:numPr>
-        <w:spacing w:line="240" w:lineRule="auto"/>
-        <w:contextualSpacing/>
-      </w:pPr>
-      <w:r>
-        <w:t>Докато получите "</w:t>
-      </w:r>
-      <w:r>
-        <w:rPr>
-          <w:rFonts w:ascii="Consolas" w:hAnsi="Consolas"/>
-          <w:b/>
-          <w:bCs/>
-        </w:rPr>
-        <w:t>End</w:t>
-      </w:r>
-      <w:r>
-        <w:t xml:space="preserve">", ще четете команди в следния формат: </w:t>
-      </w:r>
-      <w:r>
-        <w:rPr>
-          <w:rFonts w:ascii="Consolas" w:hAnsi="Consolas"/>
-        </w:rPr>
-        <w:t>"</w:t>
-      </w:r>
-      <w:r>
-        <w:rPr>
-          <w:rFonts w:ascii="Consolas" w:hAnsi="Consolas"/>
-          <w:b/>
-          <w:bCs/>
-        </w:rPr>
-        <w:t>{Име на компанията} -&gt; {лична карта на работника}</w:t>
-      </w:r>
-      <w:r>
-        <w:rPr>
-          <w:rFonts w:ascii="Consolas" w:hAnsi="Consolas"/>
-        </w:rPr>
-        <w:t>"</w:t>
-      </w:r>
-    </w:p>
-    <w:p>
-      <w:pPr>
-        <w:pStyle w:val="3"/>
-      </w:pPr>
-      <w:r>
-        <w:t>Примери</w:t>
-      </w:r>
-      <w:bookmarkStart w:id="1" w:name="_Hlk507808303"/>
+      <w:bookmarkStart w:id="0" w:name="_Hlk507808303"/>
     </w:p>
     <w:tbl>
       <w:tblPr>
@@ -1390,7 +448,7 @@
           </w:p>
         </w:tc>
       </w:tr>
-      <w:bookmarkEnd w:id="1"/>
+      <w:bookmarkEnd w:id="0"/>
       <w:tr>
         <w:tc>
           <w:tcPr>
@@ -2014,6 +1072,7 @@
           <w:b w:val="0"/>
           <w:noProof w:val="0"/>
         </w:rPr>
+        <w:lastRenderedPageBreak/>
         <w:t xml:space="preserve">Ако получите </w:t>
       </w:r>
       <w:r>
@@ -2296,7 +1355,6 @@
         <w:pStyle w:val="3"/>
       </w:pPr>
       <w:r>
-        <w:lastRenderedPageBreak/>
         <w:t>Вход</w:t>
       </w:r>
     </w:p>
@@ -3149,6 +2207,7 @@
         <w:spacing w:line="240" w:lineRule="auto"/>
       </w:pPr>
       <w:r>
+        <w:lastRenderedPageBreak/>
         <w:t xml:space="preserve">Докато не получите </w:t>
       </w:r>
       <w:r>
@@ -3449,7 +2508,6 @@
           <w:b w:val="0"/>
           <w:noProof w:val="0"/>
         </w:rPr>
-        <w:lastRenderedPageBreak/>
         <w:t xml:space="preserve">След като получите </w:t>
       </w:r>
       <w:r>
@@ -4297,6 +3355,7 @@
                 <w:b w:val="0"/>
                 <w:noProof w:val="0"/>
               </w:rPr>
+              <w:lastRenderedPageBreak/>
               <w:t>C# - 3</w:t>
             </w:r>
           </w:p>
@@ -4338,6 +3397,7 @@
                 <w:b w:val="0"/>
                 <w:noProof w:val="0"/>
               </w:rPr>
+              <w:lastRenderedPageBreak/>
               <w:t>Сортираме участниците по възходящ по максимален брой точки</w:t>
             </w:r>
             <w:r>
@@ -6914,8 +5974,8 @@
         </w:rPr>
         <w:t>"</w:t>
       </w:r>
-      <w:bookmarkStart w:id="2" w:name="OLE_LINK1"/>
-      <w:bookmarkStart w:id="3" w:name="OLE_LINK2"/>
+      <w:bookmarkStart w:id="1" w:name="OLE_LINK1"/>
+      <w:bookmarkStart w:id="2" w:name="OLE_LINK2"/>
       <w:r>
         <w:rPr>
           <w:rFonts w:ascii="Consolas" w:hAnsi="Consolas"/>
@@ -6940,8 +6000,8 @@
         </w:rPr>
         <w:t>} vloggers in its logs.</w:t>
       </w:r>
+      <w:bookmarkEnd w:id="1"/>
       <w:bookmarkEnd w:id="2"/>
-      <w:bookmarkEnd w:id="3"/>
     </w:p>
     <w:p>
       <w:pPr>
@@ -6951,8 +6011,8 @@
           <w:noProof w:val="0"/>
         </w:rPr>
       </w:pPr>
-      <w:bookmarkStart w:id="4" w:name="OLE_LINK3"/>
-      <w:bookmarkStart w:id="5" w:name="OLE_LINK4"/>
+      <w:bookmarkStart w:id="3" w:name="OLE_LINK3"/>
+      <w:bookmarkStart w:id="4" w:name="OLE_LINK4"/>
       <w:r>
         <w:rPr>
           <w:rFonts w:ascii="Consolas" w:hAnsi="Consolas"/>
@@ -7017,8 +6077,8 @@
         </w:rPr>
         <w:t>} following</w:t>
       </w:r>
+      <w:bookmarkEnd w:id="3"/>
       <w:bookmarkEnd w:id="4"/>
-      <w:bookmarkEnd w:id="5"/>
     </w:p>
     <w:p>
       <w:pPr>
@@ -8471,7 +7531,7 @@
 </file>
 
 <file path=word/endnotes.xml><?xml version="1.0" encoding="utf-8"?>
-<w:endnotes xmlns:wpc="http://schemas.microsoft.com/office/word/2010/wordprocessingCanvas" xmlns:cx="http://schemas.microsoft.com/office/drawing/2014/chartex" xmlns:mc="http://schemas.openxmlformats.org/markup-compatibility/2006" xmlns:o="urn:schemas-microsoft-com:office:office" xmlns:r="http://schemas.openxmlformats.org/officeDocument/2006/relationships" xmlns:m="http://schemas.openxmlformats.org/officeDocument/2006/math" xmlns:v="urn:schemas-microsoft-com:vml" xmlns:wp14="http://schemas.microsoft.com/office/word/2010/wordprocessingDrawing" xmlns:wp="http://schemas.openxmlformats.org/drawingml/2006/wordprocessingDrawing" xmlns:w10="urn:schemas-microsoft-com:office:word" xmlns:w="http://schemas.openxmlformats.org/wordprocessingml/2006/main" xmlns:w14="http://schemas.microsoft.com/office/word/2010/wordml" xmlns:w15="http://schemas.microsoft.com/office/word/2012/wordml" xmlns:w16se="http://schemas.microsoft.com/office/word/2015/wordml/symex" xmlns:wpg="http://schemas.microsoft.com/office/word/2010/wordprocessingGroup" xmlns:wpi="http://schemas.microsoft.com/office/word/2010/wordprocessingInk" xmlns:wne="http://schemas.microsoft.com/office/word/2006/wordml" xmlns:wps="http://schemas.microsoft.com/office/word/2010/wordprocessingShape" mc:Ignorable="w14 w15 w16se wp14">
+<w:endnotes xmlns:wpc="http://schemas.microsoft.com/office/word/2010/wordprocessingCanvas" xmlns:cx="http://schemas.microsoft.com/office/drawing/2014/chartex" xmlns:cx1="http://schemas.microsoft.com/office/drawing/2015/9/8/chartex" xmlns:cx2="http://schemas.microsoft.com/office/drawing/2015/10/21/chartex" xmlns:cx3="http://schemas.microsoft.com/office/drawing/2016/5/9/chartex" xmlns:cx4="http://schemas.microsoft.com/office/drawing/2016/5/10/chartex" xmlns:cx5="http://schemas.microsoft.com/office/drawing/2016/5/11/chartex" xmlns:cx6="http://schemas.microsoft.com/office/drawing/2016/5/12/chartex" xmlns:cx7="http://schemas.microsoft.com/office/drawing/2016/5/13/chartex" xmlns:cx8="http://schemas.microsoft.com/office/drawing/2016/5/14/chartex" xmlns:mc="http://schemas.openxmlformats.org/markup-compatibility/2006" xmlns:aink="http://schemas.microsoft.com/office/drawing/2016/ink" xmlns:am3d="http://schemas.microsoft.com/office/drawing/2017/model3d" xmlns:o="urn:schemas-microsoft-com:office:office" xmlns:oel="http://schemas.microsoft.com/office/2019/extlst" xmlns:r="http://schemas.openxmlformats.org/officeDocument/2006/relationships" xmlns:m="http://schemas.openxmlformats.org/officeDocument/2006/math" xmlns:v="urn:schemas-microsoft-com:vml" xmlns:wp14="http://schemas.microsoft.com/office/word/2010/wordprocessingDrawing" xmlns:wp="http://schemas.openxmlformats.org/drawingml/2006/wordprocessingDrawing" xmlns:w10="urn:schemas-microsoft-com:office:word" xmlns:w="http://schemas.openxmlformats.org/wordprocessingml/2006/main" xmlns:w14="http://schemas.microsoft.com/office/word/2010/wordml" xmlns:w15="http://schemas.microsoft.com/office/word/2012/wordml" xmlns:w16cex="http://schemas.microsoft.com/office/word/2018/wordml/cex" xmlns:w16cid="http://schemas.microsoft.com/office/word/2016/wordml/cid" xmlns:w16="http://schemas.microsoft.com/office/word/2018/wordml" xmlns:w16sdtdh="http://schemas.microsoft.com/office/word/2020/wordml/sdtdatahash" xmlns:w16se="http://schemas.microsoft.com/office/word/2015/wordml/symex" xmlns:wpg="http://schemas.microsoft.com/office/word/2010/wordprocessingGroup" xmlns:wpi="http://schemas.microsoft.com/office/word/2010/wordprocessingInk" xmlns:wne="http://schemas.microsoft.com/office/word/2006/wordml" xmlns:wps="http://schemas.microsoft.com/office/word/2010/wordprocessingShape" mc:Ignorable="w14 w15 w16se w16cid w16 w16cex w16sdtdh wp14">
   <w:endnote w:type="separator" w:id="-1">
     <w:p>
       <w:pPr>
@@ -8496,7 +7556,7 @@
 </file>
 
 <file path=word/footer1.xml><?xml version="1.0" encoding="utf-8"?>
-<w:ftr xmlns:wpc="http://schemas.microsoft.com/office/word/2010/wordprocessingCanvas" xmlns:cx="http://schemas.microsoft.com/office/drawing/2014/chartex" xmlns:mc="http://schemas.openxmlformats.org/markup-compatibility/2006" xmlns:o="urn:schemas-microsoft-com:office:office" xmlns:r="http://schemas.openxmlformats.org/officeDocument/2006/relationships" xmlns:m="http://schemas.openxmlformats.org/officeDocument/2006/math" xmlns:v="urn:schemas-microsoft-com:vml" xmlns:wp14="http://schemas.microsoft.com/office/word/2010/wordprocessingDrawing" xmlns:wp="http://schemas.openxmlformats.org/drawingml/2006/wordprocessingDrawing" xmlns:w10="urn:schemas-microsoft-com:office:word" xmlns:w="http://schemas.openxmlformats.org/wordprocessingml/2006/main" xmlns:w14="http://schemas.microsoft.com/office/word/2010/wordml" xmlns:w15="http://schemas.microsoft.com/office/word/2012/wordml" xmlns:w16se="http://schemas.microsoft.com/office/word/2015/wordml/symex" xmlns:wpg="http://schemas.microsoft.com/office/word/2010/wordprocessingGroup" xmlns:wpi="http://schemas.microsoft.com/office/word/2010/wordprocessingInk" xmlns:wne="http://schemas.microsoft.com/office/word/2006/wordml" xmlns:wps="http://schemas.microsoft.com/office/word/2010/wordprocessingShape" mc:Ignorable="w14 w15 w16se wp14">
+<w:ftr xmlns:wpc="http://schemas.microsoft.com/office/word/2010/wordprocessingCanvas" xmlns:cx="http://schemas.microsoft.com/office/drawing/2014/chartex" xmlns:cx1="http://schemas.microsoft.com/office/drawing/2015/9/8/chartex" xmlns:cx2="http://schemas.microsoft.com/office/drawing/2015/10/21/chartex" xmlns:cx3="http://schemas.microsoft.com/office/drawing/2016/5/9/chartex" xmlns:cx4="http://schemas.microsoft.com/office/drawing/2016/5/10/chartex" xmlns:cx5="http://schemas.microsoft.com/office/drawing/2016/5/11/chartex" xmlns:cx6="http://schemas.microsoft.com/office/drawing/2016/5/12/chartex" xmlns:cx7="http://schemas.microsoft.com/office/drawing/2016/5/13/chartex" xmlns:cx8="http://schemas.microsoft.com/office/drawing/2016/5/14/chartex" xmlns:mc="http://schemas.openxmlformats.org/markup-compatibility/2006" xmlns:aink="http://schemas.microsoft.com/office/drawing/2016/ink" xmlns:am3d="http://schemas.microsoft.com/office/drawing/2017/model3d" xmlns:o="urn:schemas-microsoft-com:office:office" xmlns:oel="http://schemas.microsoft.com/office/2019/extlst" xmlns:r="http://schemas.openxmlformats.org/officeDocument/2006/relationships" xmlns:m="http://schemas.openxmlformats.org/officeDocument/2006/math" xmlns:v="urn:schemas-microsoft-com:vml" xmlns:wp14="http://schemas.microsoft.com/office/word/2010/wordprocessingDrawing" xmlns:wp="http://schemas.openxmlformats.org/drawingml/2006/wordprocessingDrawing" xmlns:w10="urn:schemas-microsoft-com:office:word" xmlns:w="http://schemas.openxmlformats.org/wordprocessingml/2006/main" xmlns:w14="http://schemas.microsoft.com/office/word/2010/wordml" xmlns:w15="http://schemas.microsoft.com/office/word/2012/wordml" xmlns:w16cex="http://schemas.microsoft.com/office/word/2018/wordml/cex" xmlns:w16cid="http://schemas.microsoft.com/office/word/2016/wordml/cid" xmlns:w16="http://schemas.microsoft.com/office/word/2018/wordml" xmlns:w16sdtdh="http://schemas.microsoft.com/office/word/2020/wordml/sdtdatahash" xmlns:w16se="http://schemas.microsoft.com/office/word/2015/wordml/symex" xmlns:wpg="http://schemas.microsoft.com/office/word/2010/wordprocessingGroup" xmlns:wpi="http://schemas.microsoft.com/office/word/2010/wordprocessingInk" xmlns:wne="http://schemas.microsoft.com/office/word/2006/wordml" xmlns:wps="http://schemas.microsoft.com/office/word/2010/wordprocessingShape" mc:Ignorable="w14 w15 w16se w16cid w16 w16cex w16sdtdh wp14">
   <w:p>
     <w:pPr>
       <w:pStyle w:val="a5"/>
@@ -8592,7 +7652,7 @@
             </wp:anchor>
           </w:drawing>
         </mc:Choice>
-        <mc:Fallback xmlns:w16sdtdh="http://schemas.microsoft.com/office/word/2020/wordml/sdtdatahash" xmlns:w16du="http://schemas.microsoft.com/office/word/2023/wordml/word16du" xmlns:w16="http://schemas.microsoft.com/office/word/2018/wordml" xmlns:w16cid="http://schemas.microsoft.com/office/word/2016/wordml/cid" xmlns:w16cex="http://schemas.microsoft.com/office/word/2018/wordml/cex" xmlns:oel="http://schemas.microsoft.com/office/2019/extlst" xmlns:am3d="http://schemas.microsoft.com/office/drawing/2017/model3d" xmlns:aink="http://schemas.microsoft.com/office/drawing/2016/ink" xmlns:cx8="http://schemas.microsoft.com/office/drawing/2016/5/14/chartex" xmlns:cx7="http://schemas.microsoft.com/office/drawing/2016/5/13/chartex" xmlns:cx6="http://schemas.microsoft.com/office/drawing/2016/5/12/chartex" xmlns:cx5="http://schemas.microsoft.com/office/drawing/2016/5/11/chartex" xmlns:cx4="http://schemas.microsoft.com/office/drawing/2016/5/10/chartex" xmlns:cx3="http://schemas.microsoft.com/office/drawing/2016/5/9/chartex" xmlns:cx2="http://schemas.microsoft.com/office/drawing/2015/10/21/chartex" xmlns:cx1="http://schemas.microsoft.com/office/drawing/2015/9/8/chartex">
+        <mc:Fallback xmlns:w16du="http://schemas.microsoft.com/office/word/2023/wordml/word16du">
           <w:pict>
             <v:shapetype w14:anchorId="41B1E642" id="_x0000_t202" coordsize="21600,21600" o:spt="202" path="m,l,21600r21600,l21600,xe">
               <v:stroke joinstyle="miter"/>
@@ -8704,7 +7764,7 @@
                               <w:szCs w:val="17"/>
                             </w:rPr>
                           </w:pPr>
-                          <w:bookmarkStart w:id="6" w:name="_Hlk24191091"/>
+                          <w:bookmarkStart w:id="5" w:name="_Hlk24191091"/>
                           <w:r>
                             <w:rPr>
                               <w:sz w:val="17"/>
@@ -8822,7 +7882,7 @@
                             <w:t>.</w:t>
                           </w:r>
                         </w:p>
-                        <w:bookmarkEnd w:id="6"/>
+                        <w:bookmarkEnd w:id="5"/>
                         <w:p>
                           <w:pPr>
                             <w:spacing w:line="240" w:lineRule="auto"/>
@@ -9053,7 +8113,7 @@
                                               <a14:useLocalDpi xmlns:a14="http://schemas.microsoft.com/office/drawing/2010/main" val="0"/>
                                             </a:ext>
                                             <a:ext uri="{837473B0-CC2E-450A-ABE3-18F120FF3D39}">
-                                              <a1611:picAttrSrcUrl xmlns:a1611="http://schemas.microsoft.com/office/drawing/2016/11/main" xmlns:w16sdtdh="http://schemas.microsoft.com/office/word/2020/wordml/sdtdatahash" xmlns:w16du="http://schemas.microsoft.com/office/word/2023/wordml/word16du" xmlns:w16="http://schemas.microsoft.com/office/word/2018/wordml" xmlns:w16cid="http://schemas.microsoft.com/office/word/2016/wordml/cid" xmlns:w16cex="http://schemas.microsoft.com/office/word/2018/wordml/cex" xmlns:w="http://schemas.openxmlformats.org/wordprocessingml/2006/main" xmlns:w10="urn:schemas-microsoft-com:office:word" xmlns:v="urn:schemas-microsoft-com:vml" xmlns:oel="http://schemas.microsoft.com/office/2019/extlst" xmlns:o="urn:schemas-microsoft-com:office:office" xmlns:am3d="http://schemas.microsoft.com/office/drawing/2017/model3d" xmlns:aink="http://schemas.microsoft.com/office/drawing/2016/ink" xmlns:cx8="http://schemas.microsoft.com/office/drawing/2016/5/14/chartex" xmlns:cx7="http://schemas.microsoft.com/office/drawing/2016/5/13/chartex" xmlns:cx6="http://schemas.microsoft.com/office/drawing/2016/5/12/chartex" xmlns:cx5="http://schemas.microsoft.com/office/drawing/2016/5/11/chartex" xmlns:cx4="http://schemas.microsoft.com/office/drawing/2016/5/10/chartex" xmlns:cx3="http://schemas.microsoft.com/office/drawing/2016/5/9/chartex" xmlns:cx2="http://schemas.microsoft.com/office/drawing/2015/10/21/chartex" xmlns:cx1="http://schemas.microsoft.com/office/drawing/2015/9/8/chartex" xmlns="" r:id="rId9"/>
+                                              <a1611:picAttrSrcUrl xmlns:a1611="http://schemas.microsoft.com/office/drawing/2016/11/main" r:id="rId9"/>
                                             </a:ext>
                                           </a:extLst>
                                         </a:blip>
@@ -9398,7 +8458,7 @@
             </wp:anchor>
           </w:drawing>
         </mc:Choice>
-        <mc:Fallback xmlns:w16sdtdh="http://schemas.microsoft.com/office/word/2020/wordml/sdtdatahash" xmlns:w16du="http://schemas.microsoft.com/office/word/2023/wordml/word16du" xmlns:w16="http://schemas.microsoft.com/office/word/2018/wordml" xmlns:w16cid="http://schemas.microsoft.com/office/word/2016/wordml/cid" xmlns:w16cex="http://schemas.microsoft.com/office/word/2018/wordml/cex" xmlns:oel="http://schemas.microsoft.com/office/2019/extlst" xmlns:am3d="http://schemas.microsoft.com/office/drawing/2017/model3d" xmlns:aink="http://schemas.microsoft.com/office/drawing/2016/ink" xmlns:cx8="http://schemas.microsoft.com/office/drawing/2016/5/14/chartex" xmlns:cx7="http://schemas.microsoft.com/office/drawing/2016/5/13/chartex" xmlns:cx6="http://schemas.microsoft.com/office/drawing/2016/5/12/chartex" xmlns:cx5="http://schemas.microsoft.com/office/drawing/2016/5/11/chartex" xmlns:cx4="http://schemas.microsoft.com/office/drawing/2016/5/10/chartex" xmlns:cx3="http://schemas.microsoft.com/office/drawing/2016/5/9/chartex" xmlns:cx2="http://schemas.microsoft.com/office/drawing/2015/10/21/chartex" xmlns:cx1="http://schemas.microsoft.com/office/drawing/2015/9/8/chartex">
+        <mc:Fallback xmlns:w16du="http://schemas.microsoft.com/office/word/2023/wordml/word16du">
           <w:pict>
             <v:shape w14:anchorId="2074F399" id="Text Box 16" o:spid="_x0000_s1027" type="#_x0000_t202" style="position:absolute;margin-left:109pt;margin-top:7pt;width:411.4pt;height:40.45pt;z-index:251657216;visibility:visible;mso-wrap-style:square;mso-width-percent:0;mso-height-percent:0;mso-wrap-distance-left:9pt;mso-wrap-distance-top:0;mso-wrap-distance-right:9pt;mso-wrap-distance-bottom:0;mso-position-horizontal:absolute;mso-position-horizontal-relative:text;mso-position-vertical:absolute;mso-position-vertical-relative:text;mso-width-percent:0;mso-height-percent:0;mso-width-relative:page;mso-height-relative:page;v-text-anchor:top" o:gfxdata="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" filled="f" stroked="f">
               <v:textbox inset=".5mm,1.2mm,.5mm,.5mm">
@@ -10316,7 +9376,7 @@
             </wp:anchor>
           </w:drawing>
         </mc:Choice>
-        <mc:Fallback xmlns:a1611="http://schemas.microsoft.com/office/drawing/2016/11/main" xmlns:a14="http://schemas.microsoft.com/office/drawing/2010/main" xmlns:pic="http://schemas.openxmlformats.org/drawingml/2006/picture" xmlns:a="http://schemas.openxmlformats.org/drawingml/2006/main" xmlns:w16sdtdh="http://schemas.microsoft.com/office/word/2020/wordml/sdtdatahash" xmlns:w16du="http://schemas.microsoft.com/office/word/2023/wordml/word16du" xmlns:w16="http://schemas.microsoft.com/office/word/2018/wordml" xmlns:w16cid="http://schemas.microsoft.com/office/word/2016/wordml/cid" xmlns:w16cex="http://schemas.microsoft.com/office/word/2018/wordml/cex" xmlns:oel="http://schemas.microsoft.com/office/2019/extlst" xmlns:am3d="http://schemas.microsoft.com/office/drawing/2017/model3d" xmlns:aink="http://schemas.microsoft.com/office/drawing/2016/ink" xmlns:cx8="http://schemas.microsoft.com/office/drawing/2016/5/14/chartex" xmlns:cx7="http://schemas.microsoft.com/office/drawing/2016/5/13/chartex" xmlns:cx6="http://schemas.microsoft.com/office/drawing/2016/5/12/chartex" xmlns:cx5="http://schemas.microsoft.com/office/drawing/2016/5/11/chartex" xmlns:cx4="http://schemas.microsoft.com/office/drawing/2016/5/10/chartex" xmlns:cx3="http://schemas.microsoft.com/office/drawing/2016/5/9/chartex" xmlns:cx2="http://schemas.microsoft.com/office/drawing/2015/10/21/chartex" xmlns:cx1="http://schemas.microsoft.com/office/drawing/2015/9/8/chartex">
+        <mc:Fallback xmlns:w16du="http://schemas.microsoft.com/office/word/2023/wordml/word16du" xmlns:a="http://schemas.openxmlformats.org/drawingml/2006/main" xmlns:pic="http://schemas.openxmlformats.org/drawingml/2006/picture" xmlns:a14="http://schemas.microsoft.com/office/drawing/2010/main" xmlns:a1611="http://schemas.microsoft.com/office/drawing/2016/11/main">
           <w:pict w14:anchorId="17711262">
             <v:line id="Straight Connector 19" style="position:absolute;flip:y;z-index:251622400;visibility:visible;mso-wrap-style:square;mso-width-percent:0;mso-height-percent:0;mso-wrap-distance-left:9pt;mso-wrap-distance-top:0;mso-wrap-distance-right:9pt;mso-wrap-distance-bottom:0;mso-position-horizontal:absolute;mso-position-horizontal-relative:text;mso-position-vertical:absolute;mso-position-vertical-relative:text;mso-width-percent:0;mso-height-percent:0;mso-width-relative:page;mso-height-relative:page" o:spid="_x0000_s1026" strokecolor="#974706 [1609]" strokeweight="1pt" from="-.1pt,5.2pt" to="520.7pt,5.2pt" w14:anchorId="60BE7D18" o:gfxdata="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">
               <v:stroke endcap="round"/>
@@ -10613,7 +9673,7 @@
 </file>
 
 <file path=word/footnotes.xml><?xml version="1.0" encoding="utf-8"?>
-<w:footnotes xmlns:wpc="http://schemas.microsoft.com/office/word/2010/wordprocessingCanvas" xmlns:cx="http://schemas.microsoft.com/office/drawing/2014/chartex" xmlns:mc="http://schemas.openxmlformats.org/markup-compatibility/2006" xmlns:o="urn:schemas-microsoft-com:office:office" xmlns:r="http://schemas.openxmlformats.org/officeDocument/2006/relationships" xmlns:m="http://schemas.openxmlformats.org/officeDocument/2006/math" xmlns:v="urn:schemas-microsoft-com:vml" xmlns:wp14="http://schemas.microsoft.com/office/word/2010/wordprocessingDrawing" xmlns:wp="http://schemas.openxmlformats.org/drawingml/2006/wordprocessingDrawing" xmlns:w10="urn:schemas-microsoft-com:office:word" xmlns:w="http://schemas.openxmlformats.org/wordprocessingml/2006/main" xmlns:w14="http://schemas.microsoft.com/office/word/2010/wordml" xmlns:w15="http://schemas.microsoft.com/office/word/2012/wordml" xmlns:w16se="http://schemas.microsoft.com/office/word/2015/wordml/symex" xmlns:wpg="http://schemas.microsoft.com/office/word/2010/wordprocessingGroup" xmlns:wpi="http://schemas.microsoft.com/office/word/2010/wordprocessingInk" xmlns:wne="http://schemas.microsoft.com/office/word/2006/wordml" xmlns:wps="http://schemas.microsoft.com/office/word/2010/wordprocessingShape" mc:Ignorable="w14 w15 w16se wp14">
+<w:footnotes xmlns:wpc="http://schemas.microsoft.com/office/word/2010/wordprocessingCanvas" xmlns:cx="http://schemas.microsoft.com/office/drawing/2014/chartex" xmlns:cx1="http://schemas.microsoft.com/office/drawing/2015/9/8/chartex" xmlns:cx2="http://schemas.microsoft.com/office/drawing/2015/10/21/chartex" xmlns:cx3="http://schemas.microsoft.com/office/drawing/2016/5/9/chartex" xmlns:cx4="http://schemas.microsoft.com/office/drawing/2016/5/10/chartex" xmlns:cx5="http://schemas.microsoft.com/office/drawing/2016/5/11/chartex" xmlns:cx6="http://schemas.microsoft.com/office/drawing/2016/5/12/chartex" xmlns:cx7="http://schemas.microsoft.com/office/drawing/2016/5/13/chartex" xmlns:cx8="http://schemas.microsoft.com/office/drawing/2016/5/14/chartex" xmlns:mc="http://schemas.openxmlformats.org/markup-compatibility/2006" xmlns:aink="http://schemas.microsoft.com/office/drawing/2016/ink" xmlns:am3d="http://schemas.microsoft.com/office/drawing/2017/model3d" xmlns:o="urn:schemas-microsoft-com:office:office" xmlns:oel="http://schemas.microsoft.com/office/2019/extlst" xmlns:r="http://schemas.openxmlformats.org/officeDocument/2006/relationships" xmlns:m="http://schemas.openxmlformats.org/officeDocument/2006/math" xmlns:v="urn:schemas-microsoft-com:vml" xmlns:wp14="http://schemas.microsoft.com/office/word/2010/wordprocessingDrawing" xmlns:wp="http://schemas.openxmlformats.org/drawingml/2006/wordprocessingDrawing" xmlns:w10="urn:schemas-microsoft-com:office:word" xmlns:w="http://schemas.openxmlformats.org/wordprocessingml/2006/main" xmlns:w14="http://schemas.microsoft.com/office/word/2010/wordml" xmlns:w15="http://schemas.microsoft.com/office/word/2012/wordml" xmlns:w16cex="http://schemas.microsoft.com/office/word/2018/wordml/cex" xmlns:w16cid="http://schemas.microsoft.com/office/word/2016/wordml/cid" xmlns:w16="http://schemas.microsoft.com/office/word/2018/wordml" xmlns:w16sdtdh="http://schemas.microsoft.com/office/word/2020/wordml/sdtdatahash" xmlns:w16se="http://schemas.microsoft.com/office/word/2015/wordml/symex" xmlns:wpg="http://schemas.microsoft.com/office/word/2010/wordprocessingGroup" xmlns:wpi="http://schemas.microsoft.com/office/word/2010/wordprocessingInk" xmlns:wne="http://schemas.microsoft.com/office/word/2006/wordml" xmlns:wps="http://schemas.microsoft.com/office/word/2010/wordprocessingShape" mc:Ignorable="w14 w15 w16se w16cid w16 w16cex w16sdtdh wp14">
   <w:footnote w:type="separator" w:id="-1">
     <w:p>
       <w:pPr>
@@ -10638,7 +9698,7 @@
 </file>
 
 <file path=word/header1.xml><?xml version="1.0" encoding="utf-8"?>
-<w:hdr xmlns:wpc="http://schemas.microsoft.com/office/word/2010/wordprocessingCanvas" xmlns:cx="http://schemas.microsoft.com/office/drawing/2014/chartex" xmlns:mc="http://schemas.openxmlformats.org/markup-compatibility/2006" xmlns:o="urn:schemas-microsoft-com:office:office" xmlns:r="http://schemas.openxmlformats.org/officeDocument/2006/relationships" xmlns:m="http://schemas.openxmlformats.org/officeDocument/2006/math" xmlns:v="urn:schemas-microsoft-com:vml" xmlns:wp14="http://schemas.microsoft.com/office/word/2010/wordprocessingDrawing" xmlns:wp="http://schemas.openxmlformats.org/drawingml/2006/wordprocessingDrawing" xmlns:w10="urn:schemas-microsoft-com:office:word" xmlns:w="http://schemas.openxmlformats.org/wordprocessingml/2006/main" xmlns:w14="http://schemas.microsoft.com/office/word/2010/wordml" xmlns:w15="http://schemas.microsoft.com/office/word/2012/wordml" xmlns:w16se="http://schemas.microsoft.com/office/word/2015/wordml/symex" xmlns:wpg="http://schemas.microsoft.com/office/word/2010/wordprocessingGroup" xmlns:wpi="http://schemas.microsoft.com/office/word/2010/wordprocessingInk" xmlns:wne="http://schemas.microsoft.com/office/word/2006/wordml" xmlns:wps="http://schemas.microsoft.com/office/word/2010/wordprocessingShape" mc:Ignorable="w14 w15 w16se wp14">
+<w:hdr xmlns:wpc="http://schemas.microsoft.com/office/word/2010/wordprocessingCanvas" xmlns:cx="http://schemas.microsoft.com/office/drawing/2014/chartex" xmlns:cx1="http://schemas.microsoft.com/office/drawing/2015/9/8/chartex" xmlns:cx2="http://schemas.microsoft.com/office/drawing/2015/10/21/chartex" xmlns:cx3="http://schemas.microsoft.com/office/drawing/2016/5/9/chartex" xmlns:cx4="http://schemas.microsoft.com/office/drawing/2016/5/10/chartex" xmlns:cx5="http://schemas.microsoft.com/office/drawing/2016/5/11/chartex" xmlns:cx6="http://schemas.microsoft.com/office/drawing/2016/5/12/chartex" xmlns:cx7="http://schemas.microsoft.com/office/drawing/2016/5/13/chartex" xmlns:cx8="http://schemas.microsoft.com/office/drawing/2016/5/14/chartex" xmlns:mc="http://schemas.openxmlformats.org/markup-compatibility/2006" xmlns:aink="http://schemas.microsoft.com/office/drawing/2016/ink" xmlns:am3d="http://schemas.microsoft.com/office/drawing/2017/model3d" xmlns:o="urn:schemas-microsoft-com:office:office" xmlns:oel="http://schemas.microsoft.com/office/2019/extlst" xmlns:r="http://schemas.openxmlformats.org/officeDocument/2006/relationships" xmlns:m="http://schemas.openxmlformats.org/officeDocument/2006/math" xmlns:v="urn:schemas-microsoft-com:vml" xmlns:wp14="http://schemas.microsoft.com/office/word/2010/wordprocessingDrawing" xmlns:wp="http://schemas.openxmlformats.org/drawingml/2006/wordprocessingDrawing" xmlns:w10="urn:schemas-microsoft-com:office:word" xmlns:w="http://schemas.openxmlformats.org/wordprocessingml/2006/main" xmlns:w14="http://schemas.microsoft.com/office/word/2010/wordml" xmlns:w15="http://schemas.microsoft.com/office/word/2012/wordml" xmlns:w16cex="http://schemas.microsoft.com/office/word/2018/wordml/cex" xmlns:w16cid="http://schemas.microsoft.com/office/word/2016/wordml/cid" xmlns:w16="http://schemas.microsoft.com/office/word/2018/wordml" xmlns:w16sdtdh="http://schemas.microsoft.com/office/word/2020/wordml/sdtdatahash" xmlns:w16se="http://schemas.microsoft.com/office/word/2015/wordml/symex" xmlns:wpg="http://schemas.microsoft.com/office/word/2010/wordprocessingGroup" xmlns:wpi="http://schemas.microsoft.com/office/word/2010/wordprocessingInk" xmlns:wne="http://schemas.microsoft.com/office/word/2006/wordml" xmlns:wps="http://schemas.microsoft.com/office/word/2010/wordprocessingShape" mc:Ignorable="w14 w15 w16se w16cid w16 w16cex w16sdtdh wp14">
   <w:p>
     <w:pPr>
       <w:pStyle w:val="a3"/>
@@ -10649,7 +9709,7 @@
 </file>
 
 <file path=word/numbering.xml><?xml version="1.0" encoding="utf-8"?>
-<w:numbering xmlns:wpc="http://schemas.microsoft.com/office/word/2010/wordprocessingCanvas" xmlns:cx="http://schemas.microsoft.com/office/drawing/2014/chartex" xmlns:mc="http://schemas.openxmlformats.org/markup-compatibility/2006" xmlns:o="urn:schemas-microsoft-com:office:office" xmlns:r="http://schemas.openxmlformats.org/officeDocument/2006/relationships" xmlns:m="http://schemas.openxmlformats.org/officeDocument/2006/math" xmlns:v="urn:schemas-microsoft-com:vml" xmlns:wp14="http://schemas.microsoft.com/office/word/2010/wordprocessingDrawing" xmlns:wp="http://schemas.openxmlformats.org/drawingml/2006/wordprocessingDrawing" xmlns:w10="urn:schemas-microsoft-com:office:word" xmlns:w="http://schemas.openxmlformats.org/wordprocessingml/2006/main" xmlns:w14="http://schemas.microsoft.com/office/word/2010/wordml" xmlns:w15="http://schemas.microsoft.com/office/word/2012/wordml" xmlns:w16se="http://schemas.microsoft.com/office/word/2015/wordml/symex" xmlns:wpg="http://schemas.microsoft.com/office/word/2010/wordprocessingGroup" xmlns:wpi="http://schemas.microsoft.com/office/word/2010/wordprocessingInk" xmlns:wne="http://schemas.microsoft.com/office/word/2006/wordml" xmlns:wps="http://schemas.microsoft.com/office/word/2010/wordprocessingShape" mc:Ignorable="w14 w15 w16se wp14">
+<w:numbering xmlns:wpc="http://schemas.microsoft.com/office/word/2010/wordprocessingCanvas" xmlns:cx="http://schemas.microsoft.com/office/drawing/2014/chartex" xmlns:cx1="http://schemas.microsoft.com/office/drawing/2015/9/8/chartex" xmlns:cx2="http://schemas.microsoft.com/office/drawing/2015/10/21/chartex" xmlns:cx3="http://schemas.microsoft.com/office/drawing/2016/5/9/chartex" xmlns:cx4="http://schemas.microsoft.com/office/drawing/2016/5/10/chartex" xmlns:cx5="http://schemas.microsoft.com/office/drawing/2016/5/11/chartex" xmlns:cx6="http://schemas.microsoft.com/office/drawing/2016/5/12/chartex" xmlns:cx7="http://schemas.microsoft.com/office/drawing/2016/5/13/chartex" xmlns:cx8="http://schemas.microsoft.com/office/drawing/2016/5/14/chartex" xmlns:mc="http://schemas.openxmlformats.org/markup-compatibility/2006" xmlns:aink="http://schemas.microsoft.com/office/drawing/2016/ink" xmlns:am3d="http://schemas.microsoft.com/office/drawing/2017/model3d" xmlns:o="urn:schemas-microsoft-com:office:office" xmlns:oel="http://schemas.microsoft.com/office/2019/extlst" xmlns:r="http://schemas.openxmlformats.org/officeDocument/2006/relationships" xmlns:m="http://schemas.openxmlformats.org/officeDocument/2006/math" xmlns:v="urn:schemas-microsoft-com:vml" xmlns:wp14="http://schemas.microsoft.com/office/word/2010/wordprocessingDrawing" xmlns:wp="http://schemas.openxmlformats.org/drawingml/2006/wordprocessingDrawing" xmlns:w10="urn:schemas-microsoft-com:office:word" xmlns:w="http://schemas.openxmlformats.org/wordprocessingml/2006/main" xmlns:w14="http://schemas.microsoft.com/office/word/2010/wordml" xmlns:w15="http://schemas.microsoft.com/office/word/2012/wordml" xmlns:w16cex="http://schemas.microsoft.com/office/word/2018/wordml/cex" xmlns:w16cid="http://schemas.microsoft.com/office/word/2016/wordml/cid" xmlns:w16="http://schemas.microsoft.com/office/word/2018/wordml" xmlns:w16sdtdh="http://schemas.microsoft.com/office/word/2020/wordml/sdtdatahash" xmlns:w16se="http://schemas.microsoft.com/office/word/2015/wordml/symex" xmlns:wpg="http://schemas.microsoft.com/office/word/2010/wordprocessingGroup" xmlns:wpi="http://schemas.microsoft.com/office/word/2010/wordprocessingInk" xmlns:wne="http://schemas.microsoft.com/office/word/2006/wordml" xmlns:wps="http://schemas.microsoft.com/office/word/2010/wordprocessingShape" mc:Ignorable="w14 w15 w16se w16cid w16 w16cex w16sdtdh wp14">
   <w:abstractNum w:abstractNumId="0" w15:restartNumberingAfterBreak="0">
     <w:nsid w:val="01FBD993"/>
     <w:multiLevelType w:val="hybridMultilevel"/>
@@ -13358,82 +12418,82 @@
       </w:rPr>
     </w:lvl>
   </w:abstractNum>
-  <w:num w:numId="1">
+  <w:num w:numId="1" w16cid:durableId="140269968">
     <w:abstractNumId w:val="13"/>
   </w:num>
-  <w:num w:numId="2">
+  <w:num w:numId="2" w16cid:durableId="600258358">
     <w:abstractNumId w:val="4"/>
   </w:num>
-  <w:num w:numId="3">
+  <w:num w:numId="3" w16cid:durableId="1395199304">
     <w:abstractNumId w:val="15"/>
   </w:num>
-  <w:num w:numId="4">
+  <w:num w:numId="4" w16cid:durableId="1682079481">
     <w:abstractNumId w:val="1"/>
   </w:num>
-  <w:num w:numId="5">
+  <w:num w:numId="5" w16cid:durableId="361635823">
     <w:abstractNumId w:val="2"/>
   </w:num>
-  <w:num w:numId="6">
+  <w:num w:numId="6" w16cid:durableId="1767848852">
     <w:abstractNumId w:val="14"/>
   </w:num>
-  <w:num w:numId="7">
+  <w:num w:numId="7" w16cid:durableId="1860005490">
     <w:abstractNumId w:val="8"/>
   </w:num>
-  <w:num w:numId="8">
+  <w:num w:numId="8" w16cid:durableId="349380882">
     <w:abstractNumId w:val="22"/>
   </w:num>
-  <w:num w:numId="9">
+  <w:num w:numId="9" w16cid:durableId="1639072912">
     <w:abstractNumId w:val="0"/>
   </w:num>
-  <w:num w:numId="10">
+  <w:num w:numId="10" w16cid:durableId="1735352382">
     <w:abstractNumId w:val="12"/>
   </w:num>
-  <w:num w:numId="11">
+  <w:num w:numId="11" w16cid:durableId="1723211509">
     <w:abstractNumId w:val="23"/>
   </w:num>
-  <w:num w:numId="12">
+  <w:num w:numId="12" w16cid:durableId="556207791">
     <w:abstractNumId w:val="17"/>
   </w:num>
-  <w:num w:numId="13">
+  <w:num w:numId="13" w16cid:durableId="521938831">
     <w:abstractNumId w:val="9"/>
   </w:num>
-  <w:num w:numId="14">
+  <w:num w:numId="14" w16cid:durableId="1100876914">
     <w:abstractNumId w:val="5"/>
   </w:num>
-  <w:num w:numId="15">
+  <w:num w:numId="15" w16cid:durableId="2074549278">
     <w:abstractNumId w:val="10"/>
   </w:num>
-  <w:num w:numId="16">
+  <w:num w:numId="16" w16cid:durableId="1340811195">
     <w:abstractNumId w:val="25"/>
   </w:num>
-  <w:num w:numId="17">
+  <w:num w:numId="17" w16cid:durableId="668757174">
     <w:abstractNumId w:val="19"/>
   </w:num>
-  <w:num w:numId="18">
+  <w:num w:numId="18" w16cid:durableId="307591677">
     <w:abstractNumId w:val="7"/>
   </w:num>
-  <w:num w:numId="19">
+  <w:num w:numId="19" w16cid:durableId="193425746">
     <w:abstractNumId w:val="11"/>
   </w:num>
-  <w:num w:numId="20">
+  <w:num w:numId="20" w16cid:durableId="948509722">
     <w:abstractNumId w:val="16"/>
   </w:num>
-  <w:num w:numId="21">
+  <w:num w:numId="21" w16cid:durableId="1460031499">
     <w:abstractNumId w:val="24"/>
   </w:num>
-  <w:num w:numId="22">
+  <w:num w:numId="22" w16cid:durableId="630132098">
     <w:abstractNumId w:val="18"/>
   </w:num>
-  <w:num w:numId="23">
+  <w:num w:numId="23" w16cid:durableId="1253048782">
     <w:abstractNumId w:val="20"/>
   </w:num>
-  <w:num w:numId="24">
+  <w:num w:numId="24" w16cid:durableId="1339238231">
     <w:abstractNumId w:val="21"/>
   </w:num>
-  <w:num w:numId="25">
+  <w:num w:numId="25" w16cid:durableId="725758418">
     <w:abstractNumId w:val="6"/>
   </w:num>
-  <w:num w:numId="26">
+  <w:num w:numId="26" w16cid:durableId="758060123">
     <w:abstractNumId w:val="3"/>
   </w:num>
   <w:numIdMacAtCleanup w:val="13"/>
@@ -13441,7 +12501,7 @@
 </file>
 
 <file path=word/styles.xml><?xml version="1.0" encoding="utf-8"?>
-<w:styles xmlns:mc="http://schemas.openxmlformats.org/markup-compatibility/2006" xmlns:r="http://schemas.openxmlformats.org/officeDocument/2006/relationships" xmlns:w="http://schemas.openxmlformats.org/wordprocessingml/2006/main" xmlns:w14="http://schemas.microsoft.com/office/word/2010/wordml" xmlns:w15="http://schemas.microsoft.com/office/word/2012/wordml" xmlns:w16se="http://schemas.microsoft.com/office/word/2015/wordml/symex" mc:Ignorable="w14 w15 w16se">
+<w:styles xmlns:mc="http://schemas.openxmlformats.org/markup-compatibility/2006" xmlns:r="http://schemas.openxmlformats.org/officeDocument/2006/relationships" xmlns:w="http://schemas.openxmlformats.org/wordprocessingml/2006/main" xmlns:w14="http://schemas.microsoft.com/office/word/2010/wordml" xmlns:w15="http://schemas.microsoft.com/office/word/2012/wordml" xmlns:w16cex="http://schemas.microsoft.com/office/word/2018/wordml/cex" xmlns:w16cid="http://schemas.microsoft.com/office/word/2016/wordml/cid" xmlns:w16="http://schemas.microsoft.com/office/word/2018/wordml" xmlns:w16sdtdh="http://schemas.microsoft.com/office/word/2020/wordml/sdtdatahash" xmlns:w16se="http://schemas.microsoft.com/office/word/2015/wordml/symex" mc:Ignorable="w14 w15 w16se w16cid w16 w16cex w16sdtdh">
   <w:docDefaults>
     <w:rPrDefault>
       <w:rPr>
@@ -13457,7 +12517,7 @@
       </w:pPr>
     </w:pPrDefault>
   </w:docDefaults>
-  <w:latentStyles w:defLockedState="0" w:defUIPriority="99" w:defSemiHidden="0" w:defUnhideWhenUsed="0" w:defQFormat="0" w:count="371">
+  <w:latentStyles w:defLockedState="0" w:defUIPriority="99" w:defSemiHidden="0" w:defUnhideWhenUsed="0" w:defQFormat="0" w:count="376">
     <w:lsdException w:name="Normal" w:uiPriority="0" w:qFormat="1"/>
     <w:lsdException w:name="heading 1" w:uiPriority="9" w:qFormat="1"/>
     <w:lsdException w:name="heading 2" w:semiHidden="1" w:uiPriority="9" w:unhideWhenUsed="1" w:qFormat="1"/>
@@ -13829,6 +12889,11 @@
     <w:lsdException w:name="List Table 5 Dark Accent 6" w:uiPriority="50"/>
     <w:lsdException w:name="List Table 6 Colorful Accent 6" w:uiPriority="51"/>
     <w:lsdException w:name="List Table 7 Colorful Accent 6" w:uiPriority="52"/>
+    <w:lsdException w:name="Mention" w:semiHidden="1" w:unhideWhenUsed="1"/>
+    <w:lsdException w:name="Smart Hyperlink" w:semiHidden="1" w:unhideWhenUsed="1"/>
+    <w:lsdException w:name="Hashtag" w:semiHidden="1" w:unhideWhenUsed="1"/>
+    <w:lsdException w:name="Unresolved Mention" w:semiHidden="1" w:unhideWhenUsed="1"/>
+    <w:lsdException w:name="Smart Link" w:semiHidden="1" w:unhideWhenUsed="1"/>
   </w:latentStyles>
   <w:style w:type="paragraph" w:default="1" w:styleId="a">
     <w:name w:val="Normal"/>
@@ -14275,8 +13340,8 @@
       <w:u w:val="single"/>
     </w:rPr>
   </w:style>
-  <w:style w:type="character" w:customStyle="1" w:styleId="UnresolvedMention">
-    <w:name w:val="Unresolved Mention"/>
+  <w:style w:type="character" w:customStyle="1" w:styleId="11">
+    <w:name w:val="Неразрешено споменаване1"/>
     <w:basedOn w:val="a0"/>
     <w:uiPriority w:val="99"/>
     <w:semiHidden/>
@@ -14387,7 +13452,7 @@
       <w:szCs w:val="20"/>
     </w:rPr>
   </w:style>
-  <w:style w:type="character" w:customStyle="1" w:styleId="11">
+  <w:style w:type="character" w:customStyle="1" w:styleId="12">
     <w:name w:val="Неразрешено споменаване1"/>
     <w:basedOn w:val="a0"/>
     <w:uiPriority w:val="99"/>

</xml_diff>